<commit_message>
Se desarrollo el modelo de dominio
</commit_message>
<xml_diff>
--- a/Planificación, analisis y especificación de requisitos/Analisis y especificación de requisitos.docx
+++ b/Planificación, analisis y especificación de requisitos/Analisis y especificación de requisitos.docx
@@ -1634,6 +1634,12 @@
     <w:p>
       <w:pPr>
         <w:pStyle w:val="Ttulo1"/>
+        <w:jc w:val="both"/>
+        <w:rPr>
+          <w:rFonts w:ascii="Times New Roman" w:eastAsia="Times New Roman" w:hAnsi="Times New Roman" w:cs="Times New Roman"/>
+          <w:sz w:val="24"/>
+          <w:szCs w:val="24"/>
+        </w:rPr>
       </w:pPr>
       <w:bookmarkStart w:id="7" w:name="_s5uoor5mn7h7" w:colFirst="0" w:colLast="0"/>
       <w:bookmarkStart w:id="8" w:name="_Toc17997606"/>
@@ -1642,15 +1648,6 @@
         <w:t>Posicionamiento</w:t>
       </w:r>
       <w:bookmarkEnd w:id="8"/>
-    </w:p>
-    <w:p>
-      <w:pPr>
-        <w:rPr>
-          <w:rFonts w:ascii="Times New Roman" w:eastAsia="Times New Roman" w:hAnsi="Times New Roman" w:cs="Times New Roman"/>
-          <w:sz w:val="24"/>
-          <w:szCs w:val="24"/>
-        </w:rPr>
-      </w:pPr>
       <w:r>
         <w:rPr>
           <w:rFonts w:ascii="Times New Roman" w:eastAsia="Times New Roman" w:hAnsi="Times New Roman" w:cs="Times New Roman"/>
@@ -1666,6 +1663,7 @@
         <w:keepNext w:val="0"/>
         <w:keepLines w:val="0"/>
         <w:spacing w:before="280"/>
+        <w:jc w:val="both"/>
         <w:rPr>
           <w:b/>
           <w:color w:val="000000"/>
@@ -1689,6 +1687,7 @@
     </w:p>
     <w:p>
       <w:pPr>
+        <w:jc w:val="both"/>
         <w:rPr>
           <w:rFonts w:ascii="Times New Roman" w:eastAsia="Times New Roman" w:hAnsi="Times New Roman" w:cs="Times New Roman"/>
           <w:color w:val="FF0000"/>
@@ -1708,6 +1707,7 @@
     </w:p>
     <w:p>
       <w:pPr>
+        <w:jc w:val="both"/>
         <w:rPr>
           <w:rFonts w:ascii="Times New Roman" w:eastAsia="Times New Roman" w:hAnsi="Times New Roman" w:cs="Times New Roman"/>
           <w:sz w:val="24"/>
@@ -1741,6 +1741,7 @@
     </w:p>
     <w:p>
       <w:pPr>
+        <w:jc w:val="both"/>
         <w:rPr>
           <w:rFonts w:ascii="Times New Roman" w:eastAsia="Times New Roman" w:hAnsi="Times New Roman" w:cs="Times New Roman"/>
           <w:sz w:val="24"/>
@@ -1766,6 +1767,7 @@
     </w:p>
     <w:p>
       <w:pPr>
+        <w:jc w:val="both"/>
         <w:rPr>
           <w:rFonts w:ascii="Times New Roman" w:eastAsia="Times New Roman" w:hAnsi="Times New Roman" w:cs="Times New Roman"/>
           <w:sz w:val="24"/>
@@ -1787,6 +1789,7 @@
         <w:keepNext w:val="0"/>
         <w:keepLines w:val="0"/>
         <w:spacing w:before="280"/>
+        <w:jc w:val="both"/>
         <w:rPr>
           <w:b/>
           <w:color w:val="000000"/>
@@ -1810,6 +1813,7 @@
     </w:p>
     <w:p>
       <w:pPr>
+        <w:jc w:val="both"/>
         <w:rPr>
           <w:rFonts w:ascii="Times New Roman" w:eastAsia="Times New Roman" w:hAnsi="Times New Roman" w:cs="Times New Roman"/>
           <w:b/>
@@ -1829,6 +1833,7 @@
     </w:p>
     <w:p>
       <w:pPr>
+        <w:jc w:val="both"/>
         <w:rPr>
           <w:rFonts w:ascii="Times New Roman" w:eastAsia="Times New Roman" w:hAnsi="Times New Roman" w:cs="Times New Roman"/>
           <w:sz w:val="24"/>
@@ -1854,6 +1859,7 @@
     </w:p>
     <w:p>
       <w:pPr>
+        <w:jc w:val="both"/>
         <w:rPr>
           <w:rFonts w:ascii="Times New Roman" w:eastAsia="Times New Roman" w:hAnsi="Times New Roman" w:cs="Times New Roman"/>
           <w:b/>
@@ -1892,6 +1898,7 @@
     <w:p>
       <w:pPr>
         <w:pStyle w:val="Ttulo1"/>
+        <w:jc w:val="both"/>
       </w:pPr>
       <w:bookmarkStart w:id="14" w:name="_77p1aolyla3g" w:colFirst="0" w:colLast="0"/>
       <w:bookmarkStart w:id="15" w:name="_Toc17997609"/>
@@ -1904,6 +1911,7 @@
     </w:p>
     <w:p>
       <w:pPr>
+        <w:jc w:val="both"/>
         <w:rPr>
           <w:rFonts w:ascii="Times New Roman" w:eastAsia="Times New Roman" w:hAnsi="Times New Roman" w:cs="Times New Roman"/>
           <w:sz w:val="24"/>
@@ -1921,6 +1929,7 @@
     </w:p>
     <w:p>
       <w:pPr>
+        <w:jc w:val="both"/>
         <w:rPr>
           <w:rFonts w:ascii="Times New Roman" w:eastAsia="Times New Roman" w:hAnsi="Times New Roman" w:cs="Times New Roman"/>
           <w:sz w:val="24"/>
@@ -1955,6 +1964,7 @@
     </w:p>
     <w:p>
       <w:pPr>
+        <w:jc w:val="both"/>
         <w:rPr>
           <w:rFonts w:ascii="Times New Roman" w:eastAsia="Times New Roman" w:hAnsi="Times New Roman" w:cs="Times New Roman"/>
           <w:sz w:val="24"/>
@@ -1989,6 +1999,7 @@
     </w:p>
     <w:p>
       <w:pPr>
+        <w:jc w:val="both"/>
         <w:rPr>
           <w:rFonts w:ascii="Times New Roman" w:eastAsia="Times New Roman" w:hAnsi="Times New Roman" w:cs="Times New Roman"/>
           <w:sz w:val="24"/>
@@ -2023,6 +2034,7 @@
     </w:p>
     <w:p>
       <w:pPr>
+        <w:jc w:val="both"/>
         <w:rPr>
           <w:rFonts w:ascii="Times New Roman" w:eastAsia="Times New Roman" w:hAnsi="Times New Roman" w:cs="Times New Roman"/>
           <w:sz w:val="24"/>
@@ -2040,6 +2052,7 @@
     </w:p>
     <w:p>
       <w:pPr>
+        <w:jc w:val="both"/>
         <w:rPr>
           <w:rFonts w:ascii="Times New Roman" w:eastAsia="Times New Roman" w:hAnsi="Times New Roman" w:cs="Times New Roman"/>
           <w:sz w:val="24"/>
@@ -2061,6 +2074,7 @@
         <w:keepNext w:val="0"/>
         <w:keepLines w:val="0"/>
         <w:spacing w:before="280"/>
+        <w:jc w:val="both"/>
         <w:rPr>
           <w:b/>
           <w:color w:val="000000"/>
@@ -2084,6 +2098,7 @@
     </w:p>
     <w:p>
       <w:pPr>
+        <w:jc w:val="both"/>
         <w:rPr>
           <w:rFonts w:ascii="Times New Roman" w:eastAsia="Times New Roman" w:hAnsi="Times New Roman" w:cs="Times New Roman"/>
           <w:color w:val="FF0000"/>
@@ -2107,6 +2122,7 @@
           <w:ilvl w:val="0"/>
           <w:numId w:val="9"/>
         </w:numPr>
+        <w:jc w:val="both"/>
       </w:pPr>
       <w:r>
         <w:t>Gestionar pedidos</w:t>
@@ -2119,6 +2135,7 @@
           <w:ilvl w:val="0"/>
           <w:numId w:val="9"/>
         </w:numPr>
+        <w:jc w:val="both"/>
       </w:pPr>
       <w:r>
         <w:t>Gestionar clientes</w:t>
@@ -2131,6 +2148,7 @@
           <w:ilvl w:val="0"/>
           <w:numId w:val="9"/>
         </w:numPr>
+        <w:jc w:val="both"/>
       </w:pPr>
       <w:r>
         <w:t>Seguimiento de producción</w:t>
@@ -2143,6 +2161,7 @@
           <w:ilvl w:val="0"/>
           <w:numId w:val="9"/>
         </w:numPr>
+        <w:jc w:val="both"/>
       </w:pPr>
       <w:r>
         <w:t>Control de</w:t>
@@ -2158,6 +2177,7 @@
           <w:ilvl w:val="0"/>
           <w:numId w:val="9"/>
         </w:numPr>
+        <w:jc w:val="both"/>
       </w:pPr>
       <w:r>
         <w:t>Planificación y organización</w:t>
@@ -2179,6 +2199,7 @@
         <w:keepNext w:val="0"/>
         <w:keepLines w:val="0"/>
         <w:spacing w:before="280"/>
+        <w:jc w:val="both"/>
         <w:rPr>
           <w:b/>
           <w:color w:val="000000"/>
@@ -2202,6 +2223,7 @@
     </w:p>
     <w:p>
       <w:pPr>
+        <w:jc w:val="both"/>
         <w:rPr>
           <w:rFonts w:ascii="Times New Roman" w:eastAsia="Times New Roman" w:hAnsi="Times New Roman" w:cs="Times New Roman"/>
           <w:sz w:val="24"/>
@@ -2228,6 +2250,7 @@
     </w:p>
     <w:p>
       <w:pPr>
+        <w:jc w:val="both"/>
         <w:rPr>
           <w:rFonts w:ascii="Times New Roman" w:eastAsia="Times New Roman" w:hAnsi="Times New Roman" w:cs="Times New Roman"/>
           <w:sz w:val="24"/>
@@ -2254,6 +2277,7 @@
     </w:p>
     <w:p>
       <w:pPr>
+        <w:jc w:val="both"/>
         <w:rPr>
           <w:rFonts w:ascii="Times New Roman" w:eastAsia="Times New Roman" w:hAnsi="Times New Roman" w:cs="Times New Roman"/>
           <w:sz w:val="24"/>
@@ -2296,6 +2320,7 @@
     </w:p>
     <w:p>
       <w:pPr>
+        <w:jc w:val="both"/>
         <w:rPr>
           <w:rFonts w:ascii="Times New Roman" w:eastAsia="Times New Roman" w:hAnsi="Times New Roman" w:cs="Times New Roman"/>
           <w:sz w:val="24"/>
@@ -2329,6 +2354,9 @@
       </w:r>
     </w:p>
     <w:p>
+      <w:pPr>
+        <w:jc w:val="both"/>
+      </w:pPr>
       <w:r>
         <w:t xml:space="preserve"> </w:t>
       </w:r>
@@ -2364,6 +2392,7 @@
     <w:p>
       <w:pPr>
         <w:pStyle w:val="Ttulo1"/>
+        <w:jc w:val="both"/>
       </w:pPr>
       <w:bookmarkStart w:id="21" w:name="_tmf53vfz2i1b" w:colFirst="0" w:colLast="0"/>
       <w:bookmarkStart w:id="22" w:name="_Toc17997612"/>
@@ -2375,16 +2404,12 @@
       <w:bookmarkEnd w:id="22"/>
     </w:p>
     <w:p>
-      <w:r>
-        <w:t xml:space="preserve"> </w:t>
-      </w:r>
-    </w:p>
-    <w:p>
       <w:pPr>
         <w:pStyle w:val="Ttulo3"/>
         <w:keepNext w:val="0"/>
         <w:keepLines w:val="0"/>
         <w:spacing w:before="280"/>
+        <w:jc w:val="both"/>
         <w:rPr>
           <w:b/>
           <w:color w:val="000000"/>
@@ -2408,6 +2433,7 @@
     </w:p>
     <w:p>
       <w:pPr>
+        <w:jc w:val="both"/>
         <w:rPr>
           <w:rFonts w:ascii="Times New Roman" w:eastAsia="Times New Roman" w:hAnsi="Times New Roman" w:cs="Times New Roman"/>
           <w:color w:val="FF0000"/>
@@ -2422,6 +2448,7 @@
           <w:ilvl w:val="0"/>
           <w:numId w:val="3"/>
         </w:numPr>
+        <w:jc w:val="both"/>
       </w:pPr>
       <w:r>
         <w:t xml:space="preserve">Contar con un </w:t>
@@ -2436,6 +2463,7 @@
           <w:ilvl w:val="0"/>
           <w:numId w:val="3"/>
         </w:numPr>
+        <w:jc w:val="both"/>
       </w:pPr>
       <w:r>
         <w:t>Verificar y controlar el stock de materiales de producción.</w:t>
@@ -2447,6 +2475,7 @@
           <w:ilvl w:val="0"/>
           <w:numId w:val="3"/>
         </w:numPr>
+        <w:jc w:val="both"/>
       </w:pPr>
       <w:r>
         <w:t>Seguimiento de pedidos y clientes</w:t>
@@ -2455,15 +2484,15 @@
         <w:t>.</w:t>
       </w:r>
     </w:p>
-    <w:p/>
     <w:p>
-      <w:r>
-        <w:t xml:space="preserve"> </w:t>
-      </w:r>
+      <w:pPr>
+        <w:jc w:val="both"/>
+      </w:pPr>
     </w:p>
     <w:p>
       <w:pPr>
         <w:pStyle w:val="Ttulo1"/>
+        <w:jc w:val="both"/>
       </w:pPr>
       <w:bookmarkStart w:id="25" w:name="_7zkefxlpdx4f" w:colFirst="0" w:colLast="0"/>
       <w:bookmarkStart w:id="26" w:name="_Toc17997614"/>
@@ -2475,6 +2504,7 @@
     </w:p>
     <w:p>
       <w:pPr>
+        <w:jc w:val="both"/>
         <w:rPr>
           <w:rFonts w:ascii="Times New Roman" w:eastAsia="Times New Roman" w:hAnsi="Times New Roman" w:cs="Times New Roman"/>
           <w:color w:val="FF0000"/>
@@ -2489,6 +2519,7 @@
           <w:ilvl w:val="0"/>
           <w:numId w:val="7"/>
         </w:numPr>
+        <w:jc w:val="both"/>
         <w:rPr>
           <w:rFonts w:ascii="Times New Roman" w:eastAsia="Times New Roman" w:hAnsi="Times New Roman" w:cs="Times New Roman"/>
           <w:sz w:val="24"/>
@@ -2518,6 +2549,7 @@
           <w:ilvl w:val="0"/>
           <w:numId w:val="7"/>
         </w:numPr>
+        <w:jc w:val="both"/>
         <w:rPr>
           <w:rFonts w:ascii="Times New Roman" w:eastAsia="Times New Roman" w:hAnsi="Times New Roman" w:cs="Times New Roman"/>
           <w:sz w:val="24"/>
@@ -2593,6 +2625,7 @@
           <w:ilvl w:val="0"/>
           <w:numId w:val="6"/>
         </w:numPr>
+        <w:jc w:val="both"/>
         <w:rPr>
           <w:rFonts w:ascii="Times New Roman" w:eastAsia="Times New Roman" w:hAnsi="Times New Roman" w:cs="Times New Roman"/>
           <w:sz w:val="24"/>
@@ -2614,6 +2647,7 @@
           <w:ilvl w:val="0"/>
           <w:numId w:val="6"/>
         </w:numPr>
+        <w:jc w:val="both"/>
         <w:rPr>
           <w:rFonts w:ascii="Times New Roman" w:eastAsia="Times New Roman" w:hAnsi="Times New Roman" w:cs="Times New Roman"/>
           <w:sz w:val="24"/>
@@ -2635,6 +2669,7 @@
           <w:ilvl w:val="0"/>
           <w:numId w:val="6"/>
         </w:numPr>
+        <w:jc w:val="both"/>
         <w:rPr>
           <w:rFonts w:ascii="Times New Roman" w:eastAsia="Times New Roman" w:hAnsi="Times New Roman" w:cs="Times New Roman"/>
           <w:sz w:val="24"/>
@@ -2664,6 +2699,7 @@
           <w:ilvl w:val="0"/>
           <w:numId w:val="6"/>
         </w:numPr>
+        <w:jc w:val="both"/>
         <w:rPr>
           <w:rFonts w:ascii="Times New Roman" w:eastAsia="Times New Roman" w:hAnsi="Times New Roman" w:cs="Times New Roman"/>
           <w:sz w:val="24"/>
@@ -2694,6 +2730,7 @@
         <w:keepNext w:val="0"/>
         <w:keepLines w:val="0"/>
         <w:spacing w:before="280"/>
+        <w:jc w:val="both"/>
         <w:rPr>
           <w:b/>
           <w:color w:val="000000"/>
@@ -2717,6 +2754,7 @@
     </w:p>
     <w:p>
       <w:pPr>
+        <w:jc w:val="both"/>
         <w:rPr>
           <w:rFonts w:ascii="Times New Roman" w:eastAsia="Times New Roman" w:hAnsi="Times New Roman" w:cs="Times New Roman"/>
           <w:color w:val="FF0000"/>
@@ -2731,6 +2769,7 @@
           <w:ilvl w:val="0"/>
           <w:numId w:val="8"/>
         </w:numPr>
+        <w:jc w:val="both"/>
         <w:rPr>
           <w:rFonts w:ascii="Times New Roman" w:eastAsia="Times New Roman" w:hAnsi="Times New Roman" w:cs="Times New Roman"/>
           <w:sz w:val="24"/>
@@ -2776,6 +2815,7 @@
         <w:keepNext w:val="0"/>
         <w:keepLines w:val="0"/>
         <w:spacing w:before="280"/>
+        <w:jc w:val="both"/>
         <w:rPr>
           <w:b/>
           <w:color w:val="000000"/>
@@ -2799,6 +2839,7 @@
     </w:p>
     <w:p>
       <w:pPr>
+        <w:jc w:val="both"/>
         <w:rPr>
           <w:rFonts w:ascii="Times New Roman" w:eastAsia="Times New Roman" w:hAnsi="Times New Roman" w:cs="Times New Roman"/>
           <w:sz w:val="24"/>
@@ -2816,20 +2857,11 @@
     </w:p>
     <w:p>
       <w:pPr>
-        <w:rPr>
-          <w:rFonts w:ascii="Times New Roman" w:eastAsia="Times New Roman" w:hAnsi="Times New Roman" w:cs="Times New Roman"/>
-          <w:color w:val="FF0000"/>
-          <w:sz w:val="24"/>
-          <w:szCs w:val="24"/>
-        </w:rPr>
-      </w:pPr>
-    </w:p>
-    <w:p>
-      <w:pPr>
         <w:numPr>
           <w:ilvl w:val="0"/>
           <w:numId w:val="1"/>
         </w:numPr>
+        <w:jc w:val="both"/>
         <w:rPr>
           <w:rFonts w:ascii="Times New Roman" w:eastAsia="Times New Roman" w:hAnsi="Times New Roman" w:cs="Times New Roman"/>
           <w:sz w:val="24"/>
@@ -2867,6 +2899,7 @@
           <w:ilvl w:val="0"/>
           <w:numId w:val="1"/>
         </w:numPr>
+        <w:jc w:val="both"/>
         <w:rPr>
           <w:rFonts w:ascii="Times New Roman" w:eastAsia="Times New Roman" w:hAnsi="Times New Roman" w:cs="Times New Roman"/>
           <w:sz w:val="24"/>
@@ -2904,6 +2937,7 @@
           <w:ilvl w:val="0"/>
           <w:numId w:val="1"/>
         </w:numPr>
+        <w:jc w:val="both"/>
         <w:rPr>
           <w:rFonts w:ascii="Times New Roman" w:eastAsia="Times New Roman" w:hAnsi="Times New Roman" w:cs="Times New Roman"/>
           <w:sz w:val="24"/>
@@ -2937,6 +2971,7 @@
     </w:p>
     <w:p>
       <w:pPr>
+        <w:jc w:val="both"/>
         <w:rPr>
           <w:rFonts w:ascii="Times New Roman" w:eastAsia="Times New Roman" w:hAnsi="Times New Roman" w:cs="Times New Roman"/>
           <w:color w:val="FF0000"/>
@@ -3204,6 +3239,7 @@
       <w:bookmarkEnd w:id="38"/>
     </w:p>
     <w:p/>
+    <w:p/>
     <w:p>
       <w:pPr>
         <w:jc w:val="center"/>
@@ -3273,32 +3309,15 @@
         </w:rPr>
       </w:pPr>
       <w:bookmarkStart w:id="39" w:name="_7vr4zq8f5vnj" w:colFirst="0" w:colLast="0"/>
-      <w:bookmarkEnd w:id="39"/>
-      <w:r>
-        <w:br w:type="page"/>
-      </w:r>
-    </w:p>
-    <w:p>
-      <w:pPr>
-        <w:pStyle w:val="Ttulo2"/>
-        <w:keepNext w:val="0"/>
-        <w:keepLines w:val="0"/>
-        <w:spacing w:after="0"/>
-        <w:rPr>
-          <w:b/>
-          <w:sz w:val="34"/>
-          <w:szCs w:val="34"/>
-        </w:rPr>
-      </w:pPr>
       <w:bookmarkStart w:id="40" w:name="_Toc17829543"/>
       <w:bookmarkStart w:id="41" w:name="_Toc17982241"/>
+      <w:bookmarkEnd w:id="39"/>
       <w:r>
         <w:rPr>
           <w:b/>
           <w:sz w:val="34"/>
           <w:szCs w:val="34"/>
         </w:rPr>
-        <w:lastRenderedPageBreak/>
         <w:t>Actores</w:t>
       </w:r>
       <w:bookmarkEnd w:id="40"/>
@@ -3361,7 +3380,7 @@
       </w:tblGrid>
       <w:tr>
         <w:trPr>
-          <w:trHeight w:val="480"/>
+          <w:trHeight w:val="364"/>
         </w:trPr>
         <w:tc>
           <w:tcPr>
@@ -3440,7 +3459,7 @@
       </w:tr>
       <w:tr>
         <w:trPr>
-          <w:trHeight w:val="480"/>
+          <w:trHeight w:val="363"/>
         </w:trPr>
         <w:tc>
           <w:tcPr>
@@ -3557,7 +3576,7 @@
       </w:tblGrid>
       <w:tr>
         <w:trPr>
-          <w:trHeight w:val="480"/>
+          <w:trHeight w:val="298"/>
         </w:trPr>
         <w:tc>
           <w:tcPr>
@@ -3636,7 +3655,7 @@
       </w:tr>
       <w:tr>
         <w:trPr>
-          <w:trHeight w:val="480"/>
+          <w:trHeight w:val="499"/>
         </w:trPr>
         <w:tc>
           <w:tcPr>
@@ -3769,7 +3788,7 @@
       </w:tblGrid>
       <w:tr>
         <w:trPr>
-          <w:trHeight w:val="480"/>
+          <w:trHeight w:val="311"/>
         </w:trPr>
         <w:tc>
           <w:tcPr>
@@ -3959,39 +3978,36 @@
         </w:rPr>
         <w:t xml:space="preserve"> </w:t>
       </w:r>
+      <w:bookmarkStart w:id="42" w:name="_4mkkrxarr9i6" w:colFirst="0" w:colLast="0"/>
+      <w:bookmarkStart w:id="43" w:name="_Toc17829544"/>
+      <w:bookmarkStart w:id="44" w:name="_Toc17982242"/>
+      <w:bookmarkEnd w:id="42"/>
     </w:p>
     <w:p>
       <w:pPr>
-        <w:pStyle w:val="Ttulo2"/>
-        <w:keepNext w:val="0"/>
-        <w:keepLines w:val="0"/>
-        <w:spacing w:after="0"/>
         <w:rPr>
-          <w:b/>
-          <w:sz w:val="34"/>
-          <w:szCs w:val="34"/>
+          <w:rFonts w:ascii="Times New Roman" w:eastAsia="Times New Roman" w:hAnsi="Times New Roman" w:cs="Times New Roman"/>
+          <w:sz w:val="24"/>
+          <w:szCs w:val="24"/>
         </w:rPr>
       </w:pPr>
-      <w:bookmarkStart w:id="42" w:name="_4mkkrxarr9i6" w:colFirst="0" w:colLast="0"/>
-      <w:bookmarkEnd w:id="42"/>
       <w:r>
+        <w:rPr>
+          <w:rFonts w:ascii="Times New Roman" w:eastAsia="Times New Roman" w:hAnsi="Times New Roman" w:cs="Times New Roman"/>
+          <w:sz w:val="24"/>
+          <w:szCs w:val="24"/>
+        </w:rPr>
         <w:br w:type="page"/>
       </w:r>
     </w:p>
     <w:p>
       <w:pPr>
-        <w:pStyle w:val="Ttulo2"/>
-        <w:keepNext w:val="0"/>
-        <w:keepLines w:val="0"/>
-        <w:spacing w:after="0"/>
         <w:rPr>
-          <w:b/>
-          <w:sz w:val="34"/>
-          <w:szCs w:val="34"/>
+          <w:rFonts w:ascii="Times New Roman" w:eastAsia="Times New Roman" w:hAnsi="Times New Roman" w:cs="Times New Roman"/>
+          <w:sz w:val="24"/>
+          <w:szCs w:val="24"/>
         </w:rPr>
       </w:pPr>
-      <w:bookmarkStart w:id="43" w:name="_Toc17829544"/>
-      <w:bookmarkStart w:id="44" w:name="_Toc17982242"/>
       <w:r>
         <w:rPr>
           <w:b/>
@@ -34060,13 +34076,2776 @@
                 <w:szCs w:val="24"/>
               </w:rPr>
             </w:pPr>
-            <w:bookmarkStart w:id="65" w:name="_GoBack"/>
-            <w:bookmarkEnd w:id="65"/>
           </w:p>
         </w:tc>
       </w:tr>
     </w:tbl>
     <w:p/>
+    <w:p>
+      <w:pPr>
+        <w:rPr>
+          <w:sz w:val="40"/>
+          <w:szCs w:val="40"/>
+        </w:rPr>
+      </w:pPr>
+      <w:bookmarkStart w:id="65" w:name="_Toc17112699"/>
+      <w:bookmarkStart w:id="66" w:name="_Toc17113046"/>
+      <w:r>
+        <w:rPr>
+          <w:sz w:val="40"/>
+          <w:szCs w:val="40"/>
+        </w:rPr>
+        <w:br w:type="page"/>
+      </w:r>
+    </w:p>
+    <w:p>
+      <w:pPr>
+        <w:keepNext/>
+        <w:keepLines/>
+        <w:spacing w:before="400" w:after="120"/>
+        <w:outlineLvl w:val="0"/>
+        <w:rPr>
+          <w:sz w:val="40"/>
+          <w:szCs w:val="40"/>
+        </w:rPr>
+      </w:pPr>
+      <w:r>
+        <w:rPr>
+          <w:sz w:val="40"/>
+          <w:szCs w:val="40"/>
+        </w:rPr>
+        <w:lastRenderedPageBreak/>
+        <w:t>Modelo de dominio</w:t>
+      </w:r>
+      <w:bookmarkEnd w:id="65"/>
+      <w:bookmarkEnd w:id="66"/>
+      <w:r>
+        <w:rPr>
+          <w:sz w:val="40"/>
+          <w:szCs w:val="40"/>
+        </w:rPr>
+        <w:br/>
+      </w:r>
+    </w:p>
+    <w:p>
+      <w:pPr>
+        <w:keepNext/>
+        <w:keepLines/>
+        <w:spacing w:before="360" w:after="120"/>
+        <w:outlineLvl w:val="1"/>
+        <w:rPr>
+          <w:sz w:val="32"/>
+          <w:szCs w:val="32"/>
+        </w:rPr>
+      </w:pPr>
+      <w:bookmarkStart w:id="67" w:name="_2rctw4hhqx8" w:colFirst="0" w:colLast="0"/>
+      <w:bookmarkStart w:id="68" w:name="_Toc17112700"/>
+      <w:bookmarkStart w:id="69" w:name="_Toc17113047"/>
+      <w:bookmarkEnd w:id="67"/>
+      <w:r>
+        <w:rPr>
+          <w:sz w:val="32"/>
+          <w:szCs w:val="32"/>
+        </w:rPr>
+        <w:t>Identificación de conceptos</w:t>
+      </w:r>
+      <w:bookmarkEnd w:id="68"/>
+      <w:bookmarkEnd w:id="69"/>
+      <w:r>
+        <w:rPr>
+          <w:sz w:val="32"/>
+          <w:szCs w:val="32"/>
+        </w:rPr>
+        <w:br/>
+      </w:r>
+    </w:p>
+    <w:tbl>
+      <w:tblPr>
+        <w:tblW w:w="9029" w:type="dxa"/>
+        <w:tblInd w:w="100" w:type="dxa"/>
+        <w:tblBorders>
+          <w:top w:val="single" w:sz="8" w:space="0" w:color="000000"/>
+          <w:left w:val="single" w:sz="8" w:space="0" w:color="000000"/>
+          <w:bottom w:val="single" w:sz="8" w:space="0" w:color="000000"/>
+          <w:right w:val="single" w:sz="8" w:space="0" w:color="000000"/>
+          <w:insideH w:val="single" w:sz="8" w:space="0" w:color="000000"/>
+          <w:insideV w:val="single" w:sz="8" w:space="0" w:color="000000"/>
+        </w:tblBorders>
+        <w:tblLayout w:type="fixed"/>
+        <w:tblLook w:val="0600" w:firstRow="0" w:lastRow="0" w:firstColumn="0" w:lastColumn="0" w:noHBand="1" w:noVBand="1"/>
+      </w:tblPr>
+      <w:tblGrid>
+        <w:gridCol w:w="4514"/>
+        <w:gridCol w:w="4515"/>
+      </w:tblGrid>
+      <w:tr>
+        <w:tc>
+          <w:tcPr>
+            <w:tcW w:w="4514" w:type="dxa"/>
+            <w:shd w:val="clear" w:color="auto" w:fill="C9DAF8"/>
+            <w:tcMar>
+              <w:top w:w="100" w:type="dxa"/>
+              <w:left w:w="100" w:type="dxa"/>
+              <w:bottom w:w="100" w:type="dxa"/>
+              <w:right w:w="100" w:type="dxa"/>
+            </w:tcMar>
+          </w:tcPr>
+          <w:p>
+            <w:pPr>
+              <w:widowControl w:val="0"/>
+              <w:pBdr>
+                <w:top w:val="nil"/>
+                <w:left w:val="nil"/>
+                <w:bottom w:val="nil"/>
+                <w:right w:val="nil"/>
+                <w:between w:val="nil"/>
+              </w:pBdr>
+              <w:spacing w:line="240" w:lineRule="auto"/>
+              <w:jc w:val="center"/>
+            </w:pPr>
+            <w:r>
+              <w:t>Conceptos Candidatos</w:t>
+            </w:r>
+          </w:p>
+        </w:tc>
+        <w:tc>
+          <w:tcPr>
+            <w:tcW w:w="4515" w:type="dxa"/>
+            <w:shd w:val="clear" w:color="auto" w:fill="C9DAF8"/>
+            <w:tcMar>
+              <w:top w:w="100" w:type="dxa"/>
+              <w:left w:w="100" w:type="dxa"/>
+              <w:bottom w:w="100" w:type="dxa"/>
+              <w:right w:w="100" w:type="dxa"/>
+            </w:tcMar>
+          </w:tcPr>
+          <w:p>
+            <w:pPr>
+              <w:widowControl w:val="0"/>
+              <w:pBdr>
+                <w:top w:val="nil"/>
+                <w:left w:val="nil"/>
+                <w:bottom w:val="nil"/>
+                <w:right w:val="nil"/>
+                <w:between w:val="nil"/>
+              </w:pBdr>
+              <w:spacing w:line="240" w:lineRule="auto"/>
+              <w:jc w:val="center"/>
+            </w:pPr>
+            <w:r>
+              <w:t>Conceptos Idóneos</w:t>
+            </w:r>
+          </w:p>
+        </w:tc>
+      </w:tr>
+      <w:tr>
+        <w:tc>
+          <w:tcPr>
+            <w:tcW w:w="4514" w:type="dxa"/>
+            <w:shd w:val="clear" w:color="auto" w:fill="auto"/>
+            <w:tcMar>
+              <w:top w:w="100" w:type="dxa"/>
+              <w:left w:w="100" w:type="dxa"/>
+              <w:bottom w:w="100" w:type="dxa"/>
+              <w:right w:w="100" w:type="dxa"/>
+            </w:tcMar>
+          </w:tcPr>
+          <w:p>
+            <w:r>
+              <w:t>Pedido</w:t>
+            </w:r>
+          </w:p>
+        </w:tc>
+        <w:tc>
+          <w:tcPr>
+            <w:tcW w:w="4515" w:type="dxa"/>
+            <w:shd w:val="clear" w:color="auto" w:fill="CFE2F3"/>
+            <w:tcMar>
+              <w:top w:w="100" w:type="dxa"/>
+              <w:left w:w="100" w:type="dxa"/>
+              <w:bottom w:w="100" w:type="dxa"/>
+              <w:right w:w="100" w:type="dxa"/>
+            </w:tcMar>
+          </w:tcPr>
+          <w:p>
+            <w:pPr>
+              <w:widowControl w:val="0"/>
+              <w:pBdr>
+                <w:top w:val="nil"/>
+                <w:left w:val="nil"/>
+                <w:bottom w:val="nil"/>
+                <w:right w:val="nil"/>
+                <w:between w:val="nil"/>
+              </w:pBdr>
+              <w:spacing w:line="240" w:lineRule="auto"/>
+            </w:pPr>
+            <w:r>
+              <w:t>Pedido</w:t>
+            </w:r>
+          </w:p>
+        </w:tc>
+      </w:tr>
+      <w:tr>
+        <w:tc>
+          <w:tcPr>
+            <w:tcW w:w="4514" w:type="dxa"/>
+            <w:shd w:val="clear" w:color="auto" w:fill="auto"/>
+            <w:tcMar>
+              <w:top w:w="100" w:type="dxa"/>
+              <w:left w:w="100" w:type="dxa"/>
+              <w:bottom w:w="100" w:type="dxa"/>
+              <w:right w:w="100" w:type="dxa"/>
+            </w:tcMar>
+          </w:tcPr>
+          <w:p>
+            <w:r>
+              <w:t>Stock</w:t>
+            </w:r>
+          </w:p>
+        </w:tc>
+        <w:tc>
+          <w:tcPr>
+            <w:tcW w:w="4515" w:type="dxa"/>
+            <w:shd w:val="clear" w:color="auto" w:fill="E5B8B7" w:themeFill="accent2" w:themeFillTint="66"/>
+            <w:tcMar>
+              <w:top w:w="100" w:type="dxa"/>
+              <w:left w:w="100" w:type="dxa"/>
+              <w:bottom w:w="100" w:type="dxa"/>
+              <w:right w:w="100" w:type="dxa"/>
+            </w:tcMar>
+          </w:tcPr>
+          <w:p>
+            <w:pPr>
+              <w:widowControl w:val="0"/>
+              <w:pBdr>
+                <w:top w:val="nil"/>
+                <w:left w:val="nil"/>
+                <w:bottom w:val="nil"/>
+                <w:right w:val="nil"/>
+                <w:between w:val="nil"/>
+              </w:pBdr>
+              <w:spacing w:line="240" w:lineRule="auto"/>
+            </w:pPr>
+            <w:r>
+              <w:t>Stock</w:t>
+            </w:r>
+          </w:p>
+        </w:tc>
+      </w:tr>
+      <w:tr>
+        <w:tc>
+          <w:tcPr>
+            <w:tcW w:w="4514" w:type="dxa"/>
+            <w:shd w:val="clear" w:color="auto" w:fill="auto"/>
+            <w:tcMar>
+              <w:top w:w="100" w:type="dxa"/>
+              <w:left w:w="100" w:type="dxa"/>
+              <w:bottom w:w="100" w:type="dxa"/>
+              <w:right w:w="100" w:type="dxa"/>
+            </w:tcMar>
+          </w:tcPr>
+          <w:p>
+            <w:r>
+              <w:t>Material</w:t>
+            </w:r>
+          </w:p>
+        </w:tc>
+        <w:tc>
+          <w:tcPr>
+            <w:tcW w:w="4515" w:type="dxa"/>
+            <w:shd w:val="clear" w:color="auto" w:fill="CFE2F3"/>
+            <w:tcMar>
+              <w:top w:w="100" w:type="dxa"/>
+              <w:left w:w="100" w:type="dxa"/>
+              <w:bottom w:w="100" w:type="dxa"/>
+              <w:right w:w="100" w:type="dxa"/>
+            </w:tcMar>
+          </w:tcPr>
+          <w:p>
+            <w:pPr>
+              <w:widowControl w:val="0"/>
+              <w:pBdr>
+                <w:top w:val="nil"/>
+                <w:left w:val="nil"/>
+                <w:bottom w:val="nil"/>
+                <w:right w:val="nil"/>
+                <w:between w:val="nil"/>
+              </w:pBdr>
+              <w:spacing w:line="240" w:lineRule="auto"/>
+            </w:pPr>
+            <w:r>
+              <w:t>Material</w:t>
+            </w:r>
+          </w:p>
+        </w:tc>
+      </w:tr>
+      <w:tr>
+        <w:tc>
+          <w:tcPr>
+            <w:tcW w:w="4514" w:type="dxa"/>
+            <w:shd w:val="clear" w:color="auto" w:fill="auto"/>
+            <w:tcMar>
+              <w:top w:w="100" w:type="dxa"/>
+              <w:left w:w="100" w:type="dxa"/>
+              <w:bottom w:w="100" w:type="dxa"/>
+              <w:right w:w="100" w:type="dxa"/>
+            </w:tcMar>
+          </w:tcPr>
+          <w:p>
+            <w:r>
+              <w:t>Prenda</w:t>
+            </w:r>
+          </w:p>
+        </w:tc>
+        <w:tc>
+          <w:tcPr>
+            <w:tcW w:w="4515" w:type="dxa"/>
+            <w:shd w:val="clear" w:color="auto" w:fill="CFE2F3"/>
+            <w:tcMar>
+              <w:top w:w="100" w:type="dxa"/>
+              <w:left w:w="100" w:type="dxa"/>
+              <w:bottom w:w="100" w:type="dxa"/>
+              <w:right w:w="100" w:type="dxa"/>
+            </w:tcMar>
+          </w:tcPr>
+          <w:p>
+            <w:pPr>
+              <w:widowControl w:val="0"/>
+              <w:pBdr>
+                <w:top w:val="nil"/>
+                <w:left w:val="nil"/>
+                <w:bottom w:val="nil"/>
+                <w:right w:val="nil"/>
+                <w:between w:val="nil"/>
+              </w:pBdr>
+              <w:spacing w:line="240" w:lineRule="auto"/>
+            </w:pPr>
+            <w:r>
+              <w:t>Prenda</w:t>
+            </w:r>
+          </w:p>
+        </w:tc>
+      </w:tr>
+      <w:tr>
+        <w:tc>
+          <w:tcPr>
+            <w:tcW w:w="4514" w:type="dxa"/>
+            <w:shd w:val="clear" w:color="auto" w:fill="auto"/>
+            <w:tcMar>
+              <w:top w:w="100" w:type="dxa"/>
+              <w:left w:w="100" w:type="dxa"/>
+              <w:bottom w:w="100" w:type="dxa"/>
+              <w:right w:w="100" w:type="dxa"/>
+            </w:tcMar>
+          </w:tcPr>
+          <w:p>
+            <w:r>
+              <w:t>Trabajo</w:t>
+            </w:r>
+          </w:p>
+        </w:tc>
+        <w:tc>
+          <w:tcPr>
+            <w:tcW w:w="4515" w:type="dxa"/>
+            <w:shd w:val="clear" w:color="auto" w:fill="E5B8B7" w:themeFill="accent2" w:themeFillTint="66"/>
+            <w:tcMar>
+              <w:top w:w="100" w:type="dxa"/>
+              <w:left w:w="100" w:type="dxa"/>
+              <w:bottom w:w="100" w:type="dxa"/>
+              <w:right w:w="100" w:type="dxa"/>
+            </w:tcMar>
+          </w:tcPr>
+          <w:p>
+            <w:pPr>
+              <w:widowControl w:val="0"/>
+              <w:pBdr>
+                <w:top w:val="nil"/>
+                <w:left w:val="nil"/>
+                <w:bottom w:val="nil"/>
+                <w:right w:val="nil"/>
+                <w:between w:val="nil"/>
+              </w:pBdr>
+              <w:spacing w:line="240" w:lineRule="auto"/>
+            </w:pPr>
+            <w:r>
+              <w:t>Trabajo</w:t>
+            </w:r>
+          </w:p>
+        </w:tc>
+      </w:tr>
+      <w:tr>
+        <w:tc>
+          <w:tcPr>
+            <w:tcW w:w="4514" w:type="dxa"/>
+            <w:shd w:val="clear" w:color="auto" w:fill="auto"/>
+            <w:tcMar>
+              <w:top w:w="100" w:type="dxa"/>
+              <w:left w:w="100" w:type="dxa"/>
+              <w:bottom w:w="100" w:type="dxa"/>
+              <w:right w:w="100" w:type="dxa"/>
+            </w:tcMar>
+          </w:tcPr>
+          <w:p>
+            <w:r>
+              <w:t>Mercadería</w:t>
+            </w:r>
+          </w:p>
+        </w:tc>
+        <w:tc>
+          <w:tcPr>
+            <w:tcW w:w="4515" w:type="dxa"/>
+            <w:shd w:val="clear" w:color="auto" w:fill="E5B8B7" w:themeFill="accent2" w:themeFillTint="66"/>
+            <w:tcMar>
+              <w:top w:w="100" w:type="dxa"/>
+              <w:left w:w="100" w:type="dxa"/>
+              <w:bottom w:w="100" w:type="dxa"/>
+              <w:right w:w="100" w:type="dxa"/>
+            </w:tcMar>
+          </w:tcPr>
+          <w:p>
+            <w:pPr>
+              <w:widowControl w:val="0"/>
+              <w:pBdr>
+                <w:top w:val="nil"/>
+                <w:left w:val="nil"/>
+                <w:bottom w:val="nil"/>
+                <w:right w:val="nil"/>
+                <w:between w:val="nil"/>
+              </w:pBdr>
+              <w:shd w:val="clear" w:color="auto" w:fill="E5B8B7" w:themeFill="accent2" w:themeFillTint="66"/>
+              <w:spacing w:line="240" w:lineRule="auto"/>
+            </w:pPr>
+            <w:r>
+              <w:t>Mercadería</w:t>
+            </w:r>
+          </w:p>
+        </w:tc>
+      </w:tr>
+      <w:tr>
+        <w:tc>
+          <w:tcPr>
+            <w:tcW w:w="4514" w:type="dxa"/>
+            <w:shd w:val="clear" w:color="auto" w:fill="auto"/>
+            <w:tcMar>
+              <w:top w:w="100" w:type="dxa"/>
+              <w:left w:w="100" w:type="dxa"/>
+              <w:bottom w:w="100" w:type="dxa"/>
+              <w:right w:w="100" w:type="dxa"/>
+            </w:tcMar>
+          </w:tcPr>
+          <w:p>
+            <w:r>
+              <w:t>Compra</w:t>
+            </w:r>
+          </w:p>
+        </w:tc>
+        <w:tc>
+          <w:tcPr>
+            <w:tcW w:w="4515" w:type="dxa"/>
+            <w:shd w:val="clear" w:color="auto" w:fill="E5B8B7" w:themeFill="accent2" w:themeFillTint="66"/>
+            <w:tcMar>
+              <w:top w:w="100" w:type="dxa"/>
+              <w:left w:w="100" w:type="dxa"/>
+              <w:bottom w:w="100" w:type="dxa"/>
+              <w:right w:w="100" w:type="dxa"/>
+            </w:tcMar>
+          </w:tcPr>
+          <w:p>
+            <w:pPr>
+              <w:widowControl w:val="0"/>
+              <w:pBdr>
+                <w:top w:val="nil"/>
+                <w:left w:val="nil"/>
+                <w:bottom w:val="nil"/>
+                <w:right w:val="nil"/>
+                <w:between w:val="nil"/>
+              </w:pBdr>
+              <w:spacing w:line="240" w:lineRule="auto"/>
+            </w:pPr>
+            <w:r>
+              <w:t>Compra</w:t>
+            </w:r>
+          </w:p>
+        </w:tc>
+      </w:tr>
+      <w:tr>
+        <w:tc>
+          <w:tcPr>
+            <w:tcW w:w="4514" w:type="dxa"/>
+            <w:shd w:val="clear" w:color="auto" w:fill="auto"/>
+            <w:tcMar>
+              <w:top w:w="100" w:type="dxa"/>
+              <w:left w:w="100" w:type="dxa"/>
+              <w:bottom w:w="100" w:type="dxa"/>
+              <w:right w:w="100" w:type="dxa"/>
+            </w:tcMar>
+          </w:tcPr>
+          <w:p>
+            <w:r>
+              <w:t>Encargado</w:t>
+            </w:r>
+          </w:p>
+        </w:tc>
+        <w:tc>
+          <w:tcPr>
+            <w:tcW w:w="4515" w:type="dxa"/>
+            <w:shd w:val="clear" w:color="auto" w:fill="E5B8B7" w:themeFill="accent2" w:themeFillTint="66"/>
+            <w:tcMar>
+              <w:top w:w="100" w:type="dxa"/>
+              <w:left w:w="100" w:type="dxa"/>
+              <w:bottom w:w="100" w:type="dxa"/>
+              <w:right w:w="100" w:type="dxa"/>
+            </w:tcMar>
+          </w:tcPr>
+          <w:p>
+            <w:pPr>
+              <w:widowControl w:val="0"/>
+              <w:pBdr>
+                <w:top w:val="nil"/>
+                <w:left w:val="nil"/>
+                <w:bottom w:val="nil"/>
+                <w:right w:val="nil"/>
+                <w:between w:val="nil"/>
+              </w:pBdr>
+              <w:spacing w:line="240" w:lineRule="auto"/>
+            </w:pPr>
+            <w:r>
+              <w:t>Encargado</w:t>
+            </w:r>
+          </w:p>
+        </w:tc>
+      </w:tr>
+      <w:tr>
+        <w:tc>
+          <w:tcPr>
+            <w:tcW w:w="4514" w:type="dxa"/>
+            <w:shd w:val="clear" w:color="auto" w:fill="auto"/>
+            <w:tcMar>
+              <w:top w:w="100" w:type="dxa"/>
+              <w:left w:w="100" w:type="dxa"/>
+              <w:bottom w:w="100" w:type="dxa"/>
+              <w:right w:w="100" w:type="dxa"/>
+            </w:tcMar>
+          </w:tcPr>
+          <w:p>
+            <w:r>
+              <w:t>Trabajo</w:t>
+            </w:r>
+          </w:p>
+        </w:tc>
+        <w:tc>
+          <w:tcPr>
+            <w:tcW w:w="4515" w:type="dxa"/>
+            <w:shd w:val="clear" w:color="auto" w:fill="E5B8B7" w:themeFill="accent2" w:themeFillTint="66"/>
+            <w:tcMar>
+              <w:top w:w="100" w:type="dxa"/>
+              <w:left w:w="100" w:type="dxa"/>
+              <w:bottom w:w="100" w:type="dxa"/>
+              <w:right w:w="100" w:type="dxa"/>
+            </w:tcMar>
+          </w:tcPr>
+          <w:p>
+            <w:pPr>
+              <w:widowControl w:val="0"/>
+              <w:pBdr>
+                <w:top w:val="nil"/>
+                <w:left w:val="nil"/>
+                <w:bottom w:val="nil"/>
+                <w:right w:val="nil"/>
+                <w:between w:val="nil"/>
+              </w:pBdr>
+              <w:spacing w:line="240" w:lineRule="auto"/>
+            </w:pPr>
+            <w:r>
+              <w:t>Trabajo</w:t>
+            </w:r>
+          </w:p>
+        </w:tc>
+      </w:tr>
+      <w:tr>
+        <w:tc>
+          <w:tcPr>
+            <w:tcW w:w="4514" w:type="dxa"/>
+            <w:shd w:val="clear" w:color="auto" w:fill="auto"/>
+            <w:tcMar>
+              <w:top w:w="100" w:type="dxa"/>
+              <w:left w:w="100" w:type="dxa"/>
+              <w:bottom w:w="100" w:type="dxa"/>
+              <w:right w:w="100" w:type="dxa"/>
+            </w:tcMar>
+          </w:tcPr>
+          <w:p>
+            <w:r>
+              <w:t>Tipo Prenda</w:t>
+            </w:r>
+          </w:p>
+        </w:tc>
+        <w:tc>
+          <w:tcPr>
+            <w:tcW w:w="4515" w:type="dxa"/>
+            <w:shd w:val="clear" w:color="auto" w:fill="C6D9F1" w:themeFill="text2" w:themeFillTint="33"/>
+            <w:tcMar>
+              <w:top w:w="100" w:type="dxa"/>
+              <w:left w:w="100" w:type="dxa"/>
+              <w:bottom w:w="100" w:type="dxa"/>
+              <w:right w:w="100" w:type="dxa"/>
+            </w:tcMar>
+          </w:tcPr>
+          <w:p>
+            <w:pPr>
+              <w:widowControl w:val="0"/>
+              <w:pBdr>
+                <w:top w:val="nil"/>
+                <w:left w:val="nil"/>
+                <w:bottom w:val="nil"/>
+                <w:right w:val="nil"/>
+                <w:between w:val="nil"/>
+              </w:pBdr>
+              <w:spacing w:line="240" w:lineRule="auto"/>
+            </w:pPr>
+            <w:r>
+              <w:t>Tipo Prenda</w:t>
+            </w:r>
+          </w:p>
+        </w:tc>
+      </w:tr>
+      <w:tr>
+        <w:tc>
+          <w:tcPr>
+            <w:tcW w:w="4514" w:type="dxa"/>
+            <w:shd w:val="clear" w:color="auto" w:fill="auto"/>
+            <w:tcMar>
+              <w:top w:w="100" w:type="dxa"/>
+              <w:left w:w="100" w:type="dxa"/>
+              <w:bottom w:w="100" w:type="dxa"/>
+              <w:right w:w="100" w:type="dxa"/>
+            </w:tcMar>
+          </w:tcPr>
+          <w:p>
+            <w:r>
+              <w:t>Usuario</w:t>
+            </w:r>
+          </w:p>
+        </w:tc>
+        <w:tc>
+          <w:tcPr>
+            <w:tcW w:w="4515" w:type="dxa"/>
+            <w:shd w:val="clear" w:color="auto" w:fill="E5B8B7" w:themeFill="accent2" w:themeFillTint="66"/>
+            <w:tcMar>
+              <w:top w:w="100" w:type="dxa"/>
+              <w:left w:w="100" w:type="dxa"/>
+              <w:bottom w:w="100" w:type="dxa"/>
+              <w:right w:w="100" w:type="dxa"/>
+            </w:tcMar>
+          </w:tcPr>
+          <w:p>
+            <w:pPr>
+              <w:widowControl w:val="0"/>
+              <w:pBdr>
+                <w:top w:val="nil"/>
+                <w:left w:val="nil"/>
+                <w:bottom w:val="nil"/>
+                <w:right w:val="nil"/>
+                <w:between w:val="nil"/>
+              </w:pBdr>
+              <w:spacing w:line="240" w:lineRule="auto"/>
+            </w:pPr>
+            <w:r>
+              <w:t>Usuario</w:t>
+            </w:r>
+          </w:p>
+        </w:tc>
+      </w:tr>
+      <w:tr>
+        <w:tc>
+          <w:tcPr>
+            <w:tcW w:w="4514" w:type="dxa"/>
+            <w:shd w:val="clear" w:color="auto" w:fill="auto"/>
+            <w:tcMar>
+              <w:top w:w="100" w:type="dxa"/>
+              <w:left w:w="100" w:type="dxa"/>
+              <w:bottom w:w="100" w:type="dxa"/>
+              <w:right w:w="100" w:type="dxa"/>
+            </w:tcMar>
+          </w:tcPr>
+          <w:p>
+            <w:r>
+              <w:t>Cliente</w:t>
+            </w:r>
+          </w:p>
+        </w:tc>
+        <w:tc>
+          <w:tcPr>
+            <w:tcW w:w="4515" w:type="dxa"/>
+            <w:shd w:val="clear" w:color="auto" w:fill="C6D9F1" w:themeFill="text2" w:themeFillTint="33"/>
+            <w:tcMar>
+              <w:top w:w="100" w:type="dxa"/>
+              <w:left w:w="100" w:type="dxa"/>
+              <w:bottom w:w="100" w:type="dxa"/>
+              <w:right w:w="100" w:type="dxa"/>
+            </w:tcMar>
+          </w:tcPr>
+          <w:p>
+            <w:pPr>
+              <w:widowControl w:val="0"/>
+              <w:pBdr>
+                <w:top w:val="nil"/>
+                <w:left w:val="nil"/>
+                <w:bottom w:val="nil"/>
+                <w:right w:val="nil"/>
+                <w:between w:val="nil"/>
+              </w:pBdr>
+              <w:spacing w:line="240" w:lineRule="auto"/>
+            </w:pPr>
+            <w:r>
+              <w:t>Cliente</w:t>
+            </w:r>
+          </w:p>
+        </w:tc>
+      </w:tr>
+      <w:tr>
+        <w:tc>
+          <w:tcPr>
+            <w:tcW w:w="4514" w:type="dxa"/>
+            <w:shd w:val="clear" w:color="auto" w:fill="auto"/>
+            <w:tcMar>
+              <w:top w:w="100" w:type="dxa"/>
+              <w:left w:w="100" w:type="dxa"/>
+              <w:bottom w:w="100" w:type="dxa"/>
+              <w:right w:w="100" w:type="dxa"/>
+            </w:tcMar>
+          </w:tcPr>
+          <w:p>
+            <w:r>
+              <w:t>Modista</w:t>
+            </w:r>
+          </w:p>
+        </w:tc>
+        <w:tc>
+          <w:tcPr>
+            <w:tcW w:w="4515" w:type="dxa"/>
+            <w:shd w:val="clear" w:color="auto" w:fill="E5B8B7" w:themeFill="accent2" w:themeFillTint="66"/>
+            <w:tcMar>
+              <w:top w:w="100" w:type="dxa"/>
+              <w:left w:w="100" w:type="dxa"/>
+              <w:bottom w:w="100" w:type="dxa"/>
+              <w:right w:w="100" w:type="dxa"/>
+            </w:tcMar>
+          </w:tcPr>
+          <w:p>
+            <w:pPr>
+              <w:widowControl w:val="0"/>
+              <w:pBdr>
+                <w:top w:val="nil"/>
+                <w:left w:val="nil"/>
+                <w:bottom w:val="nil"/>
+                <w:right w:val="nil"/>
+                <w:between w:val="nil"/>
+              </w:pBdr>
+              <w:spacing w:line="240" w:lineRule="auto"/>
+            </w:pPr>
+            <w:r>
+              <w:t>Modista</w:t>
+            </w:r>
+          </w:p>
+        </w:tc>
+      </w:tr>
+      <w:tr>
+        <w:tc>
+          <w:tcPr>
+            <w:tcW w:w="4514" w:type="dxa"/>
+            <w:shd w:val="clear" w:color="auto" w:fill="auto"/>
+            <w:tcMar>
+              <w:top w:w="100" w:type="dxa"/>
+              <w:left w:w="100" w:type="dxa"/>
+              <w:bottom w:w="100" w:type="dxa"/>
+              <w:right w:w="100" w:type="dxa"/>
+            </w:tcMar>
+          </w:tcPr>
+          <w:p>
+            <w:r>
+              <w:t>Componente</w:t>
+            </w:r>
+          </w:p>
+        </w:tc>
+        <w:tc>
+          <w:tcPr>
+            <w:tcW w:w="4515" w:type="dxa"/>
+            <w:shd w:val="clear" w:color="auto" w:fill="C6D9F1" w:themeFill="text2" w:themeFillTint="33"/>
+            <w:tcMar>
+              <w:top w:w="100" w:type="dxa"/>
+              <w:left w:w="100" w:type="dxa"/>
+              <w:bottom w:w="100" w:type="dxa"/>
+              <w:right w:w="100" w:type="dxa"/>
+            </w:tcMar>
+          </w:tcPr>
+          <w:p>
+            <w:pPr>
+              <w:widowControl w:val="0"/>
+              <w:pBdr>
+                <w:top w:val="nil"/>
+                <w:left w:val="nil"/>
+                <w:bottom w:val="nil"/>
+                <w:right w:val="nil"/>
+                <w:between w:val="nil"/>
+              </w:pBdr>
+              <w:spacing w:line="240" w:lineRule="auto"/>
+            </w:pPr>
+            <w:r>
+              <w:t>Componente</w:t>
+            </w:r>
+          </w:p>
+        </w:tc>
+      </w:tr>
+      <w:tr>
+        <w:tc>
+          <w:tcPr>
+            <w:tcW w:w="4514" w:type="dxa"/>
+            <w:shd w:val="clear" w:color="auto" w:fill="auto"/>
+            <w:tcMar>
+              <w:top w:w="100" w:type="dxa"/>
+              <w:left w:w="100" w:type="dxa"/>
+              <w:bottom w:w="100" w:type="dxa"/>
+              <w:right w:w="100" w:type="dxa"/>
+            </w:tcMar>
+          </w:tcPr>
+          <w:p>
+            <w:r>
+              <w:t>Tipo material</w:t>
+            </w:r>
+          </w:p>
+        </w:tc>
+        <w:tc>
+          <w:tcPr>
+            <w:tcW w:w="4515" w:type="dxa"/>
+            <w:shd w:val="clear" w:color="auto" w:fill="C6D9F1" w:themeFill="text2" w:themeFillTint="33"/>
+            <w:tcMar>
+              <w:top w:w="100" w:type="dxa"/>
+              <w:left w:w="100" w:type="dxa"/>
+              <w:bottom w:w="100" w:type="dxa"/>
+              <w:right w:w="100" w:type="dxa"/>
+            </w:tcMar>
+          </w:tcPr>
+          <w:p>
+            <w:pPr>
+              <w:widowControl w:val="0"/>
+              <w:pBdr>
+                <w:top w:val="nil"/>
+                <w:left w:val="nil"/>
+                <w:bottom w:val="nil"/>
+                <w:right w:val="nil"/>
+                <w:between w:val="nil"/>
+              </w:pBdr>
+              <w:spacing w:line="240" w:lineRule="auto"/>
+            </w:pPr>
+            <w:r>
+              <w:t>Tipo Material</w:t>
+            </w:r>
+          </w:p>
+        </w:tc>
+      </w:tr>
+    </w:tbl>
+    <w:p/>
+    <w:p/>
+    <w:p>
+      <w:pPr>
+        <w:rPr>
+          <w:sz w:val="32"/>
+          <w:szCs w:val="32"/>
+        </w:rPr>
+      </w:pPr>
+      <w:bookmarkStart w:id="70" w:name="_wov733kusecu" w:colFirst="0" w:colLast="0"/>
+      <w:bookmarkStart w:id="71" w:name="_Toc17112701"/>
+      <w:bookmarkStart w:id="72" w:name="_Toc17113048"/>
+      <w:bookmarkEnd w:id="70"/>
+      <w:r>
+        <w:rPr>
+          <w:sz w:val="32"/>
+          <w:szCs w:val="32"/>
+        </w:rPr>
+        <w:br w:type="page"/>
+      </w:r>
+    </w:p>
+    <w:p>
+      <w:pPr>
+        <w:spacing w:before="280" w:after="120"/>
+        <w:outlineLvl w:val="1"/>
+        <w:rPr>
+          <w:sz w:val="32"/>
+          <w:szCs w:val="32"/>
+        </w:rPr>
+      </w:pPr>
+      <w:r>
+        <w:rPr>
+          <w:sz w:val="32"/>
+          <w:szCs w:val="32"/>
+        </w:rPr>
+        <w:lastRenderedPageBreak/>
+        <w:t>Definición formal de conceptos</w:t>
+      </w:r>
+      <w:bookmarkEnd w:id="71"/>
+      <w:bookmarkEnd w:id="72"/>
+      <w:r>
+        <w:rPr>
+          <w:sz w:val="32"/>
+          <w:szCs w:val="32"/>
+        </w:rPr>
+        <w:br/>
+      </w:r>
+    </w:p>
+    <w:tbl>
+      <w:tblPr>
+        <w:tblW w:w="9030" w:type="dxa"/>
+        <w:tblInd w:w="100" w:type="dxa"/>
+        <w:tblBorders>
+          <w:top w:val="nil"/>
+          <w:left w:val="nil"/>
+          <w:bottom w:val="nil"/>
+          <w:right w:val="nil"/>
+          <w:insideH w:val="nil"/>
+          <w:insideV w:val="nil"/>
+        </w:tblBorders>
+        <w:tblLayout w:type="fixed"/>
+        <w:tblLook w:val="0600" w:firstRow="0" w:lastRow="0" w:firstColumn="0" w:lastColumn="0" w:noHBand="1" w:noVBand="1"/>
+      </w:tblPr>
+      <w:tblGrid>
+        <w:gridCol w:w="1276"/>
+        <w:gridCol w:w="7754"/>
+      </w:tblGrid>
+      <w:tr>
+        <w:trPr>
+          <w:trHeight w:val="192"/>
+        </w:trPr>
+        <w:tc>
+          <w:tcPr>
+            <w:tcW w:w="1276" w:type="dxa"/>
+            <w:tcBorders>
+              <w:top w:val="single" w:sz="8" w:space="0" w:color="000000"/>
+              <w:left w:val="single" w:sz="8" w:space="0" w:color="000000"/>
+              <w:bottom w:val="single" w:sz="8" w:space="0" w:color="000000"/>
+              <w:right w:val="single" w:sz="8" w:space="0" w:color="000000"/>
+            </w:tcBorders>
+            <w:shd w:val="clear" w:color="auto" w:fill="D9E2F3"/>
+            <w:tcMar>
+              <w:top w:w="100" w:type="dxa"/>
+              <w:left w:w="100" w:type="dxa"/>
+              <w:bottom w:w="100" w:type="dxa"/>
+              <w:right w:w="100" w:type="dxa"/>
+            </w:tcMar>
+          </w:tcPr>
+          <w:p>
+            <w:pPr>
+              <w:rPr>
+                <w:sz w:val="20"/>
+                <w:szCs w:val="20"/>
+              </w:rPr>
+            </w:pPr>
+            <w:r>
+              <w:rPr>
+                <w:sz w:val="20"/>
+                <w:szCs w:val="20"/>
+              </w:rPr>
+              <w:t>Símbolo</w:t>
+            </w:r>
+          </w:p>
+        </w:tc>
+        <w:tc>
+          <w:tcPr>
+            <w:tcW w:w="7753" w:type="dxa"/>
+            <w:tcBorders>
+              <w:top w:val="single" w:sz="8" w:space="0" w:color="000000"/>
+              <w:left w:val="nil"/>
+              <w:bottom w:val="single" w:sz="8" w:space="0" w:color="000000"/>
+              <w:right w:val="single" w:sz="8" w:space="0" w:color="000000"/>
+            </w:tcBorders>
+            <w:shd w:val="clear" w:color="auto" w:fill="D9E2F3"/>
+            <w:tcMar>
+              <w:top w:w="100" w:type="dxa"/>
+              <w:left w:w="100" w:type="dxa"/>
+              <w:bottom w:w="100" w:type="dxa"/>
+              <w:right w:w="100" w:type="dxa"/>
+            </w:tcMar>
+          </w:tcPr>
+          <w:p>
+            <w:pPr>
+              <w:widowControl w:val="0"/>
+              <w:pBdr>
+                <w:top w:val="nil"/>
+                <w:left w:val="nil"/>
+                <w:bottom w:val="nil"/>
+                <w:right w:val="nil"/>
+                <w:between w:val="nil"/>
+              </w:pBdr>
+              <w:rPr>
+                <w:b/>
+                <w:sz w:val="20"/>
+                <w:szCs w:val="20"/>
+              </w:rPr>
+            </w:pPr>
+            <w:r>
+              <w:rPr>
+                <w:b/>
+                <w:sz w:val="20"/>
+                <w:szCs w:val="20"/>
+              </w:rPr>
+              <w:t>Pedido</w:t>
+            </w:r>
+          </w:p>
+        </w:tc>
+      </w:tr>
+      <w:tr>
+        <w:trPr>
+          <w:trHeight w:val="303"/>
+        </w:trPr>
+        <w:tc>
+          <w:tcPr>
+            <w:tcW w:w="1276" w:type="dxa"/>
+            <w:tcBorders>
+              <w:top w:val="nil"/>
+              <w:left w:val="single" w:sz="8" w:space="0" w:color="000000"/>
+              <w:bottom w:val="single" w:sz="8" w:space="0" w:color="000000"/>
+              <w:right w:val="single" w:sz="8" w:space="0" w:color="000000"/>
+            </w:tcBorders>
+            <w:shd w:val="clear" w:color="auto" w:fill="D9E2F3"/>
+            <w:tcMar>
+              <w:top w:w="100" w:type="dxa"/>
+              <w:left w:w="100" w:type="dxa"/>
+              <w:bottom w:w="100" w:type="dxa"/>
+              <w:right w:w="100" w:type="dxa"/>
+            </w:tcMar>
+          </w:tcPr>
+          <w:p>
+            <w:pPr>
+              <w:widowControl w:val="0"/>
+              <w:pBdr>
+                <w:top w:val="nil"/>
+                <w:left w:val="nil"/>
+                <w:bottom w:val="nil"/>
+                <w:right w:val="nil"/>
+                <w:between w:val="nil"/>
+              </w:pBdr>
+              <w:rPr>
+                <w:sz w:val="20"/>
+                <w:szCs w:val="20"/>
+              </w:rPr>
+            </w:pPr>
+            <w:r>
+              <w:rPr>
+                <w:sz w:val="20"/>
+                <w:szCs w:val="20"/>
+              </w:rPr>
+              <w:t>Intención</w:t>
+            </w:r>
+          </w:p>
+        </w:tc>
+        <w:tc>
+          <w:tcPr>
+            <w:tcW w:w="7753" w:type="dxa"/>
+            <w:tcBorders>
+              <w:top w:val="nil"/>
+              <w:left w:val="nil"/>
+              <w:bottom w:val="single" w:sz="8" w:space="0" w:color="000000"/>
+              <w:right w:val="single" w:sz="8" w:space="0" w:color="000000"/>
+            </w:tcBorders>
+            <w:shd w:val="clear" w:color="auto" w:fill="D9E2F3"/>
+            <w:tcMar>
+              <w:top w:w="100" w:type="dxa"/>
+              <w:left w:w="100" w:type="dxa"/>
+              <w:bottom w:w="100" w:type="dxa"/>
+              <w:right w:w="100" w:type="dxa"/>
+            </w:tcMar>
+          </w:tcPr>
+          <w:p>
+            <w:pPr>
+              <w:widowControl w:val="0"/>
+              <w:pBdr>
+                <w:top w:val="nil"/>
+                <w:left w:val="nil"/>
+                <w:bottom w:val="nil"/>
+                <w:right w:val="nil"/>
+                <w:between w:val="nil"/>
+              </w:pBdr>
+              <w:rPr>
+                <w:sz w:val="20"/>
+                <w:szCs w:val="20"/>
+              </w:rPr>
+            </w:pPr>
+            <w:r>
+              <w:rPr>
+                <w:sz w:val="20"/>
+                <w:szCs w:val="20"/>
+              </w:rPr>
+              <w:t xml:space="preserve">Representa todos los </w:t>
+            </w:r>
+            <w:r>
+              <w:rPr>
+                <w:sz w:val="20"/>
+                <w:szCs w:val="20"/>
+              </w:rPr>
+              <w:t>pedidos realizados por los clientes.</w:t>
+            </w:r>
+          </w:p>
+        </w:tc>
+      </w:tr>
+      <w:tr>
+        <w:trPr>
+          <w:trHeight w:val="295"/>
+        </w:trPr>
+        <w:tc>
+          <w:tcPr>
+            <w:tcW w:w="1276" w:type="dxa"/>
+            <w:tcBorders>
+              <w:top w:val="nil"/>
+              <w:left w:val="single" w:sz="8" w:space="0" w:color="000000"/>
+              <w:bottom w:val="single" w:sz="8" w:space="0" w:color="000000"/>
+              <w:right w:val="single" w:sz="8" w:space="0" w:color="000000"/>
+            </w:tcBorders>
+            <w:shd w:val="clear" w:color="auto" w:fill="D9E2F3"/>
+            <w:tcMar>
+              <w:top w:w="100" w:type="dxa"/>
+              <w:left w:w="100" w:type="dxa"/>
+              <w:bottom w:w="100" w:type="dxa"/>
+              <w:right w:w="100" w:type="dxa"/>
+            </w:tcMar>
+          </w:tcPr>
+          <w:p>
+            <w:pPr>
+              <w:widowControl w:val="0"/>
+              <w:pBdr>
+                <w:top w:val="nil"/>
+                <w:left w:val="nil"/>
+                <w:bottom w:val="nil"/>
+                <w:right w:val="nil"/>
+                <w:between w:val="nil"/>
+              </w:pBdr>
+              <w:rPr>
+                <w:sz w:val="20"/>
+                <w:szCs w:val="20"/>
+              </w:rPr>
+            </w:pPr>
+            <w:r>
+              <w:rPr>
+                <w:sz w:val="20"/>
+                <w:szCs w:val="20"/>
+              </w:rPr>
+              <w:t>Extensión</w:t>
+            </w:r>
+          </w:p>
+        </w:tc>
+        <w:tc>
+          <w:tcPr>
+            <w:tcW w:w="7753" w:type="dxa"/>
+            <w:tcBorders>
+              <w:top w:val="nil"/>
+              <w:left w:val="nil"/>
+              <w:bottom w:val="single" w:sz="8" w:space="0" w:color="000000"/>
+              <w:right w:val="single" w:sz="8" w:space="0" w:color="000000"/>
+            </w:tcBorders>
+            <w:shd w:val="clear" w:color="auto" w:fill="D9E2F3"/>
+            <w:tcMar>
+              <w:top w:w="100" w:type="dxa"/>
+              <w:left w:w="100" w:type="dxa"/>
+              <w:bottom w:w="100" w:type="dxa"/>
+              <w:right w:w="100" w:type="dxa"/>
+            </w:tcMar>
+          </w:tcPr>
+          <w:p>
+            <w:pPr>
+              <w:widowControl w:val="0"/>
+              <w:pBdr>
+                <w:top w:val="nil"/>
+                <w:left w:val="nil"/>
+                <w:bottom w:val="nil"/>
+                <w:right w:val="nil"/>
+                <w:between w:val="nil"/>
+              </w:pBdr>
+              <w:rPr>
+                <w:sz w:val="20"/>
+                <w:szCs w:val="20"/>
+              </w:rPr>
+            </w:pPr>
+            <w:r>
+              <w:rPr>
+                <w:sz w:val="20"/>
+                <w:szCs w:val="20"/>
+              </w:rPr>
+              <w:t xml:space="preserve">Cada uno de los </w:t>
+            </w:r>
+            <w:r>
+              <w:rPr>
+                <w:sz w:val="20"/>
+                <w:szCs w:val="20"/>
+              </w:rPr>
+              <w:t>pedidos recibidos.</w:t>
+            </w:r>
+          </w:p>
+        </w:tc>
+      </w:tr>
+    </w:tbl>
+    <w:p>
+      <w:pPr>
+        <w:spacing w:line="240" w:lineRule="auto"/>
+      </w:pPr>
+      <w:bookmarkStart w:id="73" w:name="_jtpyc7vjyej" w:colFirst="0" w:colLast="0"/>
+      <w:bookmarkEnd w:id="73"/>
+    </w:p>
+    <w:tbl>
+      <w:tblPr>
+        <w:tblW w:w="9030" w:type="dxa"/>
+        <w:tblInd w:w="100" w:type="dxa"/>
+        <w:tblBorders>
+          <w:top w:val="nil"/>
+          <w:left w:val="nil"/>
+          <w:bottom w:val="nil"/>
+          <w:right w:val="nil"/>
+          <w:insideH w:val="nil"/>
+          <w:insideV w:val="nil"/>
+        </w:tblBorders>
+        <w:tblLayout w:type="fixed"/>
+        <w:tblLook w:val="0600" w:firstRow="0" w:lastRow="0" w:firstColumn="0" w:lastColumn="0" w:noHBand="1" w:noVBand="1"/>
+      </w:tblPr>
+      <w:tblGrid>
+        <w:gridCol w:w="1276"/>
+        <w:gridCol w:w="7754"/>
+      </w:tblGrid>
+      <w:tr>
+        <w:trPr>
+          <w:trHeight w:val="331"/>
+        </w:trPr>
+        <w:tc>
+          <w:tcPr>
+            <w:tcW w:w="1276" w:type="dxa"/>
+            <w:tcBorders>
+              <w:top w:val="single" w:sz="8" w:space="0" w:color="000000"/>
+              <w:left w:val="single" w:sz="8" w:space="0" w:color="000000"/>
+              <w:bottom w:val="single" w:sz="8" w:space="0" w:color="000000"/>
+              <w:right w:val="single" w:sz="8" w:space="0" w:color="000000"/>
+            </w:tcBorders>
+            <w:shd w:val="clear" w:color="auto" w:fill="D9E2F3"/>
+            <w:tcMar>
+              <w:top w:w="100" w:type="dxa"/>
+              <w:left w:w="100" w:type="dxa"/>
+              <w:bottom w:w="100" w:type="dxa"/>
+              <w:right w:w="100" w:type="dxa"/>
+            </w:tcMar>
+          </w:tcPr>
+          <w:p>
+            <w:pPr>
+              <w:spacing w:line="240" w:lineRule="auto"/>
+              <w:rPr>
+                <w:sz w:val="20"/>
+                <w:szCs w:val="20"/>
+              </w:rPr>
+            </w:pPr>
+            <w:r>
+              <w:rPr>
+                <w:sz w:val="20"/>
+                <w:szCs w:val="20"/>
+              </w:rPr>
+              <w:t>Símbolo</w:t>
+            </w:r>
+          </w:p>
+        </w:tc>
+        <w:tc>
+          <w:tcPr>
+            <w:tcW w:w="7753" w:type="dxa"/>
+            <w:tcBorders>
+              <w:top w:val="single" w:sz="8" w:space="0" w:color="000000"/>
+              <w:left w:val="nil"/>
+              <w:bottom w:val="single" w:sz="8" w:space="0" w:color="000000"/>
+              <w:right w:val="single" w:sz="8" w:space="0" w:color="000000"/>
+            </w:tcBorders>
+            <w:shd w:val="clear" w:color="auto" w:fill="D9E2F3"/>
+            <w:tcMar>
+              <w:top w:w="100" w:type="dxa"/>
+              <w:left w:w="100" w:type="dxa"/>
+              <w:bottom w:w="100" w:type="dxa"/>
+              <w:right w:w="100" w:type="dxa"/>
+            </w:tcMar>
+          </w:tcPr>
+          <w:p>
+            <w:pPr>
+              <w:spacing w:line="240" w:lineRule="auto"/>
+              <w:rPr>
+                <w:b/>
+                <w:sz w:val="20"/>
+                <w:szCs w:val="20"/>
+              </w:rPr>
+            </w:pPr>
+            <w:r>
+              <w:rPr>
+                <w:b/>
+                <w:sz w:val="20"/>
+                <w:szCs w:val="20"/>
+              </w:rPr>
+              <w:t>Material</w:t>
+            </w:r>
+          </w:p>
+        </w:tc>
+      </w:tr>
+      <w:tr>
+        <w:trPr>
+          <w:trHeight w:val="374"/>
+        </w:trPr>
+        <w:tc>
+          <w:tcPr>
+            <w:tcW w:w="1276" w:type="dxa"/>
+            <w:tcBorders>
+              <w:top w:val="nil"/>
+              <w:left w:val="single" w:sz="8" w:space="0" w:color="000000"/>
+              <w:bottom w:val="single" w:sz="8" w:space="0" w:color="000000"/>
+              <w:right w:val="single" w:sz="8" w:space="0" w:color="000000"/>
+            </w:tcBorders>
+            <w:shd w:val="clear" w:color="auto" w:fill="D9E2F3"/>
+            <w:tcMar>
+              <w:top w:w="100" w:type="dxa"/>
+              <w:left w:w="100" w:type="dxa"/>
+              <w:bottom w:w="100" w:type="dxa"/>
+              <w:right w:w="100" w:type="dxa"/>
+            </w:tcMar>
+          </w:tcPr>
+          <w:p>
+            <w:pPr>
+              <w:spacing w:line="240" w:lineRule="auto"/>
+              <w:rPr>
+                <w:sz w:val="20"/>
+                <w:szCs w:val="20"/>
+              </w:rPr>
+            </w:pPr>
+            <w:r>
+              <w:rPr>
+                <w:sz w:val="20"/>
+                <w:szCs w:val="20"/>
+              </w:rPr>
+              <w:t>Intención</w:t>
+            </w:r>
+          </w:p>
+        </w:tc>
+        <w:tc>
+          <w:tcPr>
+            <w:tcW w:w="7753" w:type="dxa"/>
+            <w:tcBorders>
+              <w:top w:val="nil"/>
+              <w:left w:val="nil"/>
+              <w:bottom w:val="single" w:sz="8" w:space="0" w:color="000000"/>
+              <w:right w:val="single" w:sz="8" w:space="0" w:color="000000"/>
+            </w:tcBorders>
+            <w:shd w:val="clear" w:color="auto" w:fill="D9E2F3"/>
+            <w:tcMar>
+              <w:top w:w="100" w:type="dxa"/>
+              <w:left w:w="100" w:type="dxa"/>
+              <w:bottom w:w="100" w:type="dxa"/>
+              <w:right w:w="100" w:type="dxa"/>
+            </w:tcMar>
+          </w:tcPr>
+          <w:p>
+            <w:pPr>
+              <w:spacing w:line="240" w:lineRule="auto"/>
+              <w:rPr>
+                <w:sz w:val="20"/>
+                <w:szCs w:val="20"/>
+              </w:rPr>
+            </w:pPr>
+            <w:r>
+              <w:rPr>
+                <w:sz w:val="20"/>
+                <w:szCs w:val="20"/>
+              </w:rPr>
+              <w:t>Representa todos los materiales existentes en el sistema de algún tipo de material.</w:t>
+            </w:r>
+          </w:p>
+        </w:tc>
+      </w:tr>
+      <w:tr>
+        <w:trPr>
+          <w:trHeight w:val="285"/>
+        </w:trPr>
+        <w:tc>
+          <w:tcPr>
+            <w:tcW w:w="1276" w:type="dxa"/>
+            <w:tcBorders>
+              <w:top w:val="nil"/>
+              <w:left w:val="single" w:sz="8" w:space="0" w:color="000000"/>
+              <w:bottom w:val="single" w:sz="8" w:space="0" w:color="000000"/>
+              <w:right w:val="single" w:sz="8" w:space="0" w:color="000000"/>
+            </w:tcBorders>
+            <w:shd w:val="clear" w:color="auto" w:fill="D9E2F3"/>
+            <w:tcMar>
+              <w:top w:w="100" w:type="dxa"/>
+              <w:left w:w="100" w:type="dxa"/>
+              <w:bottom w:w="100" w:type="dxa"/>
+              <w:right w:w="100" w:type="dxa"/>
+            </w:tcMar>
+          </w:tcPr>
+          <w:p>
+            <w:pPr>
+              <w:spacing w:line="240" w:lineRule="auto"/>
+              <w:rPr>
+                <w:sz w:val="20"/>
+                <w:szCs w:val="20"/>
+              </w:rPr>
+            </w:pPr>
+            <w:r>
+              <w:rPr>
+                <w:sz w:val="20"/>
+                <w:szCs w:val="20"/>
+              </w:rPr>
+              <w:t>Extensión</w:t>
+            </w:r>
+          </w:p>
+        </w:tc>
+        <w:tc>
+          <w:tcPr>
+            <w:tcW w:w="7753" w:type="dxa"/>
+            <w:tcBorders>
+              <w:top w:val="nil"/>
+              <w:left w:val="nil"/>
+              <w:bottom w:val="single" w:sz="8" w:space="0" w:color="000000"/>
+              <w:right w:val="single" w:sz="8" w:space="0" w:color="000000"/>
+            </w:tcBorders>
+            <w:shd w:val="clear" w:color="auto" w:fill="D9E2F3"/>
+            <w:tcMar>
+              <w:top w:w="100" w:type="dxa"/>
+              <w:left w:w="100" w:type="dxa"/>
+              <w:bottom w:w="100" w:type="dxa"/>
+              <w:right w:w="100" w:type="dxa"/>
+            </w:tcMar>
+          </w:tcPr>
+          <w:p>
+            <w:pPr>
+              <w:spacing w:line="240" w:lineRule="auto"/>
+              <w:rPr>
+                <w:sz w:val="20"/>
+                <w:szCs w:val="20"/>
+              </w:rPr>
+            </w:pPr>
+            <w:r>
+              <w:rPr>
+                <w:sz w:val="20"/>
+                <w:szCs w:val="20"/>
+              </w:rPr>
+              <w:t>Cada uno de los materiales registrados</w:t>
+            </w:r>
+          </w:p>
+        </w:tc>
+      </w:tr>
+    </w:tbl>
+    <w:p>
+      <w:pPr>
+        <w:spacing w:line="240" w:lineRule="auto"/>
+      </w:pPr>
+      <w:bookmarkStart w:id="74" w:name="_plk8m89prtmh" w:colFirst="0" w:colLast="0"/>
+      <w:bookmarkEnd w:id="74"/>
+    </w:p>
+    <w:tbl>
+      <w:tblPr>
+        <w:tblW w:w="9030" w:type="dxa"/>
+        <w:tblInd w:w="100" w:type="dxa"/>
+        <w:tblBorders>
+          <w:top w:val="nil"/>
+          <w:left w:val="nil"/>
+          <w:bottom w:val="nil"/>
+          <w:right w:val="nil"/>
+          <w:insideH w:val="nil"/>
+          <w:insideV w:val="nil"/>
+        </w:tblBorders>
+        <w:tblLayout w:type="fixed"/>
+        <w:tblLook w:val="0600" w:firstRow="0" w:lastRow="0" w:firstColumn="0" w:lastColumn="0" w:noHBand="1" w:noVBand="1"/>
+      </w:tblPr>
+      <w:tblGrid>
+        <w:gridCol w:w="1276"/>
+        <w:gridCol w:w="7754"/>
+      </w:tblGrid>
+      <w:tr>
+        <w:trPr>
+          <w:trHeight w:val="321"/>
+        </w:trPr>
+        <w:tc>
+          <w:tcPr>
+            <w:tcW w:w="1276" w:type="dxa"/>
+            <w:tcBorders>
+              <w:top w:val="single" w:sz="8" w:space="0" w:color="000000"/>
+              <w:left w:val="single" w:sz="8" w:space="0" w:color="000000"/>
+              <w:bottom w:val="single" w:sz="8" w:space="0" w:color="000000"/>
+              <w:right w:val="single" w:sz="8" w:space="0" w:color="000000"/>
+            </w:tcBorders>
+            <w:shd w:val="clear" w:color="auto" w:fill="D9E2F3"/>
+            <w:tcMar>
+              <w:top w:w="100" w:type="dxa"/>
+              <w:left w:w="100" w:type="dxa"/>
+              <w:bottom w:w="100" w:type="dxa"/>
+              <w:right w:w="100" w:type="dxa"/>
+            </w:tcMar>
+          </w:tcPr>
+          <w:p>
+            <w:pPr>
+              <w:spacing w:line="240" w:lineRule="auto"/>
+              <w:rPr>
+                <w:sz w:val="20"/>
+                <w:szCs w:val="20"/>
+              </w:rPr>
+            </w:pPr>
+            <w:r>
+              <w:rPr>
+                <w:sz w:val="20"/>
+                <w:szCs w:val="20"/>
+              </w:rPr>
+              <w:t>Símbolo</w:t>
+            </w:r>
+          </w:p>
+        </w:tc>
+        <w:tc>
+          <w:tcPr>
+            <w:tcW w:w="7753" w:type="dxa"/>
+            <w:tcBorders>
+              <w:top w:val="single" w:sz="8" w:space="0" w:color="000000"/>
+              <w:left w:val="nil"/>
+              <w:bottom w:val="single" w:sz="8" w:space="0" w:color="000000"/>
+              <w:right w:val="single" w:sz="8" w:space="0" w:color="000000"/>
+            </w:tcBorders>
+            <w:shd w:val="clear" w:color="auto" w:fill="D9E2F3"/>
+            <w:tcMar>
+              <w:top w:w="100" w:type="dxa"/>
+              <w:left w:w="100" w:type="dxa"/>
+              <w:bottom w:w="100" w:type="dxa"/>
+              <w:right w:w="100" w:type="dxa"/>
+            </w:tcMar>
+          </w:tcPr>
+          <w:p>
+            <w:pPr>
+              <w:spacing w:line="240" w:lineRule="auto"/>
+              <w:rPr>
+                <w:b/>
+                <w:sz w:val="20"/>
+                <w:szCs w:val="20"/>
+              </w:rPr>
+            </w:pPr>
+            <w:r>
+              <w:rPr>
+                <w:b/>
+                <w:sz w:val="20"/>
+                <w:szCs w:val="20"/>
+              </w:rPr>
+              <w:t>Prenda</w:t>
+            </w:r>
+          </w:p>
+        </w:tc>
+      </w:tr>
+      <w:tr>
+        <w:trPr>
+          <w:trHeight w:val="379"/>
+        </w:trPr>
+        <w:tc>
+          <w:tcPr>
+            <w:tcW w:w="1276" w:type="dxa"/>
+            <w:tcBorders>
+              <w:top w:val="nil"/>
+              <w:left w:val="single" w:sz="8" w:space="0" w:color="000000"/>
+              <w:bottom w:val="single" w:sz="8" w:space="0" w:color="000000"/>
+              <w:right w:val="single" w:sz="8" w:space="0" w:color="000000"/>
+            </w:tcBorders>
+            <w:shd w:val="clear" w:color="auto" w:fill="D9E2F3"/>
+            <w:tcMar>
+              <w:top w:w="100" w:type="dxa"/>
+              <w:left w:w="100" w:type="dxa"/>
+              <w:bottom w:w="100" w:type="dxa"/>
+              <w:right w:w="100" w:type="dxa"/>
+            </w:tcMar>
+          </w:tcPr>
+          <w:p>
+            <w:pPr>
+              <w:spacing w:line="240" w:lineRule="auto"/>
+              <w:rPr>
+                <w:sz w:val="20"/>
+                <w:szCs w:val="20"/>
+              </w:rPr>
+            </w:pPr>
+            <w:r>
+              <w:rPr>
+                <w:sz w:val="20"/>
+                <w:szCs w:val="20"/>
+              </w:rPr>
+              <w:t>Intención</w:t>
+            </w:r>
+          </w:p>
+        </w:tc>
+        <w:tc>
+          <w:tcPr>
+            <w:tcW w:w="7753" w:type="dxa"/>
+            <w:tcBorders>
+              <w:top w:val="nil"/>
+              <w:left w:val="nil"/>
+              <w:bottom w:val="single" w:sz="8" w:space="0" w:color="000000"/>
+              <w:right w:val="single" w:sz="8" w:space="0" w:color="000000"/>
+            </w:tcBorders>
+            <w:shd w:val="clear" w:color="auto" w:fill="D9E2F3"/>
+            <w:tcMar>
+              <w:top w:w="100" w:type="dxa"/>
+              <w:left w:w="100" w:type="dxa"/>
+              <w:bottom w:w="100" w:type="dxa"/>
+              <w:right w:w="100" w:type="dxa"/>
+            </w:tcMar>
+          </w:tcPr>
+          <w:p>
+            <w:pPr>
+              <w:spacing w:line="240" w:lineRule="auto"/>
+              <w:rPr>
+                <w:sz w:val="20"/>
+                <w:szCs w:val="20"/>
+              </w:rPr>
+            </w:pPr>
+            <w:r>
+              <w:rPr>
+                <w:sz w:val="20"/>
+                <w:szCs w:val="20"/>
+              </w:rPr>
+              <w:t>Representa todas las prendas a fabricar.</w:t>
+            </w:r>
+          </w:p>
+        </w:tc>
+      </w:tr>
+      <w:tr>
+        <w:trPr>
+          <w:trHeight w:val="288"/>
+        </w:trPr>
+        <w:tc>
+          <w:tcPr>
+            <w:tcW w:w="1276" w:type="dxa"/>
+            <w:tcBorders>
+              <w:top w:val="nil"/>
+              <w:left w:val="single" w:sz="8" w:space="0" w:color="000000"/>
+              <w:bottom w:val="single" w:sz="8" w:space="0" w:color="000000"/>
+              <w:right w:val="single" w:sz="8" w:space="0" w:color="000000"/>
+            </w:tcBorders>
+            <w:shd w:val="clear" w:color="auto" w:fill="D9E2F3"/>
+            <w:tcMar>
+              <w:top w:w="100" w:type="dxa"/>
+              <w:left w:w="100" w:type="dxa"/>
+              <w:bottom w:w="100" w:type="dxa"/>
+              <w:right w:w="100" w:type="dxa"/>
+            </w:tcMar>
+          </w:tcPr>
+          <w:p>
+            <w:pPr>
+              <w:spacing w:line="240" w:lineRule="auto"/>
+              <w:rPr>
+                <w:sz w:val="20"/>
+                <w:szCs w:val="20"/>
+              </w:rPr>
+            </w:pPr>
+            <w:r>
+              <w:rPr>
+                <w:sz w:val="20"/>
+                <w:szCs w:val="20"/>
+              </w:rPr>
+              <w:t>Extensión</w:t>
+            </w:r>
+          </w:p>
+        </w:tc>
+        <w:tc>
+          <w:tcPr>
+            <w:tcW w:w="7753" w:type="dxa"/>
+            <w:tcBorders>
+              <w:top w:val="nil"/>
+              <w:left w:val="nil"/>
+              <w:bottom w:val="single" w:sz="8" w:space="0" w:color="000000"/>
+              <w:right w:val="single" w:sz="8" w:space="0" w:color="000000"/>
+            </w:tcBorders>
+            <w:shd w:val="clear" w:color="auto" w:fill="D9E2F3"/>
+            <w:tcMar>
+              <w:top w:w="100" w:type="dxa"/>
+              <w:left w:w="100" w:type="dxa"/>
+              <w:bottom w:w="100" w:type="dxa"/>
+              <w:right w:w="100" w:type="dxa"/>
+            </w:tcMar>
+          </w:tcPr>
+          <w:p>
+            <w:pPr>
+              <w:spacing w:line="240" w:lineRule="auto"/>
+              <w:rPr>
+                <w:sz w:val="20"/>
+                <w:szCs w:val="20"/>
+              </w:rPr>
+            </w:pPr>
+            <w:r>
+              <w:rPr>
+                <w:sz w:val="20"/>
+                <w:szCs w:val="20"/>
+              </w:rPr>
+              <w:t>Cada una de las prendas solicitadas en los diferentes pedidos.</w:t>
+            </w:r>
+          </w:p>
+        </w:tc>
+      </w:tr>
+    </w:tbl>
+    <w:p>
+      <w:pPr>
+        <w:spacing w:line="240" w:lineRule="auto"/>
+      </w:pPr>
+      <w:bookmarkStart w:id="75" w:name="_cbb789dnh6s8" w:colFirst="0" w:colLast="0"/>
+      <w:bookmarkStart w:id="76" w:name="_lq810cszro45" w:colFirst="0" w:colLast="0"/>
+      <w:bookmarkEnd w:id="75"/>
+      <w:bookmarkEnd w:id="76"/>
+    </w:p>
+    <w:tbl>
+      <w:tblPr>
+        <w:tblW w:w="9030" w:type="dxa"/>
+        <w:tblInd w:w="100" w:type="dxa"/>
+        <w:tblBorders>
+          <w:top w:val="nil"/>
+          <w:left w:val="nil"/>
+          <w:bottom w:val="nil"/>
+          <w:right w:val="nil"/>
+          <w:insideH w:val="nil"/>
+          <w:insideV w:val="nil"/>
+        </w:tblBorders>
+        <w:tblLayout w:type="fixed"/>
+        <w:tblLook w:val="0600" w:firstRow="0" w:lastRow="0" w:firstColumn="0" w:lastColumn="0" w:noHBand="1" w:noVBand="1"/>
+      </w:tblPr>
+      <w:tblGrid>
+        <w:gridCol w:w="1276"/>
+        <w:gridCol w:w="7754"/>
+      </w:tblGrid>
+      <w:tr>
+        <w:trPr>
+          <w:trHeight w:val="315"/>
+        </w:trPr>
+        <w:tc>
+          <w:tcPr>
+            <w:tcW w:w="1276" w:type="dxa"/>
+            <w:tcBorders>
+              <w:top w:val="single" w:sz="8" w:space="0" w:color="000000"/>
+              <w:left w:val="single" w:sz="8" w:space="0" w:color="000000"/>
+              <w:bottom w:val="single" w:sz="8" w:space="0" w:color="000000"/>
+              <w:right w:val="single" w:sz="8" w:space="0" w:color="000000"/>
+            </w:tcBorders>
+            <w:shd w:val="clear" w:color="auto" w:fill="D9E2F3"/>
+            <w:tcMar>
+              <w:top w:w="100" w:type="dxa"/>
+              <w:left w:w="100" w:type="dxa"/>
+              <w:bottom w:w="100" w:type="dxa"/>
+              <w:right w:w="100" w:type="dxa"/>
+            </w:tcMar>
+          </w:tcPr>
+          <w:p>
+            <w:pPr>
+              <w:spacing w:line="240" w:lineRule="auto"/>
+              <w:rPr>
+                <w:sz w:val="20"/>
+                <w:szCs w:val="20"/>
+              </w:rPr>
+            </w:pPr>
+            <w:r>
+              <w:rPr>
+                <w:sz w:val="20"/>
+                <w:szCs w:val="20"/>
+              </w:rPr>
+              <w:t>Símbolo</w:t>
+            </w:r>
+          </w:p>
+        </w:tc>
+        <w:tc>
+          <w:tcPr>
+            <w:tcW w:w="7753" w:type="dxa"/>
+            <w:tcBorders>
+              <w:top w:val="single" w:sz="8" w:space="0" w:color="000000"/>
+              <w:left w:val="nil"/>
+              <w:bottom w:val="single" w:sz="8" w:space="0" w:color="000000"/>
+              <w:right w:val="single" w:sz="8" w:space="0" w:color="000000"/>
+            </w:tcBorders>
+            <w:shd w:val="clear" w:color="auto" w:fill="D9E2F3"/>
+            <w:tcMar>
+              <w:top w:w="100" w:type="dxa"/>
+              <w:left w:w="100" w:type="dxa"/>
+              <w:bottom w:w="100" w:type="dxa"/>
+              <w:right w:w="100" w:type="dxa"/>
+            </w:tcMar>
+          </w:tcPr>
+          <w:p>
+            <w:pPr>
+              <w:spacing w:line="240" w:lineRule="auto"/>
+              <w:rPr>
+                <w:b/>
+                <w:sz w:val="20"/>
+                <w:szCs w:val="20"/>
+              </w:rPr>
+            </w:pPr>
+            <w:r>
+              <w:rPr>
+                <w:b/>
+                <w:sz w:val="20"/>
+                <w:szCs w:val="20"/>
+              </w:rPr>
+              <w:t>Tipo Prenda</w:t>
+            </w:r>
+          </w:p>
+        </w:tc>
+      </w:tr>
+      <w:tr>
+        <w:trPr>
+          <w:trHeight w:val="372"/>
+        </w:trPr>
+        <w:tc>
+          <w:tcPr>
+            <w:tcW w:w="1276" w:type="dxa"/>
+            <w:tcBorders>
+              <w:top w:val="nil"/>
+              <w:left w:val="single" w:sz="8" w:space="0" w:color="000000"/>
+              <w:bottom w:val="single" w:sz="8" w:space="0" w:color="000000"/>
+              <w:right w:val="single" w:sz="8" w:space="0" w:color="000000"/>
+            </w:tcBorders>
+            <w:shd w:val="clear" w:color="auto" w:fill="D9E2F3"/>
+            <w:tcMar>
+              <w:top w:w="100" w:type="dxa"/>
+              <w:left w:w="100" w:type="dxa"/>
+              <w:bottom w:w="100" w:type="dxa"/>
+              <w:right w:w="100" w:type="dxa"/>
+            </w:tcMar>
+          </w:tcPr>
+          <w:p>
+            <w:pPr>
+              <w:spacing w:line="240" w:lineRule="auto"/>
+              <w:rPr>
+                <w:sz w:val="20"/>
+                <w:szCs w:val="20"/>
+              </w:rPr>
+            </w:pPr>
+            <w:r>
+              <w:rPr>
+                <w:sz w:val="20"/>
+                <w:szCs w:val="20"/>
+              </w:rPr>
+              <w:t>Intención</w:t>
+            </w:r>
+          </w:p>
+        </w:tc>
+        <w:tc>
+          <w:tcPr>
+            <w:tcW w:w="7753" w:type="dxa"/>
+            <w:tcBorders>
+              <w:top w:val="nil"/>
+              <w:left w:val="nil"/>
+              <w:bottom w:val="single" w:sz="8" w:space="0" w:color="000000"/>
+              <w:right w:val="single" w:sz="8" w:space="0" w:color="000000"/>
+            </w:tcBorders>
+            <w:shd w:val="clear" w:color="auto" w:fill="D9E2F3"/>
+            <w:tcMar>
+              <w:top w:w="100" w:type="dxa"/>
+              <w:left w:w="100" w:type="dxa"/>
+              <w:bottom w:w="100" w:type="dxa"/>
+              <w:right w:w="100" w:type="dxa"/>
+            </w:tcMar>
+          </w:tcPr>
+          <w:p>
+            <w:pPr>
+              <w:spacing w:line="240" w:lineRule="auto"/>
+              <w:rPr>
+                <w:sz w:val="20"/>
+                <w:szCs w:val="20"/>
+              </w:rPr>
+            </w:pPr>
+            <w:r>
+              <w:rPr>
+                <w:sz w:val="20"/>
+                <w:szCs w:val="20"/>
+              </w:rPr>
+              <w:t>Representa todos los tipos de prendas las cuales el cliente puede solicitar su elaboración.</w:t>
+            </w:r>
+          </w:p>
+        </w:tc>
+      </w:tr>
+      <w:tr>
+        <w:trPr>
+          <w:trHeight w:val="268"/>
+        </w:trPr>
+        <w:tc>
+          <w:tcPr>
+            <w:tcW w:w="1276" w:type="dxa"/>
+            <w:tcBorders>
+              <w:top w:val="nil"/>
+              <w:left w:val="single" w:sz="8" w:space="0" w:color="000000"/>
+              <w:bottom w:val="single" w:sz="8" w:space="0" w:color="000000"/>
+              <w:right w:val="single" w:sz="8" w:space="0" w:color="000000"/>
+            </w:tcBorders>
+            <w:shd w:val="clear" w:color="auto" w:fill="D9E2F3"/>
+            <w:tcMar>
+              <w:top w:w="100" w:type="dxa"/>
+              <w:left w:w="100" w:type="dxa"/>
+              <w:bottom w:w="100" w:type="dxa"/>
+              <w:right w:w="100" w:type="dxa"/>
+            </w:tcMar>
+          </w:tcPr>
+          <w:p>
+            <w:pPr>
+              <w:spacing w:line="240" w:lineRule="auto"/>
+              <w:rPr>
+                <w:sz w:val="20"/>
+                <w:szCs w:val="20"/>
+              </w:rPr>
+            </w:pPr>
+            <w:r>
+              <w:rPr>
+                <w:sz w:val="20"/>
+                <w:szCs w:val="20"/>
+              </w:rPr>
+              <w:t>Extensión</w:t>
+            </w:r>
+          </w:p>
+        </w:tc>
+        <w:tc>
+          <w:tcPr>
+            <w:tcW w:w="7753" w:type="dxa"/>
+            <w:tcBorders>
+              <w:top w:val="nil"/>
+              <w:left w:val="nil"/>
+              <w:bottom w:val="single" w:sz="8" w:space="0" w:color="000000"/>
+              <w:right w:val="single" w:sz="8" w:space="0" w:color="000000"/>
+            </w:tcBorders>
+            <w:shd w:val="clear" w:color="auto" w:fill="D9E2F3"/>
+            <w:tcMar>
+              <w:top w:w="100" w:type="dxa"/>
+              <w:left w:w="100" w:type="dxa"/>
+              <w:bottom w:w="100" w:type="dxa"/>
+              <w:right w:w="100" w:type="dxa"/>
+            </w:tcMar>
+          </w:tcPr>
+          <w:p>
+            <w:pPr>
+              <w:spacing w:line="240" w:lineRule="auto"/>
+              <w:rPr>
+                <w:sz w:val="20"/>
+                <w:szCs w:val="20"/>
+              </w:rPr>
+            </w:pPr>
+            <w:r>
+              <w:rPr>
+                <w:sz w:val="20"/>
+                <w:szCs w:val="20"/>
+              </w:rPr>
+              <w:t>Cada uno de los tipos de prendas registrados en el sistema.</w:t>
+            </w:r>
+          </w:p>
+        </w:tc>
+      </w:tr>
+    </w:tbl>
+    <w:p>
+      <w:pPr>
+        <w:spacing w:line="240" w:lineRule="auto"/>
+      </w:pPr>
+      <w:bookmarkStart w:id="77" w:name="_b968k3s9yfjn" w:colFirst="0" w:colLast="0"/>
+      <w:bookmarkEnd w:id="77"/>
+    </w:p>
+    <w:tbl>
+      <w:tblPr>
+        <w:tblW w:w="9030" w:type="dxa"/>
+        <w:tblInd w:w="100" w:type="dxa"/>
+        <w:tblBorders>
+          <w:top w:val="nil"/>
+          <w:left w:val="nil"/>
+          <w:bottom w:val="nil"/>
+          <w:right w:val="nil"/>
+          <w:insideH w:val="nil"/>
+          <w:insideV w:val="nil"/>
+        </w:tblBorders>
+        <w:tblLayout w:type="fixed"/>
+        <w:tblLook w:val="0600" w:firstRow="0" w:lastRow="0" w:firstColumn="0" w:lastColumn="0" w:noHBand="1" w:noVBand="1"/>
+      </w:tblPr>
+      <w:tblGrid>
+        <w:gridCol w:w="1276"/>
+        <w:gridCol w:w="7754"/>
+      </w:tblGrid>
+      <w:tr>
+        <w:trPr>
+          <w:trHeight w:val="305"/>
+        </w:trPr>
+        <w:tc>
+          <w:tcPr>
+            <w:tcW w:w="1276" w:type="dxa"/>
+            <w:tcBorders>
+              <w:top w:val="single" w:sz="8" w:space="0" w:color="000000"/>
+              <w:left w:val="single" w:sz="8" w:space="0" w:color="000000"/>
+              <w:bottom w:val="single" w:sz="8" w:space="0" w:color="000000"/>
+              <w:right w:val="single" w:sz="8" w:space="0" w:color="000000"/>
+            </w:tcBorders>
+            <w:shd w:val="clear" w:color="auto" w:fill="D9E2F3"/>
+            <w:tcMar>
+              <w:top w:w="100" w:type="dxa"/>
+              <w:left w:w="100" w:type="dxa"/>
+              <w:bottom w:w="100" w:type="dxa"/>
+              <w:right w:w="100" w:type="dxa"/>
+            </w:tcMar>
+          </w:tcPr>
+          <w:p>
+            <w:pPr>
+              <w:spacing w:line="240" w:lineRule="auto"/>
+              <w:rPr>
+                <w:sz w:val="20"/>
+                <w:szCs w:val="20"/>
+              </w:rPr>
+            </w:pPr>
+            <w:r>
+              <w:rPr>
+                <w:sz w:val="20"/>
+                <w:szCs w:val="20"/>
+              </w:rPr>
+              <w:t>Símbolo</w:t>
+            </w:r>
+          </w:p>
+        </w:tc>
+        <w:tc>
+          <w:tcPr>
+            <w:tcW w:w="7753" w:type="dxa"/>
+            <w:tcBorders>
+              <w:top w:val="single" w:sz="8" w:space="0" w:color="000000"/>
+              <w:left w:val="nil"/>
+              <w:bottom w:val="single" w:sz="8" w:space="0" w:color="000000"/>
+              <w:right w:val="single" w:sz="8" w:space="0" w:color="000000"/>
+            </w:tcBorders>
+            <w:shd w:val="clear" w:color="auto" w:fill="D9E2F3"/>
+            <w:tcMar>
+              <w:top w:w="100" w:type="dxa"/>
+              <w:left w:w="100" w:type="dxa"/>
+              <w:bottom w:w="100" w:type="dxa"/>
+              <w:right w:w="100" w:type="dxa"/>
+            </w:tcMar>
+          </w:tcPr>
+          <w:p>
+            <w:pPr>
+              <w:spacing w:line="240" w:lineRule="auto"/>
+              <w:rPr>
+                <w:b/>
+                <w:sz w:val="20"/>
+                <w:szCs w:val="20"/>
+              </w:rPr>
+            </w:pPr>
+            <w:r>
+              <w:rPr>
+                <w:b/>
+                <w:sz w:val="20"/>
+                <w:szCs w:val="20"/>
+              </w:rPr>
+              <w:t>Cliente</w:t>
+            </w:r>
+          </w:p>
+        </w:tc>
+      </w:tr>
+      <w:tr>
+        <w:trPr>
+          <w:trHeight w:val="361"/>
+        </w:trPr>
+        <w:tc>
+          <w:tcPr>
+            <w:tcW w:w="1276" w:type="dxa"/>
+            <w:tcBorders>
+              <w:top w:val="nil"/>
+              <w:left w:val="single" w:sz="8" w:space="0" w:color="000000"/>
+              <w:bottom w:val="single" w:sz="8" w:space="0" w:color="000000"/>
+              <w:right w:val="single" w:sz="8" w:space="0" w:color="000000"/>
+            </w:tcBorders>
+            <w:shd w:val="clear" w:color="auto" w:fill="D9E2F3"/>
+            <w:tcMar>
+              <w:top w:w="100" w:type="dxa"/>
+              <w:left w:w="100" w:type="dxa"/>
+              <w:bottom w:w="100" w:type="dxa"/>
+              <w:right w:w="100" w:type="dxa"/>
+            </w:tcMar>
+          </w:tcPr>
+          <w:p>
+            <w:pPr>
+              <w:spacing w:line="240" w:lineRule="auto"/>
+              <w:rPr>
+                <w:sz w:val="20"/>
+                <w:szCs w:val="20"/>
+              </w:rPr>
+            </w:pPr>
+            <w:r>
+              <w:rPr>
+                <w:sz w:val="20"/>
+                <w:szCs w:val="20"/>
+              </w:rPr>
+              <w:t>Intención</w:t>
+            </w:r>
+          </w:p>
+        </w:tc>
+        <w:tc>
+          <w:tcPr>
+            <w:tcW w:w="7753" w:type="dxa"/>
+            <w:tcBorders>
+              <w:top w:val="nil"/>
+              <w:left w:val="nil"/>
+              <w:bottom w:val="single" w:sz="8" w:space="0" w:color="000000"/>
+              <w:right w:val="single" w:sz="8" w:space="0" w:color="000000"/>
+            </w:tcBorders>
+            <w:shd w:val="clear" w:color="auto" w:fill="D9E2F3"/>
+            <w:tcMar>
+              <w:top w:w="100" w:type="dxa"/>
+              <w:left w:w="100" w:type="dxa"/>
+              <w:bottom w:w="100" w:type="dxa"/>
+              <w:right w:w="100" w:type="dxa"/>
+            </w:tcMar>
+          </w:tcPr>
+          <w:p>
+            <w:pPr>
+              <w:spacing w:line="240" w:lineRule="auto"/>
+              <w:rPr>
+                <w:sz w:val="20"/>
+                <w:szCs w:val="20"/>
+              </w:rPr>
+            </w:pPr>
+            <w:r>
+              <w:rPr>
+                <w:sz w:val="20"/>
+                <w:szCs w:val="20"/>
+              </w:rPr>
+              <w:t>Representa todos los clientes existentes en el sistema.</w:t>
+            </w:r>
+          </w:p>
+        </w:tc>
+      </w:tr>
+      <w:tr>
+        <w:trPr>
+          <w:trHeight w:val="383"/>
+        </w:trPr>
+        <w:tc>
+          <w:tcPr>
+            <w:tcW w:w="1276" w:type="dxa"/>
+            <w:tcBorders>
+              <w:top w:val="nil"/>
+              <w:left w:val="single" w:sz="8" w:space="0" w:color="000000"/>
+              <w:bottom w:val="single" w:sz="8" w:space="0" w:color="000000"/>
+              <w:right w:val="single" w:sz="8" w:space="0" w:color="000000"/>
+            </w:tcBorders>
+            <w:shd w:val="clear" w:color="auto" w:fill="D9E2F3"/>
+            <w:tcMar>
+              <w:top w:w="100" w:type="dxa"/>
+              <w:left w:w="100" w:type="dxa"/>
+              <w:bottom w:w="100" w:type="dxa"/>
+              <w:right w:w="100" w:type="dxa"/>
+            </w:tcMar>
+          </w:tcPr>
+          <w:p>
+            <w:pPr>
+              <w:spacing w:line="240" w:lineRule="auto"/>
+              <w:rPr>
+                <w:sz w:val="20"/>
+                <w:szCs w:val="20"/>
+              </w:rPr>
+            </w:pPr>
+            <w:r>
+              <w:rPr>
+                <w:sz w:val="20"/>
+                <w:szCs w:val="20"/>
+              </w:rPr>
+              <w:t>Extensión</w:t>
+            </w:r>
+          </w:p>
+        </w:tc>
+        <w:tc>
+          <w:tcPr>
+            <w:tcW w:w="7753" w:type="dxa"/>
+            <w:tcBorders>
+              <w:top w:val="nil"/>
+              <w:left w:val="nil"/>
+              <w:bottom w:val="single" w:sz="8" w:space="0" w:color="000000"/>
+              <w:right w:val="single" w:sz="8" w:space="0" w:color="000000"/>
+            </w:tcBorders>
+            <w:shd w:val="clear" w:color="auto" w:fill="D9E2F3"/>
+            <w:tcMar>
+              <w:top w:w="100" w:type="dxa"/>
+              <w:left w:w="100" w:type="dxa"/>
+              <w:bottom w:w="100" w:type="dxa"/>
+              <w:right w:w="100" w:type="dxa"/>
+            </w:tcMar>
+          </w:tcPr>
+          <w:p>
+            <w:pPr>
+              <w:spacing w:line="240" w:lineRule="auto"/>
+              <w:rPr>
+                <w:sz w:val="20"/>
+                <w:szCs w:val="20"/>
+              </w:rPr>
+            </w:pPr>
+            <w:r>
+              <w:rPr>
+                <w:sz w:val="20"/>
+                <w:szCs w:val="20"/>
+              </w:rPr>
+              <w:t>Cada uno de los clientes alguna vez registrados en el sistema.</w:t>
+            </w:r>
+          </w:p>
+        </w:tc>
+      </w:tr>
+    </w:tbl>
+    <w:p>
+      <w:pPr>
+        <w:spacing w:line="240" w:lineRule="auto"/>
+      </w:pPr>
+      <w:bookmarkStart w:id="78" w:name="_6uqskb1s6ege" w:colFirst="0" w:colLast="0"/>
+      <w:bookmarkEnd w:id="78"/>
+    </w:p>
+    <w:tbl>
+      <w:tblPr>
+        <w:tblW w:w="9030" w:type="dxa"/>
+        <w:tblInd w:w="100" w:type="dxa"/>
+        <w:tblBorders>
+          <w:top w:val="nil"/>
+          <w:left w:val="nil"/>
+          <w:bottom w:val="nil"/>
+          <w:right w:val="nil"/>
+          <w:insideH w:val="nil"/>
+          <w:insideV w:val="nil"/>
+        </w:tblBorders>
+        <w:tblLayout w:type="fixed"/>
+        <w:tblLook w:val="0600" w:firstRow="0" w:lastRow="0" w:firstColumn="0" w:lastColumn="0" w:noHBand="1" w:noVBand="1"/>
+      </w:tblPr>
+      <w:tblGrid>
+        <w:gridCol w:w="1276"/>
+        <w:gridCol w:w="7754"/>
+      </w:tblGrid>
+      <w:tr>
+        <w:trPr>
+          <w:trHeight w:val="337"/>
+        </w:trPr>
+        <w:tc>
+          <w:tcPr>
+            <w:tcW w:w="1276" w:type="dxa"/>
+            <w:tcBorders>
+              <w:top w:val="single" w:sz="8" w:space="0" w:color="000000"/>
+              <w:left w:val="single" w:sz="8" w:space="0" w:color="000000"/>
+              <w:bottom w:val="single" w:sz="8" w:space="0" w:color="000000"/>
+              <w:right w:val="single" w:sz="8" w:space="0" w:color="000000"/>
+            </w:tcBorders>
+            <w:shd w:val="clear" w:color="auto" w:fill="D9E2F3"/>
+            <w:tcMar>
+              <w:top w:w="100" w:type="dxa"/>
+              <w:left w:w="100" w:type="dxa"/>
+              <w:bottom w:w="100" w:type="dxa"/>
+              <w:right w:w="100" w:type="dxa"/>
+            </w:tcMar>
+          </w:tcPr>
+          <w:p>
+            <w:pPr>
+              <w:spacing w:line="240" w:lineRule="auto"/>
+              <w:rPr>
+                <w:sz w:val="20"/>
+                <w:szCs w:val="20"/>
+              </w:rPr>
+            </w:pPr>
+            <w:r>
+              <w:rPr>
+                <w:sz w:val="20"/>
+                <w:szCs w:val="20"/>
+              </w:rPr>
+              <w:t>Símbolo</w:t>
+            </w:r>
+          </w:p>
+        </w:tc>
+        <w:tc>
+          <w:tcPr>
+            <w:tcW w:w="7753" w:type="dxa"/>
+            <w:tcBorders>
+              <w:top w:val="single" w:sz="8" w:space="0" w:color="000000"/>
+              <w:left w:val="nil"/>
+              <w:bottom w:val="single" w:sz="8" w:space="0" w:color="000000"/>
+              <w:right w:val="single" w:sz="8" w:space="0" w:color="000000"/>
+            </w:tcBorders>
+            <w:shd w:val="clear" w:color="auto" w:fill="D9E2F3"/>
+            <w:tcMar>
+              <w:top w:w="100" w:type="dxa"/>
+              <w:left w:w="100" w:type="dxa"/>
+              <w:bottom w:w="100" w:type="dxa"/>
+              <w:right w:w="100" w:type="dxa"/>
+            </w:tcMar>
+          </w:tcPr>
+          <w:p>
+            <w:pPr>
+              <w:spacing w:line="240" w:lineRule="auto"/>
+              <w:rPr>
+                <w:b/>
+                <w:sz w:val="20"/>
+                <w:szCs w:val="20"/>
+              </w:rPr>
+            </w:pPr>
+            <w:r>
+              <w:rPr>
+                <w:b/>
+                <w:sz w:val="20"/>
+                <w:szCs w:val="20"/>
+              </w:rPr>
+              <w:t>Componente</w:t>
+            </w:r>
+          </w:p>
+        </w:tc>
+      </w:tr>
+      <w:tr>
+        <w:trPr>
+          <w:trHeight w:val="240"/>
+        </w:trPr>
+        <w:tc>
+          <w:tcPr>
+            <w:tcW w:w="1276" w:type="dxa"/>
+            <w:tcBorders>
+              <w:top w:val="nil"/>
+              <w:left w:val="single" w:sz="8" w:space="0" w:color="000000"/>
+              <w:bottom w:val="single" w:sz="8" w:space="0" w:color="000000"/>
+              <w:right w:val="single" w:sz="8" w:space="0" w:color="000000"/>
+            </w:tcBorders>
+            <w:shd w:val="clear" w:color="auto" w:fill="D9E2F3"/>
+            <w:tcMar>
+              <w:top w:w="100" w:type="dxa"/>
+              <w:left w:w="100" w:type="dxa"/>
+              <w:bottom w:w="100" w:type="dxa"/>
+              <w:right w:w="100" w:type="dxa"/>
+            </w:tcMar>
+          </w:tcPr>
+          <w:p>
+            <w:pPr>
+              <w:spacing w:line="240" w:lineRule="auto"/>
+              <w:rPr>
+                <w:sz w:val="20"/>
+                <w:szCs w:val="20"/>
+              </w:rPr>
+            </w:pPr>
+            <w:r>
+              <w:rPr>
+                <w:sz w:val="20"/>
+                <w:szCs w:val="20"/>
+              </w:rPr>
+              <w:t>Intención</w:t>
+            </w:r>
+          </w:p>
+        </w:tc>
+        <w:tc>
+          <w:tcPr>
+            <w:tcW w:w="7753" w:type="dxa"/>
+            <w:tcBorders>
+              <w:top w:val="nil"/>
+              <w:left w:val="nil"/>
+              <w:bottom w:val="single" w:sz="8" w:space="0" w:color="000000"/>
+              <w:right w:val="single" w:sz="8" w:space="0" w:color="000000"/>
+            </w:tcBorders>
+            <w:shd w:val="clear" w:color="auto" w:fill="D9E2F3"/>
+            <w:tcMar>
+              <w:top w:w="100" w:type="dxa"/>
+              <w:left w:w="100" w:type="dxa"/>
+              <w:bottom w:w="100" w:type="dxa"/>
+              <w:right w:w="100" w:type="dxa"/>
+            </w:tcMar>
+          </w:tcPr>
+          <w:p>
+            <w:pPr>
+              <w:spacing w:line="240" w:lineRule="auto"/>
+              <w:rPr>
+                <w:sz w:val="20"/>
+                <w:szCs w:val="20"/>
+              </w:rPr>
+            </w:pPr>
+            <w:r>
+              <w:rPr>
+                <w:sz w:val="20"/>
+                <w:szCs w:val="20"/>
+              </w:rPr>
+              <w:t>Representa los componentes de los cuales está formado un tipo de prenda.</w:t>
+            </w:r>
+          </w:p>
+        </w:tc>
+      </w:tr>
+      <w:tr>
+        <w:trPr>
+          <w:trHeight w:val="291"/>
+        </w:trPr>
+        <w:tc>
+          <w:tcPr>
+            <w:tcW w:w="1276" w:type="dxa"/>
+            <w:tcBorders>
+              <w:top w:val="nil"/>
+              <w:left w:val="single" w:sz="8" w:space="0" w:color="000000"/>
+              <w:bottom w:val="single" w:sz="8" w:space="0" w:color="000000"/>
+              <w:right w:val="single" w:sz="8" w:space="0" w:color="000000"/>
+            </w:tcBorders>
+            <w:shd w:val="clear" w:color="auto" w:fill="D9E2F3"/>
+            <w:tcMar>
+              <w:top w:w="100" w:type="dxa"/>
+              <w:left w:w="100" w:type="dxa"/>
+              <w:bottom w:w="100" w:type="dxa"/>
+              <w:right w:w="100" w:type="dxa"/>
+            </w:tcMar>
+          </w:tcPr>
+          <w:p>
+            <w:pPr>
+              <w:spacing w:line="240" w:lineRule="auto"/>
+              <w:rPr>
+                <w:sz w:val="20"/>
+                <w:szCs w:val="20"/>
+              </w:rPr>
+            </w:pPr>
+            <w:r>
+              <w:rPr>
+                <w:sz w:val="20"/>
+                <w:szCs w:val="20"/>
+              </w:rPr>
+              <w:t>Extensión</w:t>
+            </w:r>
+          </w:p>
+        </w:tc>
+        <w:tc>
+          <w:tcPr>
+            <w:tcW w:w="7753" w:type="dxa"/>
+            <w:tcBorders>
+              <w:top w:val="nil"/>
+              <w:left w:val="nil"/>
+              <w:bottom w:val="single" w:sz="8" w:space="0" w:color="000000"/>
+              <w:right w:val="single" w:sz="8" w:space="0" w:color="000000"/>
+            </w:tcBorders>
+            <w:shd w:val="clear" w:color="auto" w:fill="D9E2F3"/>
+            <w:tcMar>
+              <w:top w:w="100" w:type="dxa"/>
+              <w:left w:w="100" w:type="dxa"/>
+              <w:bottom w:w="100" w:type="dxa"/>
+              <w:right w:w="100" w:type="dxa"/>
+            </w:tcMar>
+          </w:tcPr>
+          <w:p>
+            <w:pPr>
+              <w:spacing w:line="240" w:lineRule="auto"/>
+              <w:rPr>
+                <w:sz w:val="20"/>
+                <w:szCs w:val="20"/>
+              </w:rPr>
+            </w:pPr>
+            <w:r>
+              <w:rPr>
+                <w:sz w:val="20"/>
+                <w:szCs w:val="20"/>
+              </w:rPr>
+              <w:t>Cada uno de los componentes de un tipo de prenda en particular.</w:t>
+            </w:r>
+          </w:p>
+        </w:tc>
+      </w:tr>
+    </w:tbl>
+    <w:p>
+      <w:pPr>
+        <w:pStyle w:val="Sinespaciado"/>
+      </w:pPr>
+      <w:bookmarkStart w:id="79" w:name="_qw4wzh1r6nzj" w:colFirst="0" w:colLast="0"/>
+      <w:bookmarkStart w:id="80" w:name="_Toc17112702"/>
+      <w:bookmarkStart w:id="81" w:name="_Toc17113049"/>
+      <w:bookmarkEnd w:id="79"/>
+    </w:p>
+    <w:tbl>
+      <w:tblPr>
+        <w:tblW w:w="9030" w:type="dxa"/>
+        <w:tblInd w:w="100" w:type="dxa"/>
+        <w:tblBorders>
+          <w:top w:val="nil"/>
+          <w:left w:val="nil"/>
+          <w:bottom w:val="nil"/>
+          <w:right w:val="nil"/>
+          <w:insideH w:val="nil"/>
+          <w:insideV w:val="nil"/>
+        </w:tblBorders>
+        <w:tblLayout w:type="fixed"/>
+        <w:tblLook w:val="0600" w:firstRow="0" w:lastRow="0" w:firstColumn="0" w:lastColumn="0" w:noHBand="1" w:noVBand="1"/>
+      </w:tblPr>
+      <w:tblGrid>
+        <w:gridCol w:w="1276"/>
+        <w:gridCol w:w="7754"/>
+      </w:tblGrid>
+      <w:tr>
+        <w:trPr>
+          <w:trHeight w:val="359"/>
+        </w:trPr>
+        <w:tc>
+          <w:tcPr>
+            <w:tcW w:w="1276" w:type="dxa"/>
+            <w:tcBorders>
+              <w:top w:val="single" w:sz="8" w:space="0" w:color="000000"/>
+              <w:left w:val="single" w:sz="8" w:space="0" w:color="000000"/>
+              <w:bottom w:val="single" w:sz="8" w:space="0" w:color="000000"/>
+              <w:right w:val="single" w:sz="8" w:space="0" w:color="000000"/>
+            </w:tcBorders>
+            <w:shd w:val="clear" w:color="auto" w:fill="D9E2F3"/>
+            <w:tcMar>
+              <w:top w:w="100" w:type="dxa"/>
+              <w:left w:w="100" w:type="dxa"/>
+              <w:bottom w:w="100" w:type="dxa"/>
+              <w:right w:w="100" w:type="dxa"/>
+            </w:tcMar>
+          </w:tcPr>
+          <w:p>
+            <w:pPr>
+              <w:spacing w:line="240" w:lineRule="auto"/>
+              <w:rPr>
+                <w:sz w:val="20"/>
+                <w:szCs w:val="20"/>
+              </w:rPr>
+            </w:pPr>
+            <w:r>
+              <w:rPr>
+                <w:sz w:val="20"/>
+                <w:szCs w:val="20"/>
+              </w:rPr>
+              <w:t>Símbolo</w:t>
+            </w:r>
+          </w:p>
+        </w:tc>
+        <w:tc>
+          <w:tcPr>
+            <w:tcW w:w="7753" w:type="dxa"/>
+            <w:tcBorders>
+              <w:top w:val="single" w:sz="8" w:space="0" w:color="000000"/>
+              <w:left w:val="nil"/>
+              <w:bottom w:val="single" w:sz="8" w:space="0" w:color="000000"/>
+              <w:right w:val="single" w:sz="8" w:space="0" w:color="000000"/>
+            </w:tcBorders>
+            <w:shd w:val="clear" w:color="auto" w:fill="D9E2F3"/>
+            <w:tcMar>
+              <w:top w:w="100" w:type="dxa"/>
+              <w:left w:w="100" w:type="dxa"/>
+              <w:bottom w:w="100" w:type="dxa"/>
+              <w:right w:w="100" w:type="dxa"/>
+            </w:tcMar>
+          </w:tcPr>
+          <w:p>
+            <w:pPr>
+              <w:spacing w:line="240" w:lineRule="auto"/>
+              <w:rPr>
+                <w:b/>
+                <w:sz w:val="20"/>
+                <w:szCs w:val="20"/>
+              </w:rPr>
+            </w:pPr>
+            <w:r>
+              <w:rPr>
+                <w:b/>
+                <w:sz w:val="20"/>
+                <w:szCs w:val="20"/>
+              </w:rPr>
+              <w:t xml:space="preserve">Tipo </w:t>
+            </w:r>
+            <w:r>
+              <w:rPr>
+                <w:b/>
+                <w:sz w:val="20"/>
+                <w:szCs w:val="20"/>
+              </w:rPr>
+              <w:t>Material</w:t>
+            </w:r>
+          </w:p>
+        </w:tc>
+      </w:tr>
+      <w:tr>
+        <w:trPr>
+          <w:trHeight w:val="309"/>
+        </w:trPr>
+        <w:tc>
+          <w:tcPr>
+            <w:tcW w:w="1276" w:type="dxa"/>
+            <w:tcBorders>
+              <w:top w:val="nil"/>
+              <w:left w:val="single" w:sz="8" w:space="0" w:color="000000"/>
+              <w:bottom w:val="single" w:sz="8" w:space="0" w:color="000000"/>
+              <w:right w:val="single" w:sz="8" w:space="0" w:color="000000"/>
+            </w:tcBorders>
+            <w:shd w:val="clear" w:color="auto" w:fill="D9E2F3"/>
+            <w:tcMar>
+              <w:top w:w="100" w:type="dxa"/>
+              <w:left w:w="100" w:type="dxa"/>
+              <w:bottom w:w="100" w:type="dxa"/>
+              <w:right w:w="100" w:type="dxa"/>
+            </w:tcMar>
+          </w:tcPr>
+          <w:p>
+            <w:pPr>
+              <w:spacing w:line="240" w:lineRule="auto"/>
+              <w:rPr>
+                <w:sz w:val="20"/>
+                <w:szCs w:val="20"/>
+              </w:rPr>
+            </w:pPr>
+            <w:r>
+              <w:rPr>
+                <w:sz w:val="20"/>
+                <w:szCs w:val="20"/>
+              </w:rPr>
+              <w:t>Intención</w:t>
+            </w:r>
+          </w:p>
+        </w:tc>
+        <w:tc>
+          <w:tcPr>
+            <w:tcW w:w="7753" w:type="dxa"/>
+            <w:tcBorders>
+              <w:top w:val="nil"/>
+              <w:left w:val="nil"/>
+              <w:bottom w:val="single" w:sz="8" w:space="0" w:color="000000"/>
+              <w:right w:val="single" w:sz="8" w:space="0" w:color="000000"/>
+            </w:tcBorders>
+            <w:shd w:val="clear" w:color="auto" w:fill="D9E2F3"/>
+            <w:tcMar>
+              <w:top w:w="100" w:type="dxa"/>
+              <w:left w:w="100" w:type="dxa"/>
+              <w:bottom w:w="100" w:type="dxa"/>
+              <w:right w:w="100" w:type="dxa"/>
+            </w:tcMar>
+          </w:tcPr>
+          <w:p>
+            <w:pPr>
+              <w:spacing w:line="240" w:lineRule="auto"/>
+              <w:rPr>
+                <w:sz w:val="20"/>
+                <w:szCs w:val="20"/>
+              </w:rPr>
+            </w:pPr>
+            <w:r>
+              <w:rPr>
+                <w:sz w:val="20"/>
+                <w:szCs w:val="20"/>
+              </w:rPr>
+              <w:t>Representa todos los tipos de material dados de alta en el sistema.</w:t>
+            </w:r>
+          </w:p>
+        </w:tc>
+      </w:tr>
+      <w:tr>
+        <w:trPr>
+          <w:trHeight w:val="312"/>
+        </w:trPr>
+        <w:tc>
+          <w:tcPr>
+            <w:tcW w:w="1276" w:type="dxa"/>
+            <w:tcBorders>
+              <w:top w:val="nil"/>
+              <w:left w:val="single" w:sz="8" w:space="0" w:color="000000"/>
+              <w:bottom w:val="single" w:sz="8" w:space="0" w:color="000000"/>
+              <w:right w:val="single" w:sz="8" w:space="0" w:color="000000"/>
+            </w:tcBorders>
+            <w:shd w:val="clear" w:color="auto" w:fill="D9E2F3"/>
+            <w:tcMar>
+              <w:top w:w="100" w:type="dxa"/>
+              <w:left w:w="100" w:type="dxa"/>
+              <w:bottom w:w="100" w:type="dxa"/>
+              <w:right w:w="100" w:type="dxa"/>
+            </w:tcMar>
+          </w:tcPr>
+          <w:p>
+            <w:pPr>
+              <w:spacing w:line="240" w:lineRule="auto"/>
+              <w:rPr>
+                <w:sz w:val="20"/>
+                <w:szCs w:val="20"/>
+              </w:rPr>
+            </w:pPr>
+            <w:r>
+              <w:rPr>
+                <w:sz w:val="20"/>
+                <w:szCs w:val="20"/>
+              </w:rPr>
+              <w:t>Extensión</w:t>
+            </w:r>
+          </w:p>
+        </w:tc>
+        <w:tc>
+          <w:tcPr>
+            <w:tcW w:w="7753" w:type="dxa"/>
+            <w:tcBorders>
+              <w:top w:val="nil"/>
+              <w:left w:val="nil"/>
+              <w:bottom w:val="single" w:sz="8" w:space="0" w:color="000000"/>
+              <w:right w:val="single" w:sz="8" w:space="0" w:color="000000"/>
+            </w:tcBorders>
+            <w:shd w:val="clear" w:color="auto" w:fill="D9E2F3"/>
+            <w:tcMar>
+              <w:top w:w="100" w:type="dxa"/>
+              <w:left w:w="100" w:type="dxa"/>
+              <w:bottom w:w="100" w:type="dxa"/>
+              <w:right w:w="100" w:type="dxa"/>
+            </w:tcMar>
+          </w:tcPr>
+          <w:p>
+            <w:pPr>
+              <w:spacing w:line="240" w:lineRule="auto"/>
+              <w:rPr>
+                <w:sz w:val="20"/>
+                <w:szCs w:val="20"/>
+              </w:rPr>
+            </w:pPr>
+            <w:r>
+              <w:rPr>
+                <w:sz w:val="20"/>
+                <w:szCs w:val="20"/>
+              </w:rPr>
+              <w:t>Cada uno de los tipos de material registrados.</w:t>
+            </w:r>
+          </w:p>
+        </w:tc>
+      </w:tr>
+    </w:tbl>
+    <w:p>
+      <w:pPr>
+        <w:pStyle w:val="Sinespaciado"/>
+      </w:pPr>
+    </w:p>
+    <w:p>
+      <w:pPr>
+        <w:pStyle w:val="Ttulo2"/>
+      </w:pPr>
+      <w:r>
+        <w:t>Gráfico de modelo de dominio</w:t>
+      </w:r>
+      <w:bookmarkEnd w:id="80"/>
+      <w:bookmarkEnd w:id="81"/>
+    </w:p>
+    <w:p/>
+    <w:p>
+      <w:pPr>
+        <w:jc w:val="center"/>
+      </w:pPr>
+      <w:r>
+        <w:rPr>
+          <w:noProof/>
+          <w:lang w:val="es-AR"/>
+        </w:rPr>
+        <w:drawing>
+          <wp:inline distT="0" distB="0" distL="0" distR="0" wp14:anchorId="3F2EE9A5" wp14:editId="32ECAA83">
+            <wp:extent cx="5612130" cy="3473450"/>
+            <wp:effectExtent l="0" t="0" r="7620" b="0"/>
+            <wp:docPr id="4" name="Imagen 4"/>
+            <wp:cNvGraphicFramePr>
+              <a:graphicFrameLocks xmlns:a="http://schemas.openxmlformats.org/drawingml/2006/main" noChangeAspect="1"/>
+            </wp:cNvGraphicFramePr>
+            <a:graphic xmlns:a="http://schemas.openxmlformats.org/drawingml/2006/main">
+              <a:graphicData uri="http://schemas.openxmlformats.org/drawingml/2006/picture">
+                <pic:pic xmlns:pic="http://schemas.openxmlformats.org/drawingml/2006/picture">
+                  <pic:nvPicPr>
+                    <pic:cNvPr id="0" name=""/>
+                    <pic:cNvPicPr/>
+                  </pic:nvPicPr>
+                  <pic:blipFill>
+                    <a:blip r:embed="rId7"/>
+                    <a:stretch>
+                      <a:fillRect/>
+                    </a:stretch>
+                  </pic:blipFill>
+                  <pic:spPr>
+                    <a:xfrm>
+                      <a:off x="0" y="0"/>
+                      <a:ext cx="5612130" cy="3473450"/>
+                    </a:xfrm>
+                    <a:prstGeom prst="rect">
+                      <a:avLst/>
+                    </a:prstGeom>
+                  </pic:spPr>
+                </pic:pic>
+              </a:graphicData>
+            </a:graphic>
+          </wp:inline>
+        </w:drawing>
+      </w:r>
+      <w:bookmarkStart w:id="82" w:name="_GoBack"/>
+      <w:bookmarkEnd w:id="82"/>
+    </w:p>
     <w:sectPr>
       <w:pgSz w:w="11909" w:h="16834"/>
       <w:pgMar w:top="1440" w:right="1440" w:bottom="1440" w:left="1440" w:header="720" w:footer="720" w:gutter="0"/>

</xml_diff>

<commit_message>
Se modificó el modelo de dominio
</commit_message>
<xml_diff>
--- a/Planificación, analisis y especificación de requisitos/Analisis y especificación de requisitos.docx
+++ b/Planificación, analisis y especificación de requisitos/Analisis y especificación de requisitos.docx
@@ -2,7 +2,6 @@
 <file path=word/document.xml><?xml version="1.0" encoding="utf-8"?>
 <w:document xmlns:wpc="http://schemas.microsoft.com/office/word/2010/wordprocessingCanvas" xmlns:mc="http://schemas.openxmlformats.org/markup-compatibility/2006" xmlns:o="urn:schemas-microsoft-com:office:office" xmlns:r="http://schemas.openxmlformats.org/officeDocument/2006/relationships" xmlns:m="http://schemas.openxmlformats.org/officeDocument/2006/math" xmlns:v="urn:schemas-microsoft-com:vml" xmlns:wp14="http://schemas.microsoft.com/office/word/2010/wordprocessingDrawing" xmlns:wp="http://schemas.openxmlformats.org/drawingml/2006/wordprocessingDrawing" xmlns:w10="urn:schemas-microsoft-com:office:word" xmlns:w="http://schemas.openxmlformats.org/wordprocessingml/2006/main" xmlns:w14="http://schemas.microsoft.com/office/word/2010/wordml" xmlns:wpg="http://schemas.microsoft.com/office/word/2010/wordprocessingGroup" xmlns:wpi="http://schemas.microsoft.com/office/word/2010/wordprocessingInk" xmlns:wne="http://schemas.microsoft.com/office/word/2006/wordml" xmlns:wps="http://schemas.microsoft.com/office/word/2010/wordprocessingShape" mc:Ignorable="w14 wp14">
   <w:body>
-    <w:p/>
     <w:p>
       <w:r>
         <w:t xml:space="preserve"> </w:t>
@@ -36800,6 +36799,7 @@
     <w:p/>
     <w:p>
       <w:pPr>
+        <w:ind w:left="-567"/>
         <w:jc w:val="center"/>
       </w:pPr>
       <w:r>
@@ -36808,10 +36808,10 @@
           <w:lang w:val="es-AR"/>
         </w:rPr>
         <w:drawing>
-          <wp:inline distT="0" distB="0" distL="0" distR="0" wp14:anchorId="3F2EE9A5" wp14:editId="32ECAA83">
-            <wp:extent cx="5612130" cy="3473450"/>
-            <wp:effectExtent l="0" t="0" r="7620" b="0"/>
-            <wp:docPr id="4" name="Imagen 4"/>
+          <wp:inline distT="0" distB="0" distL="0" distR="0" wp14:anchorId="1E52DFB9" wp14:editId="093FB749">
+            <wp:extent cx="6667340" cy="3514725"/>
+            <wp:effectExtent l="0" t="0" r="635" b="0"/>
+            <wp:docPr id="2" name="Imagen 2"/>
             <wp:cNvGraphicFramePr>
               <a:graphicFrameLocks xmlns:a="http://schemas.openxmlformats.org/drawingml/2006/main" noChangeAspect="1"/>
             </wp:cNvGraphicFramePr>
@@ -36831,7 +36831,7 @@
                   <pic:spPr>
                     <a:xfrm>
                       <a:off x="0" y="0"/>
-                      <a:ext cx="5612130" cy="3473450"/>
+                      <a:ext cx="6669796" cy="3516020"/>
                     </a:xfrm>
                     <a:prstGeom prst="rect">
                       <a:avLst/>

</xml_diff>

<commit_message>
Se agregaron los diagramas de secuencia de sistema
</commit_message>
<xml_diff>
--- a/Planificación, analisis y especificación de requisitos/Analisis y especificación de requisitos.docx
+++ b/Planificación, analisis y especificación de requisitos/Analisis y especificación de requisitos.docx
@@ -31410,16 +31410,14 @@
               </w:rPr>
               <w:t xml:space="preserve">El sistema actualiza el saldo, registra el usuario y la fecha de la modificación </w:t>
             </w:r>
-            <w:proofErr w:type="spellStart"/>
-            <w:r>
-              <w:rPr>
-                <w:rFonts w:ascii="Times New Roman" w:eastAsia="Times New Roman" w:hAnsi="Times New Roman" w:cs="Times New Roman"/>
-                <w:sz w:val="24"/>
-                <w:szCs w:val="24"/>
-              </w:rPr>
-              <w:t>afectuada</w:t>
-            </w:r>
-            <w:proofErr w:type="spellEnd"/>
+            <w:r>
+              <w:rPr>
+                <w:rFonts w:ascii="Times New Roman" w:eastAsia="Times New Roman" w:hAnsi="Times New Roman" w:cs="Times New Roman"/>
+                <w:sz w:val="24"/>
+                <w:szCs w:val="24"/>
+              </w:rPr>
+              <w:t>efectuada</w:t>
+            </w:r>
             <w:r>
               <w:rPr>
                 <w:rFonts w:ascii="Times New Roman" w:eastAsia="Times New Roman" w:hAnsi="Times New Roman" w:cs="Times New Roman"/>
@@ -31696,7 +31694,10 @@
               <w:pStyle w:val="Sinespaciado"/>
             </w:pPr>
             <w:r>
-              <w:t>[CU9] Iniciar Sesión</w:t>
+              <w:t>[CU10</w:t>
+            </w:r>
+            <w:r>
+              <w:t>] Iniciar Sesión</w:t>
             </w:r>
           </w:p>
         </w:tc>
@@ -32177,6 +32178,14 @@
               </w:rPr>
               <w:t>El caso de uso comienza cuando el usuario desea iniciar sesión en el sistema</w:t>
             </w:r>
+            <w:r>
+              <w:rPr>
+                <w:rFonts w:ascii="Times New Roman" w:eastAsia="Times New Roman" w:hAnsi="Times New Roman" w:cs="Times New Roman"/>
+                <w:sz w:val="24"/>
+                <w:szCs w:val="24"/>
+              </w:rPr>
+              <w:t>.</w:t>
+            </w:r>
           </w:p>
         </w:tc>
         <w:tc>
@@ -32383,6 +32392,14 @@
               </w:rPr>
               <w:t>El usuario proporciona el usuario y contraseña</w:t>
             </w:r>
+            <w:r>
+              <w:rPr>
+                <w:rFonts w:ascii="Times New Roman" w:eastAsia="Times New Roman" w:hAnsi="Times New Roman" w:cs="Times New Roman"/>
+                <w:sz w:val="24"/>
+                <w:szCs w:val="24"/>
+              </w:rPr>
+              <w:t>.</w:t>
+            </w:r>
           </w:p>
         </w:tc>
         <w:tc>
@@ -32513,16 +32530,14 @@
               </w:rPr>
               <w:t xml:space="preserve">El sistema </w:t>
             </w:r>
-            <w:proofErr w:type="gramStart"/>
-            <w:r>
-              <w:rPr>
-                <w:rFonts w:ascii="Times New Roman" w:eastAsia="Times New Roman" w:hAnsi="Times New Roman" w:cs="Times New Roman"/>
-                <w:sz w:val="24"/>
-                <w:szCs w:val="24"/>
-              </w:rPr>
-              <w:t>valida</w:t>
-            </w:r>
-            <w:proofErr w:type="gramEnd"/>
+            <w:r>
+              <w:rPr>
+                <w:rFonts w:ascii="Times New Roman" w:eastAsia="Times New Roman" w:hAnsi="Times New Roman" w:cs="Times New Roman"/>
+                <w:sz w:val="24"/>
+                <w:szCs w:val="24"/>
+              </w:rPr>
+              <w:t>valido</w:t>
+            </w:r>
             <w:r>
               <w:rPr>
                 <w:rFonts w:ascii="Times New Roman" w:eastAsia="Times New Roman" w:hAnsi="Times New Roman" w:cs="Times New Roman"/>
@@ -33019,7 +33034,10 @@
       </w:pPr>
       <w:bookmarkStart w:id="64" w:name="_Toc17982253"/>
       <w:r>
-        <w:t>[CU10] Cerrar Sesión</w:t>
+        <w:t>[CU11</w:t>
+      </w:r>
+      <w:r>
+        <w:t>] Cerrar Sesión</w:t>
       </w:r>
       <w:bookmarkEnd w:id="64"/>
     </w:p>
@@ -33109,7 +33127,7 @@
               <w:pStyle w:val="Sinespaciado"/>
             </w:pPr>
             <w:r>
-              <w:t>[CU10</w:t>
+              <w:t>[CU11</w:t>
             </w:r>
             <w:r>
               <w:t>] Cerrar Sesión</w:t>
@@ -34083,10 +34101,7 @@
       </w:tr>
     </w:tbl>
     <w:p/>
-    <w:p>
-      <w:bookmarkStart w:id="65" w:name="_GoBack"/>
-      <w:bookmarkEnd w:id="65"/>
-    </w:p>
+    <w:p/>
     <w:p>
       <w:pPr>
         <w:pStyle w:val="Ttulo3"/>
@@ -34096,16 +34111,16 @@
           <w:szCs w:val="24"/>
         </w:rPr>
       </w:pPr>
-      <w:bookmarkStart w:id="66" w:name="_Toc17112699"/>
-      <w:bookmarkStart w:id="67" w:name="_Toc17113046"/>
+      <w:bookmarkStart w:id="65" w:name="_Toc17112699"/>
+      <w:bookmarkStart w:id="66" w:name="_Toc17113046"/>
       <w:r>
-        <w:t>[CU10</w:t>
+        <w:t>[CU1</w:t>
       </w:r>
       <w:r>
-        <w:t xml:space="preserve">] Gestionar </w:t>
+        <w:t>2</w:t>
       </w:r>
       <w:r>
-        <w:t>Receta</w:t>
+        <w:t>] Gestionar Receta</w:t>
       </w:r>
     </w:p>
     <w:tbl>
@@ -34194,10 +34209,10 @@
               <w:pStyle w:val="Sinespaciado"/>
             </w:pPr>
             <w:r>
-              <w:t xml:space="preserve">[CU4] Gestionar </w:t>
-            </w:r>
-            <w:r>
-              <w:t>Receta</w:t>
+              <w:t>[CU12</w:t>
+            </w:r>
+            <w:r>
+              <w:t>] Gestionar Receta</w:t>
             </w:r>
           </w:p>
         </w:tc>
@@ -34436,15 +34451,7 @@
                 <w:sz w:val="24"/>
                 <w:szCs w:val="24"/>
               </w:rPr>
-              <w:t xml:space="preserve">Se realiza alta, baja, modificación y eliminación de </w:t>
-            </w:r>
-            <w:r>
-              <w:rPr>
-                <w:rFonts w:ascii="Times New Roman" w:eastAsia="Times New Roman" w:hAnsi="Times New Roman" w:cs="Times New Roman"/>
-                <w:sz w:val="24"/>
-                <w:szCs w:val="24"/>
-              </w:rPr>
-              <w:t>una receta.</w:t>
+              <w:t>Se realiza alta, baja, modificación y eliminación de una receta.</w:t>
             </w:r>
           </w:p>
         </w:tc>
@@ -39343,8 +39350,8 @@
         <w:lastRenderedPageBreak/>
         <w:t>Modelo de dominio</w:t>
       </w:r>
+      <w:bookmarkEnd w:id="65"/>
       <w:bookmarkEnd w:id="66"/>
-      <w:bookmarkEnd w:id="67"/>
       <w:r>
         <w:rPr>
           <w:sz w:val="40"/>
@@ -39364,10 +39371,10 @@
           <w:szCs w:val="32"/>
         </w:rPr>
       </w:pPr>
-      <w:bookmarkStart w:id="68" w:name="_2rctw4hhqx8" w:colFirst="0" w:colLast="0"/>
-      <w:bookmarkStart w:id="69" w:name="_Toc17112700"/>
-      <w:bookmarkStart w:id="70" w:name="_Toc17113047"/>
-      <w:bookmarkEnd w:id="68"/>
+      <w:bookmarkStart w:id="67" w:name="_2rctw4hhqx8" w:colFirst="0" w:colLast="0"/>
+      <w:bookmarkStart w:id="68" w:name="_Toc17112700"/>
+      <w:bookmarkStart w:id="69" w:name="_Toc17113047"/>
+      <w:bookmarkEnd w:id="67"/>
       <w:r>
         <w:rPr>
           <w:sz w:val="32"/>
@@ -39375,8 +39382,8 @@
         </w:rPr>
         <w:t>Identificación de conceptos</w:t>
       </w:r>
+      <w:bookmarkEnd w:id="68"/>
       <w:bookmarkEnd w:id="69"/>
-      <w:bookmarkEnd w:id="70"/>
       <w:r>
         <w:rPr>
           <w:sz w:val="32"/>
@@ -40227,10 +40234,10 @@
           <w:szCs w:val="32"/>
         </w:rPr>
       </w:pPr>
-      <w:bookmarkStart w:id="71" w:name="_wov733kusecu" w:colFirst="0" w:colLast="0"/>
-      <w:bookmarkStart w:id="72" w:name="_Toc17112701"/>
-      <w:bookmarkStart w:id="73" w:name="_Toc17113048"/>
-      <w:bookmarkEnd w:id="71"/>
+      <w:bookmarkStart w:id="70" w:name="_wov733kusecu" w:colFirst="0" w:colLast="0"/>
+      <w:bookmarkStart w:id="71" w:name="_Toc17112701"/>
+      <w:bookmarkStart w:id="72" w:name="_Toc17113048"/>
+      <w:bookmarkEnd w:id="70"/>
       <w:r>
         <w:rPr>
           <w:sz w:val="32"/>
@@ -40256,8 +40263,8 @@
         <w:lastRenderedPageBreak/>
         <w:t>Definición formal de conceptos</w:t>
       </w:r>
+      <w:bookmarkEnd w:id="71"/>
       <w:bookmarkEnd w:id="72"/>
-      <w:bookmarkEnd w:id="73"/>
       <w:r>
         <w:rPr>
           <w:sz w:val="32"/>
@@ -40559,8 +40566,8 @@
       <w:pPr>
         <w:spacing w:line="240" w:lineRule="auto"/>
       </w:pPr>
-      <w:bookmarkStart w:id="74" w:name="_jtpyc7vjyej" w:colFirst="0" w:colLast="0"/>
-      <w:bookmarkEnd w:id="74"/>
+      <w:bookmarkStart w:id="73" w:name="_jtpyc7vjyej" w:colFirst="0" w:colLast="0"/>
+      <w:bookmarkEnd w:id="73"/>
     </w:p>
     <w:tbl>
       <w:tblPr>
@@ -40807,8 +40814,8 @@
       <w:pPr>
         <w:spacing w:line="240" w:lineRule="auto"/>
       </w:pPr>
-      <w:bookmarkStart w:id="75" w:name="_plk8m89prtmh" w:colFirst="0" w:colLast="0"/>
-      <w:bookmarkEnd w:id="75"/>
+      <w:bookmarkStart w:id="74" w:name="_plk8m89prtmh" w:colFirst="0" w:colLast="0"/>
+      <w:bookmarkEnd w:id="74"/>
     </w:p>
     <w:tbl>
       <w:tblPr>
@@ -41055,10 +41062,10 @@
       <w:pPr>
         <w:spacing w:line="240" w:lineRule="auto"/>
       </w:pPr>
-      <w:bookmarkStart w:id="76" w:name="_cbb789dnh6s8" w:colFirst="0" w:colLast="0"/>
-      <w:bookmarkStart w:id="77" w:name="_lq810cszro45" w:colFirst="0" w:colLast="0"/>
+      <w:bookmarkStart w:id="75" w:name="_cbb789dnh6s8" w:colFirst="0" w:colLast="0"/>
+      <w:bookmarkStart w:id="76" w:name="_lq810cszro45" w:colFirst="0" w:colLast="0"/>
+      <w:bookmarkEnd w:id="75"/>
       <w:bookmarkEnd w:id="76"/>
-      <w:bookmarkEnd w:id="77"/>
     </w:p>
     <w:tbl>
       <w:tblPr>
@@ -41305,8 +41312,8 @@
       <w:pPr>
         <w:spacing w:line="240" w:lineRule="auto"/>
       </w:pPr>
-      <w:bookmarkStart w:id="78" w:name="_b968k3s9yfjn" w:colFirst="0" w:colLast="0"/>
-      <w:bookmarkEnd w:id="78"/>
+      <w:bookmarkStart w:id="77" w:name="_b968k3s9yfjn" w:colFirst="0" w:colLast="0"/>
+      <w:bookmarkEnd w:id="77"/>
     </w:p>
     <w:tbl>
       <w:tblPr>
@@ -41553,8 +41560,8 @@
       <w:pPr>
         <w:spacing w:line="240" w:lineRule="auto"/>
       </w:pPr>
-      <w:bookmarkStart w:id="79" w:name="_6uqskb1s6ege" w:colFirst="0" w:colLast="0"/>
-      <w:bookmarkEnd w:id="79"/>
+      <w:bookmarkStart w:id="78" w:name="_6uqskb1s6ege" w:colFirst="0" w:colLast="0"/>
+      <w:bookmarkEnd w:id="78"/>
     </w:p>
     <w:tbl>
       <w:tblPr>
@@ -41815,10 +41822,10 @@
       <w:pPr>
         <w:pStyle w:val="Sinespaciado"/>
       </w:pPr>
-      <w:bookmarkStart w:id="80" w:name="_qw4wzh1r6nzj" w:colFirst="0" w:colLast="0"/>
-      <w:bookmarkStart w:id="81" w:name="_Toc17112702"/>
-      <w:bookmarkStart w:id="82" w:name="_Toc17113049"/>
-      <w:bookmarkEnd w:id="80"/>
+      <w:bookmarkStart w:id="79" w:name="_qw4wzh1r6nzj" w:colFirst="0" w:colLast="0"/>
+      <w:bookmarkStart w:id="80" w:name="_Toc17112702"/>
+      <w:bookmarkStart w:id="81" w:name="_Toc17113049"/>
+      <w:bookmarkEnd w:id="79"/>
     </w:p>
     <w:tbl>
       <w:tblPr>
@@ -42236,14 +42243,7 @@
                 <w:sz w:val="20"/>
                 <w:szCs w:val="20"/>
               </w:rPr>
-              <w:t xml:space="preserve">Representa </w:t>
-            </w:r>
-            <w:r>
-              <w:rPr>
-                <w:sz w:val="20"/>
-                <w:szCs w:val="20"/>
-              </w:rPr>
-              <w:t>los componentes necesarios para elaborar un tipo de prenda</w:t>
+              <w:t>Representa los componentes necesarios para elaborar un tipo de prenda</w:t>
             </w:r>
             <w:r>
               <w:rPr>
@@ -42323,21 +42323,7 @@
                 <w:sz w:val="20"/>
                 <w:szCs w:val="20"/>
               </w:rPr>
-              <w:t xml:space="preserve">Cada </w:t>
-            </w:r>
-            <w:r>
-              <w:rPr>
-                <w:sz w:val="20"/>
-                <w:szCs w:val="20"/>
-              </w:rPr>
-              <w:t>una de las recetas que corresponden a diferentes tipos de prendas</w:t>
-            </w:r>
-            <w:r>
-              <w:rPr>
-                <w:sz w:val="20"/>
-                <w:szCs w:val="20"/>
-              </w:rPr>
-              <w:t>.</w:t>
+              <w:t>Cada una de las recetas que corresponden a diferentes tipos de prendas.</w:t>
             </w:r>
           </w:p>
         </w:tc>
@@ -42351,8 +42337,8 @@
         <w:lastRenderedPageBreak/>
         <w:t>Gráfico de modelo de dominio</w:t>
       </w:r>
+      <w:bookmarkEnd w:id="80"/>
       <w:bookmarkEnd w:id="81"/>
-      <w:bookmarkEnd w:id="82"/>
     </w:p>
     <w:p/>
     <w:p>
@@ -42402,6 +42388,696 @@
         </w:drawing>
       </w:r>
     </w:p>
+    <w:p>
+      <w:pPr>
+        <w:ind w:left="-567"/>
+        <w:jc w:val="center"/>
+      </w:pPr>
+    </w:p>
+    <w:p>
+      <w:pPr>
+        <w:rPr>
+          <w:sz w:val="40"/>
+          <w:szCs w:val="40"/>
+        </w:rPr>
+      </w:pPr>
+      <w:r>
+        <w:br w:type="page"/>
+      </w:r>
+    </w:p>
+    <w:p>
+      <w:pPr>
+        <w:pStyle w:val="Ttulo1"/>
+      </w:pPr>
+      <w:r>
+        <w:lastRenderedPageBreak/>
+        <w:t>Diagramas de secuencia de sistema</w:t>
+      </w:r>
+    </w:p>
+    <w:p/>
+    <w:p>
+      <w:pPr>
+        <w:pStyle w:val="Ttulo3"/>
+      </w:pPr>
+      <w:r>
+        <w:t xml:space="preserve">[CU1] </w:t>
+      </w:r>
+      <w:r>
+        <w:t>Gestionar</w:t>
+      </w:r>
+      <w:r>
+        <w:t xml:space="preserve"> Material</w:t>
+      </w:r>
+    </w:p>
+    <w:p>
+      <w:pPr>
+        <w:jc w:val="center"/>
+      </w:pPr>
+      <w:r>
+        <w:rPr>
+          <w:noProof/>
+          <w:lang w:val="es-AR"/>
+        </w:rPr>
+        <w:drawing>
+          <wp:inline distT="0" distB="0" distL="0" distR="0" wp14:anchorId="2D11EAA4" wp14:editId="677D3572">
+            <wp:extent cx="5612130" cy="4161155"/>
+            <wp:effectExtent l="0" t="0" r="7620" b="0"/>
+            <wp:docPr id="2" name="Imagen 2"/>
+            <wp:cNvGraphicFramePr>
+              <a:graphicFrameLocks xmlns:a="http://schemas.openxmlformats.org/drawingml/2006/main" noChangeAspect="1"/>
+            </wp:cNvGraphicFramePr>
+            <a:graphic xmlns:a="http://schemas.openxmlformats.org/drawingml/2006/main">
+              <a:graphicData uri="http://schemas.openxmlformats.org/drawingml/2006/picture">
+                <pic:pic xmlns:pic="http://schemas.openxmlformats.org/drawingml/2006/picture">
+                  <pic:nvPicPr>
+                    <pic:cNvPr id="0" name=""/>
+                    <pic:cNvPicPr/>
+                  </pic:nvPicPr>
+                  <pic:blipFill>
+                    <a:blip r:embed="rId8"/>
+                    <a:stretch>
+                      <a:fillRect/>
+                    </a:stretch>
+                  </pic:blipFill>
+                  <pic:spPr>
+                    <a:xfrm>
+                      <a:off x="0" y="0"/>
+                      <a:ext cx="5612130" cy="4161155"/>
+                    </a:xfrm>
+                    <a:prstGeom prst="rect">
+                      <a:avLst/>
+                    </a:prstGeom>
+                  </pic:spPr>
+                </pic:pic>
+              </a:graphicData>
+            </a:graphic>
+          </wp:inline>
+        </w:drawing>
+      </w:r>
+    </w:p>
+    <w:p>
+      <w:pPr>
+        <w:pStyle w:val="Ttulo3"/>
+      </w:pPr>
+      <w:r>
+        <w:lastRenderedPageBreak/>
+        <w:t>[CU2] Gestionar Prenda</w:t>
+      </w:r>
+    </w:p>
+    <w:p>
+      <w:pPr>
+        <w:jc w:val="center"/>
+      </w:pPr>
+      <w:r>
+        <w:rPr>
+          <w:noProof/>
+          <w:lang w:val="es-AR"/>
+        </w:rPr>
+        <w:drawing>
+          <wp:inline distT="0" distB="0" distL="0" distR="0" wp14:anchorId="29CAAE7E" wp14:editId="258F7CC8">
+            <wp:extent cx="5612130" cy="4268470"/>
+            <wp:effectExtent l="0" t="0" r="7620" b="0"/>
+            <wp:docPr id="5" name="Imagen 5"/>
+            <wp:cNvGraphicFramePr>
+              <a:graphicFrameLocks xmlns:a="http://schemas.openxmlformats.org/drawingml/2006/main" noChangeAspect="1"/>
+            </wp:cNvGraphicFramePr>
+            <a:graphic xmlns:a="http://schemas.openxmlformats.org/drawingml/2006/main">
+              <a:graphicData uri="http://schemas.openxmlformats.org/drawingml/2006/picture">
+                <pic:pic xmlns:pic="http://schemas.openxmlformats.org/drawingml/2006/picture">
+                  <pic:nvPicPr>
+                    <pic:cNvPr id="0" name=""/>
+                    <pic:cNvPicPr/>
+                  </pic:nvPicPr>
+                  <pic:blipFill>
+                    <a:blip r:embed="rId9"/>
+                    <a:stretch>
+                      <a:fillRect/>
+                    </a:stretch>
+                  </pic:blipFill>
+                  <pic:spPr>
+                    <a:xfrm>
+                      <a:off x="0" y="0"/>
+                      <a:ext cx="5612130" cy="4268470"/>
+                    </a:xfrm>
+                    <a:prstGeom prst="rect">
+                      <a:avLst/>
+                    </a:prstGeom>
+                  </pic:spPr>
+                </pic:pic>
+              </a:graphicData>
+            </a:graphic>
+          </wp:inline>
+        </w:drawing>
+      </w:r>
+    </w:p>
+    <w:p>
+      <w:pPr>
+        <w:pStyle w:val="Ttulo3"/>
+      </w:pPr>
+      <w:r>
+        <w:lastRenderedPageBreak/>
+        <w:t>[CU3] Gestionar Pedido</w:t>
+      </w:r>
+    </w:p>
+    <w:p>
+      <w:pPr>
+        <w:jc w:val="center"/>
+      </w:pPr>
+      <w:r>
+        <w:rPr>
+          <w:noProof/>
+          <w:lang w:val="es-AR"/>
+        </w:rPr>
+        <w:drawing>
+          <wp:inline distT="0" distB="0" distL="0" distR="0" wp14:anchorId="337084C8" wp14:editId="3B21ED3D">
+            <wp:extent cx="5612130" cy="4017645"/>
+            <wp:effectExtent l="0" t="0" r="7620" b="1905"/>
+            <wp:docPr id="6" name="Imagen 6"/>
+            <wp:cNvGraphicFramePr>
+              <a:graphicFrameLocks xmlns:a="http://schemas.openxmlformats.org/drawingml/2006/main" noChangeAspect="1"/>
+            </wp:cNvGraphicFramePr>
+            <a:graphic xmlns:a="http://schemas.openxmlformats.org/drawingml/2006/main">
+              <a:graphicData uri="http://schemas.openxmlformats.org/drawingml/2006/picture">
+                <pic:pic xmlns:pic="http://schemas.openxmlformats.org/drawingml/2006/picture">
+                  <pic:nvPicPr>
+                    <pic:cNvPr id="0" name=""/>
+                    <pic:cNvPicPr/>
+                  </pic:nvPicPr>
+                  <pic:blipFill>
+                    <a:blip r:embed="rId10"/>
+                    <a:stretch>
+                      <a:fillRect/>
+                    </a:stretch>
+                  </pic:blipFill>
+                  <pic:spPr>
+                    <a:xfrm>
+                      <a:off x="0" y="0"/>
+                      <a:ext cx="5612130" cy="4017645"/>
+                    </a:xfrm>
+                    <a:prstGeom prst="rect">
+                      <a:avLst/>
+                    </a:prstGeom>
+                  </pic:spPr>
+                </pic:pic>
+              </a:graphicData>
+            </a:graphic>
+          </wp:inline>
+        </w:drawing>
+      </w:r>
+    </w:p>
+    <w:p>
+      <w:pPr>
+        <w:pStyle w:val="Ttulo3"/>
+      </w:pPr>
+      <w:r>
+        <w:t>[CU4] Gestionar Cliente</w:t>
+      </w:r>
+    </w:p>
+    <w:p>
+      <w:pPr>
+        <w:jc w:val="center"/>
+      </w:pPr>
+      <w:r>
+        <w:rPr>
+          <w:noProof/>
+          <w:lang w:val="es-AR"/>
+        </w:rPr>
+        <w:drawing>
+          <wp:inline distT="0" distB="0" distL="0" distR="0" wp14:anchorId="49A44472" wp14:editId="59E4BC97">
+            <wp:extent cx="5612130" cy="3886835"/>
+            <wp:effectExtent l="0" t="0" r="7620" b="0"/>
+            <wp:docPr id="7" name="Imagen 7"/>
+            <wp:cNvGraphicFramePr>
+              <a:graphicFrameLocks xmlns:a="http://schemas.openxmlformats.org/drawingml/2006/main" noChangeAspect="1"/>
+            </wp:cNvGraphicFramePr>
+            <a:graphic xmlns:a="http://schemas.openxmlformats.org/drawingml/2006/main">
+              <a:graphicData uri="http://schemas.openxmlformats.org/drawingml/2006/picture">
+                <pic:pic xmlns:pic="http://schemas.openxmlformats.org/drawingml/2006/picture">
+                  <pic:nvPicPr>
+                    <pic:cNvPr id="0" name=""/>
+                    <pic:cNvPicPr/>
+                  </pic:nvPicPr>
+                  <pic:blipFill>
+                    <a:blip r:embed="rId11"/>
+                    <a:stretch>
+                      <a:fillRect/>
+                    </a:stretch>
+                  </pic:blipFill>
+                  <pic:spPr>
+                    <a:xfrm>
+                      <a:off x="0" y="0"/>
+                      <a:ext cx="5612130" cy="3886835"/>
+                    </a:xfrm>
+                    <a:prstGeom prst="rect">
+                      <a:avLst/>
+                    </a:prstGeom>
+                  </pic:spPr>
+                </pic:pic>
+              </a:graphicData>
+            </a:graphic>
+          </wp:inline>
+        </w:drawing>
+      </w:r>
+    </w:p>
+    <w:p>
+      <w:pPr>
+        <w:pStyle w:val="Ttulo3"/>
+      </w:pPr>
+      <w:r>
+        <w:lastRenderedPageBreak/>
+        <w:t>[CU5] Registrar Materiales comprados</w:t>
+      </w:r>
+    </w:p>
+    <w:p>
+      <w:pPr>
+        <w:jc w:val="center"/>
+      </w:pPr>
+      <w:r>
+        <w:rPr>
+          <w:noProof/>
+          <w:lang w:val="es-AR"/>
+        </w:rPr>
+        <w:drawing>
+          <wp:inline distT="0" distB="0" distL="0" distR="0" wp14:anchorId="32F7B7D4" wp14:editId="2B419CAC">
+            <wp:extent cx="5612130" cy="2460625"/>
+            <wp:effectExtent l="0" t="0" r="7620" b="0"/>
+            <wp:docPr id="8" name="Imagen 8"/>
+            <wp:cNvGraphicFramePr>
+              <a:graphicFrameLocks xmlns:a="http://schemas.openxmlformats.org/drawingml/2006/main" noChangeAspect="1"/>
+            </wp:cNvGraphicFramePr>
+            <a:graphic xmlns:a="http://schemas.openxmlformats.org/drawingml/2006/main">
+              <a:graphicData uri="http://schemas.openxmlformats.org/drawingml/2006/picture">
+                <pic:pic xmlns:pic="http://schemas.openxmlformats.org/drawingml/2006/picture">
+                  <pic:nvPicPr>
+                    <pic:cNvPr id="0" name=""/>
+                    <pic:cNvPicPr/>
+                  </pic:nvPicPr>
+                  <pic:blipFill>
+                    <a:blip r:embed="rId12"/>
+                    <a:stretch>
+                      <a:fillRect/>
+                    </a:stretch>
+                  </pic:blipFill>
+                  <pic:spPr>
+                    <a:xfrm>
+                      <a:off x="0" y="0"/>
+                      <a:ext cx="5612130" cy="2460625"/>
+                    </a:xfrm>
+                    <a:prstGeom prst="rect">
+                      <a:avLst/>
+                    </a:prstGeom>
+                  </pic:spPr>
+                </pic:pic>
+              </a:graphicData>
+            </a:graphic>
+          </wp:inline>
+        </w:drawing>
+      </w:r>
+    </w:p>
+    <w:p>
+      <w:pPr>
+        <w:pStyle w:val="Ttulo3"/>
+      </w:pPr>
+      <w:r>
+        <w:t>[CU6] Ver Stock</w:t>
+      </w:r>
+    </w:p>
+    <w:p>
+      <w:pPr>
+        <w:jc w:val="center"/>
+      </w:pPr>
+      <w:r>
+        <w:rPr>
+          <w:noProof/>
+          <w:lang w:val="es-AR"/>
+        </w:rPr>
+        <w:drawing>
+          <wp:inline distT="0" distB="0" distL="0" distR="0" wp14:anchorId="7EB19489" wp14:editId="721B0A2E">
+            <wp:extent cx="5495925" cy="3152775"/>
+            <wp:effectExtent l="0" t="0" r="9525" b="9525"/>
+            <wp:docPr id="9" name="Imagen 9"/>
+            <wp:cNvGraphicFramePr>
+              <a:graphicFrameLocks xmlns:a="http://schemas.openxmlformats.org/drawingml/2006/main" noChangeAspect="1"/>
+            </wp:cNvGraphicFramePr>
+            <a:graphic xmlns:a="http://schemas.openxmlformats.org/drawingml/2006/main">
+              <a:graphicData uri="http://schemas.openxmlformats.org/drawingml/2006/picture">
+                <pic:pic xmlns:pic="http://schemas.openxmlformats.org/drawingml/2006/picture">
+                  <pic:nvPicPr>
+                    <pic:cNvPr id="0" name=""/>
+                    <pic:cNvPicPr/>
+                  </pic:nvPicPr>
+                  <pic:blipFill>
+                    <a:blip r:embed="rId13"/>
+                    <a:stretch>
+                      <a:fillRect/>
+                    </a:stretch>
+                  </pic:blipFill>
+                  <pic:spPr>
+                    <a:xfrm>
+                      <a:off x="0" y="0"/>
+                      <a:ext cx="5495925" cy="3152775"/>
+                    </a:xfrm>
+                    <a:prstGeom prst="rect">
+                      <a:avLst/>
+                    </a:prstGeom>
+                  </pic:spPr>
+                </pic:pic>
+              </a:graphicData>
+            </a:graphic>
+          </wp:inline>
+        </w:drawing>
+      </w:r>
+    </w:p>
+    <w:p>
+      <w:pPr>
+        <w:pStyle w:val="Ttulo3"/>
+      </w:pPr>
+      <w:r>
+        <w:lastRenderedPageBreak/>
+        <w:t>[CU7] Modificar estado de pedido</w:t>
+      </w:r>
+    </w:p>
+    <w:p>
+      <w:pPr>
+        <w:jc w:val="center"/>
+      </w:pPr>
+      <w:r>
+        <w:rPr>
+          <w:noProof/>
+          <w:lang w:val="es-AR"/>
+        </w:rPr>
+        <w:drawing>
+          <wp:inline distT="0" distB="0" distL="0" distR="0" wp14:anchorId="1A653D56" wp14:editId="3BB93672">
+            <wp:extent cx="4810125" cy="3552825"/>
+            <wp:effectExtent l="0" t="0" r="9525" b="9525"/>
+            <wp:docPr id="10" name="Imagen 10"/>
+            <wp:cNvGraphicFramePr>
+              <a:graphicFrameLocks xmlns:a="http://schemas.openxmlformats.org/drawingml/2006/main" noChangeAspect="1"/>
+            </wp:cNvGraphicFramePr>
+            <a:graphic xmlns:a="http://schemas.openxmlformats.org/drawingml/2006/main">
+              <a:graphicData uri="http://schemas.openxmlformats.org/drawingml/2006/picture">
+                <pic:pic xmlns:pic="http://schemas.openxmlformats.org/drawingml/2006/picture">
+                  <pic:nvPicPr>
+                    <pic:cNvPr id="0" name=""/>
+                    <pic:cNvPicPr/>
+                  </pic:nvPicPr>
+                  <pic:blipFill>
+                    <a:blip r:embed="rId14"/>
+                    <a:stretch>
+                      <a:fillRect/>
+                    </a:stretch>
+                  </pic:blipFill>
+                  <pic:spPr>
+                    <a:xfrm>
+                      <a:off x="0" y="0"/>
+                      <a:ext cx="4810125" cy="3552825"/>
+                    </a:xfrm>
+                    <a:prstGeom prst="rect">
+                      <a:avLst/>
+                    </a:prstGeom>
+                  </pic:spPr>
+                </pic:pic>
+              </a:graphicData>
+            </a:graphic>
+          </wp:inline>
+        </w:drawing>
+      </w:r>
+    </w:p>
+    <w:p>
+      <w:pPr>
+        <w:pStyle w:val="Ttulo3"/>
+      </w:pPr>
+      <w:r>
+        <w:t>[CU8] Cancelar pedido</w:t>
+      </w:r>
+    </w:p>
+    <w:p>
+      <w:pPr>
+        <w:jc w:val="center"/>
+      </w:pPr>
+      <w:r>
+        <w:rPr>
+          <w:noProof/>
+          <w:lang w:val="es-AR"/>
+        </w:rPr>
+        <w:drawing>
+          <wp:inline distT="0" distB="0" distL="0" distR="0" wp14:anchorId="42F91200" wp14:editId="3AC4D95A">
+            <wp:extent cx="4333875" cy="2733675"/>
+            <wp:effectExtent l="0" t="0" r="9525" b="9525"/>
+            <wp:docPr id="11" name="Imagen 11"/>
+            <wp:cNvGraphicFramePr>
+              <a:graphicFrameLocks xmlns:a="http://schemas.openxmlformats.org/drawingml/2006/main" noChangeAspect="1"/>
+            </wp:cNvGraphicFramePr>
+            <a:graphic xmlns:a="http://schemas.openxmlformats.org/drawingml/2006/main">
+              <a:graphicData uri="http://schemas.openxmlformats.org/drawingml/2006/picture">
+                <pic:pic xmlns:pic="http://schemas.openxmlformats.org/drawingml/2006/picture">
+                  <pic:nvPicPr>
+                    <pic:cNvPr id="0" name=""/>
+                    <pic:cNvPicPr/>
+                  </pic:nvPicPr>
+                  <pic:blipFill>
+                    <a:blip r:embed="rId15"/>
+                    <a:stretch>
+                      <a:fillRect/>
+                    </a:stretch>
+                  </pic:blipFill>
+                  <pic:spPr>
+                    <a:xfrm>
+                      <a:off x="0" y="0"/>
+                      <a:ext cx="4333875" cy="2733675"/>
+                    </a:xfrm>
+                    <a:prstGeom prst="rect">
+                      <a:avLst/>
+                    </a:prstGeom>
+                  </pic:spPr>
+                </pic:pic>
+              </a:graphicData>
+            </a:graphic>
+          </wp:inline>
+        </w:drawing>
+      </w:r>
+    </w:p>
+    <w:p>
+      <w:pPr>
+        <w:pStyle w:val="Ttulo3"/>
+      </w:pPr>
+      <w:r>
+        <w:lastRenderedPageBreak/>
+        <w:t>[CU9] Actualizar Seña</w:t>
+      </w:r>
+    </w:p>
+    <w:p>
+      <w:pPr>
+        <w:jc w:val="center"/>
+      </w:pPr>
+      <w:r>
+        <w:rPr>
+          <w:noProof/>
+          <w:lang w:val="es-AR"/>
+        </w:rPr>
+        <w:drawing>
+          <wp:inline distT="0" distB="0" distL="0" distR="0" wp14:anchorId="066A9ED4" wp14:editId="35E95FA7">
+            <wp:extent cx="4419600" cy="3400425"/>
+            <wp:effectExtent l="0" t="0" r="0" b="9525"/>
+            <wp:docPr id="12" name="Imagen 12"/>
+            <wp:cNvGraphicFramePr>
+              <a:graphicFrameLocks xmlns:a="http://schemas.openxmlformats.org/drawingml/2006/main" noChangeAspect="1"/>
+            </wp:cNvGraphicFramePr>
+            <a:graphic xmlns:a="http://schemas.openxmlformats.org/drawingml/2006/main">
+              <a:graphicData uri="http://schemas.openxmlformats.org/drawingml/2006/picture">
+                <pic:pic xmlns:pic="http://schemas.openxmlformats.org/drawingml/2006/picture">
+                  <pic:nvPicPr>
+                    <pic:cNvPr id="0" name=""/>
+                    <pic:cNvPicPr/>
+                  </pic:nvPicPr>
+                  <pic:blipFill>
+                    <a:blip r:embed="rId16"/>
+                    <a:stretch>
+                      <a:fillRect/>
+                    </a:stretch>
+                  </pic:blipFill>
+                  <pic:spPr>
+                    <a:xfrm>
+                      <a:off x="0" y="0"/>
+                      <a:ext cx="4419600" cy="3400425"/>
+                    </a:xfrm>
+                    <a:prstGeom prst="rect">
+                      <a:avLst/>
+                    </a:prstGeom>
+                  </pic:spPr>
+                </pic:pic>
+              </a:graphicData>
+            </a:graphic>
+          </wp:inline>
+        </w:drawing>
+      </w:r>
+    </w:p>
+    <w:p>
+      <w:pPr>
+        <w:pStyle w:val="Ttulo3"/>
+      </w:pPr>
+      <w:r>
+        <w:t>[CU10] Iniciar Sesión</w:t>
+      </w:r>
+    </w:p>
+    <w:p>
+      <w:pPr>
+        <w:jc w:val="center"/>
+      </w:pPr>
+      <w:r>
+        <w:rPr>
+          <w:noProof/>
+          <w:lang w:val="es-AR"/>
+        </w:rPr>
+        <w:drawing>
+          <wp:inline distT="0" distB="0" distL="0" distR="0" wp14:anchorId="4D1ED748" wp14:editId="3359C6DE">
+            <wp:extent cx="5534025" cy="1924050"/>
+            <wp:effectExtent l="0" t="0" r="9525" b="0"/>
+            <wp:docPr id="14" name="Imagen 14"/>
+            <wp:cNvGraphicFramePr>
+              <a:graphicFrameLocks xmlns:a="http://schemas.openxmlformats.org/drawingml/2006/main" noChangeAspect="1"/>
+            </wp:cNvGraphicFramePr>
+            <a:graphic xmlns:a="http://schemas.openxmlformats.org/drawingml/2006/main">
+              <a:graphicData uri="http://schemas.openxmlformats.org/drawingml/2006/picture">
+                <pic:pic xmlns:pic="http://schemas.openxmlformats.org/drawingml/2006/picture">
+                  <pic:nvPicPr>
+                    <pic:cNvPr id="0" name=""/>
+                    <pic:cNvPicPr/>
+                  </pic:nvPicPr>
+                  <pic:blipFill>
+                    <a:blip r:embed="rId17"/>
+                    <a:stretch>
+                      <a:fillRect/>
+                    </a:stretch>
+                  </pic:blipFill>
+                  <pic:spPr>
+                    <a:xfrm>
+                      <a:off x="0" y="0"/>
+                      <a:ext cx="5534025" cy="1924050"/>
+                    </a:xfrm>
+                    <a:prstGeom prst="rect">
+                      <a:avLst/>
+                    </a:prstGeom>
+                  </pic:spPr>
+                </pic:pic>
+              </a:graphicData>
+            </a:graphic>
+          </wp:inline>
+        </w:drawing>
+      </w:r>
+    </w:p>
+    <w:p>
+      <w:pPr>
+        <w:pStyle w:val="Ttulo3"/>
+      </w:pPr>
+      <w:r>
+        <w:t>[CU11] Cerrar Sesión</w:t>
+      </w:r>
+    </w:p>
+    <w:p>
+      <w:pPr>
+        <w:jc w:val="center"/>
+      </w:pPr>
+      <w:r>
+        <w:rPr>
+          <w:noProof/>
+          <w:lang w:val="es-AR"/>
+        </w:rPr>
+        <w:drawing>
+          <wp:inline distT="0" distB="0" distL="0" distR="0" wp14:anchorId="1088C18C" wp14:editId="67768EDE">
+            <wp:extent cx="5362575" cy="1885950"/>
+            <wp:effectExtent l="0" t="0" r="9525" b="0"/>
+            <wp:docPr id="15" name="Imagen 15"/>
+            <wp:cNvGraphicFramePr>
+              <a:graphicFrameLocks xmlns:a="http://schemas.openxmlformats.org/drawingml/2006/main" noChangeAspect="1"/>
+            </wp:cNvGraphicFramePr>
+            <a:graphic xmlns:a="http://schemas.openxmlformats.org/drawingml/2006/main">
+              <a:graphicData uri="http://schemas.openxmlformats.org/drawingml/2006/picture">
+                <pic:pic xmlns:pic="http://schemas.openxmlformats.org/drawingml/2006/picture">
+                  <pic:nvPicPr>
+                    <pic:cNvPr id="0" name=""/>
+                    <pic:cNvPicPr/>
+                  </pic:nvPicPr>
+                  <pic:blipFill>
+                    <a:blip r:embed="rId18"/>
+                    <a:stretch>
+                      <a:fillRect/>
+                    </a:stretch>
+                  </pic:blipFill>
+                  <pic:spPr>
+                    <a:xfrm>
+                      <a:off x="0" y="0"/>
+                      <a:ext cx="5362575" cy="1885950"/>
+                    </a:xfrm>
+                    <a:prstGeom prst="rect">
+                      <a:avLst/>
+                    </a:prstGeom>
+                  </pic:spPr>
+                </pic:pic>
+              </a:graphicData>
+            </a:graphic>
+          </wp:inline>
+        </w:drawing>
+      </w:r>
+    </w:p>
+    <w:p>
+      <w:pPr>
+        <w:pStyle w:val="Ttulo3"/>
+      </w:pPr>
+      <w:bookmarkStart w:id="82" w:name="_GoBack"/>
+      <w:bookmarkEnd w:id="82"/>
+      <w:r>
+        <w:lastRenderedPageBreak/>
+        <w:t>[CU12] Gestionar Receta</w:t>
+      </w:r>
+    </w:p>
+    <w:p>
+      <w:pPr>
+        <w:jc w:val="center"/>
+      </w:pPr>
+      <w:r>
+        <w:rPr>
+          <w:noProof/>
+          <w:lang w:val="es-AR"/>
+        </w:rPr>
+        <w:drawing>
+          <wp:inline distT="0" distB="0" distL="0" distR="0" wp14:anchorId="12C48CFA" wp14:editId="75BD379F">
+            <wp:extent cx="5612130" cy="4127500"/>
+            <wp:effectExtent l="0" t="0" r="7620" b="6350"/>
+            <wp:docPr id="16" name="Imagen 16"/>
+            <wp:cNvGraphicFramePr>
+              <a:graphicFrameLocks xmlns:a="http://schemas.openxmlformats.org/drawingml/2006/main" noChangeAspect="1"/>
+            </wp:cNvGraphicFramePr>
+            <a:graphic xmlns:a="http://schemas.openxmlformats.org/drawingml/2006/main">
+              <a:graphicData uri="http://schemas.openxmlformats.org/drawingml/2006/picture">
+                <pic:pic xmlns:pic="http://schemas.openxmlformats.org/drawingml/2006/picture">
+                  <pic:nvPicPr>
+                    <pic:cNvPr id="0" name=""/>
+                    <pic:cNvPicPr/>
+                  </pic:nvPicPr>
+                  <pic:blipFill>
+                    <a:blip r:embed="rId19"/>
+                    <a:stretch>
+                      <a:fillRect/>
+                    </a:stretch>
+                  </pic:blipFill>
+                  <pic:spPr>
+                    <a:xfrm>
+                      <a:off x="0" y="0"/>
+                      <a:ext cx="5612130" cy="4127500"/>
+                    </a:xfrm>
+                    <a:prstGeom prst="rect">
+                      <a:avLst/>
+                    </a:prstGeom>
+                  </pic:spPr>
+                </pic:pic>
+              </a:graphicData>
+            </a:graphic>
+          </wp:inline>
+        </w:drawing>
+      </w:r>
+    </w:p>
+    <w:p/>
     <w:sectPr>
       <w:pgSz w:w="11909" w:h="16834"/>
       <w:pgMar w:top="1440" w:right="1440" w:bottom="1440" w:left="1440" w:header="720" w:footer="720" w:gutter="0"/>

</xml_diff>

<commit_message>
Se modificaron los DSS
</commit_message>
<xml_diff>
--- a/Planificación, analisis y especificación de requisitos/Analisis y especificación de requisitos.docx
+++ b/Planificación, analisis y especificación de requisitos/Analisis y especificación de requisitos.docx
@@ -3545,8 +3545,6 @@
             </w:r>
           </w:p>
         </w:tc>
-        <w:bookmarkStart w:id="42" w:name="_GoBack"/>
-        <w:bookmarkEnd w:id="42"/>
       </w:tr>
     </w:tbl>
     <w:p>
@@ -3990,10 +3988,10 @@
         </w:rPr>
         <w:t xml:space="preserve"> </w:t>
       </w:r>
-      <w:bookmarkStart w:id="43" w:name="_4mkkrxarr9i6" w:colFirst="0" w:colLast="0"/>
-      <w:bookmarkStart w:id="44" w:name="_Toc17829544"/>
-      <w:bookmarkStart w:id="45" w:name="_Toc17982242"/>
-      <w:bookmarkEnd w:id="43"/>
+      <w:bookmarkStart w:id="42" w:name="_4mkkrxarr9i6" w:colFirst="0" w:colLast="0"/>
+      <w:bookmarkStart w:id="43" w:name="_Toc17829544"/>
+      <w:bookmarkStart w:id="44" w:name="_Toc17982242"/>
+      <w:bookmarkEnd w:id="42"/>
     </w:p>
     <w:p>
       <w:pPr>
@@ -4029,8 +4027,8 @@
         <w:lastRenderedPageBreak/>
         <w:t>Casos de Uso</w:t>
       </w:r>
+      <w:bookmarkEnd w:id="43"/>
       <w:bookmarkEnd w:id="44"/>
-      <w:bookmarkEnd w:id="45"/>
       <w:r>
         <w:rPr>
           <w:b/>
@@ -4050,8 +4048,8 @@
           <w:szCs w:val="24"/>
         </w:rPr>
       </w:pPr>
-      <w:bookmarkStart w:id="46" w:name="_Toc17829545"/>
-      <w:bookmarkStart w:id="47" w:name="_Toc17982243"/>
+      <w:bookmarkStart w:id="45" w:name="_Toc17829545"/>
+      <w:bookmarkStart w:id="46" w:name="_Toc17982243"/>
       <w:r>
         <w:t xml:space="preserve">[CU1] </w:t>
       </w:r>
@@ -4061,8 +4059,8 @@
       <w:r>
         <w:t xml:space="preserve"> Material</w:t>
       </w:r>
+      <w:bookmarkEnd w:id="45"/>
       <w:bookmarkEnd w:id="46"/>
-      <w:bookmarkEnd w:id="47"/>
     </w:p>
     <w:tbl>
       <w:tblPr>
@@ -9008,14 +9006,14 @@
       <w:pPr>
         <w:pStyle w:val="Ttulo3"/>
       </w:pPr>
-      <w:bookmarkStart w:id="48" w:name="_Toc17829546"/>
-      <w:bookmarkStart w:id="49" w:name="_Toc17982244"/>
+      <w:bookmarkStart w:id="47" w:name="_Toc17829546"/>
+      <w:bookmarkStart w:id="48" w:name="_Toc17982244"/>
       <w:r>
         <w:lastRenderedPageBreak/>
         <w:t>[CU2] Gestionar Prenda</w:t>
       </w:r>
+      <w:bookmarkEnd w:id="47"/>
       <w:bookmarkEnd w:id="48"/>
-      <w:bookmarkEnd w:id="49"/>
     </w:p>
     <w:tbl>
       <w:tblPr>
@@ -13996,13 +13994,13 @@
           <w:szCs w:val="24"/>
         </w:rPr>
       </w:pPr>
-      <w:bookmarkStart w:id="50" w:name="_Toc17829547"/>
-      <w:bookmarkStart w:id="51" w:name="_Toc17982245"/>
+      <w:bookmarkStart w:id="49" w:name="_Toc17829547"/>
+      <w:bookmarkStart w:id="50" w:name="_Toc17982245"/>
       <w:r>
         <w:t>[CU3] Gestionar Pedido</w:t>
       </w:r>
+      <w:bookmarkEnd w:id="49"/>
       <w:bookmarkEnd w:id="50"/>
-      <w:bookmarkEnd w:id="51"/>
     </w:p>
     <w:tbl>
       <w:tblPr>
@@ -19019,13 +19017,13 @@
           <w:szCs w:val="24"/>
         </w:rPr>
       </w:pPr>
-      <w:bookmarkStart w:id="52" w:name="_Toc17829548"/>
-      <w:bookmarkStart w:id="53" w:name="_Toc17982246"/>
+      <w:bookmarkStart w:id="51" w:name="_Toc17829548"/>
+      <w:bookmarkStart w:id="52" w:name="_Toc17982246"/>
       <w:r>
         <w:t>[CU4] Gestionar Cliente</w:t>
       </w:r>
+      <w:bookmarkEnd w:id="51"/>
       <w:bookmarkEnd w:id="52"/>
-      <w:bookmarkEnd w:id="53"/>
     </w:p>
     <w:tbl>
       <w:tblPr>
@@ -24023,13 +24021,13 @@
           <w:szCs w:val="24"/>
         </w:rPr>
       </w:pPr>
-      <w:bookmarkStart w:id="54" w:name="_Toc17829549"/>
-      <w:bookmarkStart w:id="55" w:name="_Toc17982247"/>
+      <w:bookmarkStart w:id="53" w:name="_Toc17829549"/>
+      <w:bookmarkStart w:id="54" w:name="_Toc17982247"/>
       <w:r>
         <w:t>[CU5] Registrar Materiales comprados</w:t>
       </w:r>
+      <w:bookmarkEnd w:id="53"/>
       <w:bookmarkEnd w:id="54"/>
-      <w:bookmarkEnd w:id="55"/>
     </w:p>
     <w:tbl>
       <w:tblPr>
@@ -25396,16 +25394,16 @@
           <w:szCs w:val="24"/>
         </w:rPr>
       </w:pPr>
-      <w:bookmarkStart w:id="56" w:name="_Toc17829551"/>
-      <w:bookmarkStart w:id="57" w:name="_Toc17982249"/>
+      <w:bookmarkStart w:id="55" w:name="_Toc17829551"/>
+      <w:bookmarkStart w:id="56" w:name="_Toc17982249"/>
       <w:r>
         <w:t xml:space="preserve"> </w:t>
       </w:r>
       <w:r>
         <w:t>[CU7] Modificar estado de pedido</w:t>
       </w:r>
+      <w:bookmarkEnd w:id="55"/>
       <w:bookmarkEnd w:id="56"/>
-      <w:bookmarkEnd w:id="57"/>
     </w:p>
     <w:tbl>
       <w:tblPr>
@@ -27104,14 +27102,14 @@
           <w:szCs w:val="24"/>
         </w:rPr>
       </w:pPr>
-      <w:bookmarkStart w:id="58" w:name="_Toc17829552"/>
-      <w:bookmarkStart w:id="59" w:name="_Toc17982250"/>
+      <w:bookmarkStart w:id="57" w:name="_Toc17829552"/>
+      <w:bookmarkStart w:id="58" w:name="_Toc17982250"/>
       <w:r>
         <w:lastRenderedPageBreak/>
         <w:t>[CU8] Cancelar pedido</w:t>
       </w:r>
+      <w:bookmarkEnd w:id="57"/>
       <w:bookmarkEnd w:id="58"/>
-      <w:bookmarkEnd w:id="59"/>
     </w:p>
     <w:tbl>
       <w:tblPr>
@@ -28828,13 +28826,13 @@
           <w:szCs w:val="24"/>
         </w:rPr>
       </w:pPr>
-      <w:bookmarkStart w:id="60" w:name="_Toc17829553"/>
-      <w:bookmarkStart w:id="61" w:name="_Toc17982251"/>
+      <w:bookmarkStart w:id="59" w:name="_Toc17829553"/>
+      <w:bookmarkStart w:id="60" w:name="_Toc17982251"/>
       <w:r>
         <w:t>[CU9] Actualizar Seña</w:t>
       </w:r>
+      <w:bookmarkEnd w:id="59"/>
       <w:bookmarkEnd w:id="60"/>
-      <w:bookmarkEnd w:id="61"/>
     </w:p>
     <w:tbl>
       <w:tblPr>
@@ -30447,11 +30445,11 @@
           <w:szCs w:val="24"/>
         </w:rPr>
       </w:pPr>
-      <w:bookmarkStart w:id="62" w:name="_Toc17982252"/>
+      <w:bookmarkStart w:id="61" w:name="_Toc17982252"/>
       <w:r>
         <w:t>[CU10] Iniciar Sesión</w:t>
       </w:r>
-      <w:bookmarkEnd w:id="62"/>
+      <w:bookmarkEnd w:id="61"/>
     </w:p>
     <w:tbl>
       <w:tblPr>
@@ -31877,14 +31875,14 @@
           <w:szCs w:val="24"/>
         </w:rPr>
       </w:pPr>
-      <w:bookmarkStart w:id="63" w:name="_Toc17982253"/>
+      <w:bookmarkStart w:id="62" w:name="_Toc17982253"/>
       <w:r>
         <w:t>[CU11</w:t>
       </w:r>
       <w:r>
         <w:t>] Cerrar Sesión</w:t>
       </w:r>
-      <w:bookmarkEnd w:id="63"/>
+      <w:bookmarkEnd w:id="62"/>
     </w:p>
     <w:tbl>
       <w:tblPr>
@@ -32956,8 +32954,8 @@
           <w:szCs w:val="24"/>
         </w:rPr>
       </w:pPr>
-      <w:bookmarkStart w:id="64" w:name="_Toc17112699"/>
-      <w:bookmarkStart w:id="65" w:name="_Toc17113046"/>
+      <w:bookmarkStart w:id="63" w:name="_Toc17112699"/>
+      <w:bookmarkStart w:id="64" w:name="_Toc17113046"/>
       <w:r>
         <w:t>[CU1</w:t>
       </w:r>
@@ -38205,8 +38203,8 @@
         <w:lastRenderedPageBreak/>
         <w:t>Modelo de dominio</w:t>
       </w:r>
+      <w:bookmarkEnd w:id="63"/>
       <w:bookmarkEnd w:id="64"/>
-      <w:bookmarkEnd w:id="65"/>
       <w:r>
         <w:rPr>
           <w:sz w:val="40"/>
@@ -38226,10 +38224,10 @@
           <w:szCs w:val="32"/>
         </w:rPr>
       </w:pPr>
-      <w:bookmarkStart w:id="66" w:name="_2rctw4hhqx8" w:colFirst="0" w:colLast="0"/>
-      <w:bookmarkStart w:id="67" w:name="_Toc17112700"/>
-      <w:bookmarkStart w:id="68" w:name="_Toc17113047"/>
-      <w:bookmarkEnd w:id="66"/>
+      <w:bookmarkStart w:id="65" w:name="_2rctw4hhqx8" w:colFirst="0" w:colLast="0"/>
+      <w:bookmarkStart w:id="66" w:name="_Toc17112700"/>
+      <w:bookmarkStart w:id="67" w:name="_Toc17113047"/>
+      <w:bookmarkEnd w:id="65"/>
       <w:r>
         <w:rPr>
           <w:sz w:val="32"/>
@@ -38237,8 +38235,8 @@
         </w:rPr>
         <w:t>Identificación de conceptos</w:t>
       </w:r>
+      <w:bookmarkEnd w:id="66"/>
       <w:bookmarkEnd w:id="67"/>
-      <w:bookmarkEnd w:id="68"/>
       <w:r>
         <w:rPr>
           <w:sz w:val="32"/>
@@ -39089,10 +39087,10 @@
           <w:szCs w:val="32"/>
         </w:rPr>
       </w:pPr>
-      <w:bookmarkStart w:id="69" w:name="_wov733kusecu" w:colFirst="0" w:colLast="0"/>
-      <w:bookmarkStart w:id="70" w:name="_Toc17112701"/>
-      <w:bookmarkStart w:id="71" w:name="_Toc17113048"/>
-      <w:bookmarkEnd w:id="69"/>
+      <w:bookmarkStart w:id="68" w:name="_wov733kusecu" w:colFirst="0" w:colLast="0"/>
+      <w:bookmarkStart w:id="69" w:name="_Toc17112701"/>
+      <w:bookmarkStart w:id="70" w:name="_Toc17113048"/>
+      <w:bookmarkEnd w:id="68"/>
       <w:r>
         <w:rPr>
           <w:sz w:val="32"/>
@@ -39118,8 +39116,8 @@
         <w:lastRenderedPageBreak/>
         <w:t>Definición formal de conceptos</w:t>
       </w:r>
+      <w:bookmarkEnd w:id="69"/>
       <w:bookmarkEnd w:id="70"/>
-      <w:bookmarkEnd w:id="71"/>
       <w:r>
         <w:rPr>
           <w:sz w:val="32"/>
@@ -39421,8 +39419,8 @@
       <w:pPr>
         <w:spacing w:line="240" w:lineRule="auto"/>
       </w:pPr>
-      <w:bookmarkStart w:id="72" w:name="_jtpyc7vjyej" w:colFirst="0" w:colLast="0"/>
-      <w:bookmarkEnd w:id="72"/>
+      <w:bookmarkStart w:id="71" w:name="_jtpyc7vjyej" w:colFirst="0" w:colLast="0"/>
+      <w:bookmarkEnd w:id="71"/>
     </w:p>
     <w:tbl>
       <w:tblPr>
@@ -39669,8 +39667,8 @@
       <w:pPr>
         <w:spacing w:line="240" w:lineRule="auto"/>
       </w:pPr>
-      <w:bookmarkStart w:id="73" w:name="_plk8m89prtmh" w:colFirst="0" w:colLast="0"/>
-      <w:bookmarkEnd w:id="73"/>
+      <w:bookmarkStart w:id="72" w:name="_plk8m89prtmh" w:colFirst="0" w:colLast="0"/>
+      <w:bookmarkEnd w:id="72"/>
     </w:p>
     <w:tbl>
       <w:tblPr>
@@ -39917,10 +39915,10 @@
       <w:pPr>
         <w:spacing w:line="240" w:lineRule="auto"/>
       </w:pPr>
-      <w:bookmarkStart w:id="74" w:name="_cbb789dnh6s8" w:colFirst="0" w:colLast="0"/>
-      <w:bookmarkStart w:id="75" w:name="_lq810cszro45" w:colFirst="0" w:colLast="0"/>
+      <w:bookmarkStart w:id="73" w:name="_cbb789dnh6s8" w:colFirst="0" w:colLast="0"/>
+      <w:bookmarkStart w:id="74" w:name="_lq810cszro45" w:colFirst="0" w:colLast="0"/>
+      <w:bookmarkEnd w:id="73"/>
       <w:bookmarkEnd w:id="74"/>
-      <w:bookmarkEnd w:id="75"/>
     </w:p>
     <w:tbl>
       <w:tblPr>
@@ -40167,8 +40165,8 @@
       <w:pPr>
         <w:spacing w:line="240" w:lineRule="auto"/>
       </w:pPr>
-      <w:bookmarkStart w:id="76" w:name="_b968k3s9yfjn" w:colFirst="0" w:colLast="0"/>
-      <w:bookmarkEnd w:id="76"/>
+      <w:bookmarkStart w:id="75" w:name="_b968k3s9yfjn" w:colFirst="0" w:colLast="0"/>
+      <w:bookmarkEnd w:id="75"/>
     </w:p>
     <w:tbl>
       <w:tblPr>
@@ -40415,8 +40413,8 @@
       <w:pPr>
         <w:spacing w:line="240" w:lineRule="auto"/>
       </w:pPr>
-      <w:bookmarkStart w:id="77" w:name="_6uqskb1s6ege" w:colFirst="0" w:colLast="0"/>
-      <w:bookmarkEnd w:id="77"/>
+      <w:bookmarkStart w:id="76" w:name="_6uqskb1s6ege" w:colFirst="0" w:colLast="0"/>
+      <w:bookmarkEnd w:id="76"/>
     </w:p>
     <w:tbl>
       <w:tblPr>
@@ -40677,10 +40675,10 @@
       <w:pPr>
         <w:pStyle w:val="Sinespaciado"/>
       </w:pPr>
-      <w:bookmarkStart w:id="78" w:name="_qw4wzh1r6nzj" w:colFirst="0" w:colLast="0"/>
-      <w:bookmarkStart w:id="79" w:name="_Toc17112702"/>
-      <w:bookmarkStart w:id="80" w:name="_Toc17113049"/>
-      <w:bookmarkEnd w:id="78"/>
+      <w:bookmarkStart w:id="77" w:name="_qw4wzh1r6nzj" w:colFirst="0" w:colLast="0"/>
+      <w:bookmarkStart w:id="78" w:name="_Toc17112702"/>
+      <w:bookmarkStart w:id="79" w:name="_Toc17113049"/>
+      <w:bookmarkEnd w:id="77"/>
     </w:p>
     <w:tbl>
       <w:tblPr>
@@ -41192,8 +41190,8 @@
         <w:lastRenderedPageBreak/>
         <w:t>Gráfico de modelo de dominio</w:t>
       </w:r>
+      <w:bookmarkEnd w:id="78"/>
       <w:bookmarkEnd w:id="79"/>
-      <w:bookmarkEnd w:id="80"/>
     </w:p>
     <w:p/>
     <w:p>
@@ -41283,6 +41281,8 @@
       <w:r>
         <w:t xml:space="preserve"> Material</w:t>
       </w:r>
+      <w:bookmarkStart w:id="80" w:name="_GoBack"/>
+      <w:bookmarkEnd w:id="80"/>
     </w:p>
     <w:p>
       <w:pPr>
@@ -41294,10 +41294,10 @@
           <w:lang w:val="es-AR"/>
         </w:rPr>
         <w:drawing>
-          <wp:inline distT="0" distB="0" distL="0" distR="0" wp14:anchorId="2D11EAA4" wp14:editId="677D3572">
-            <wp:extent cx="5612130" cy="4161155"/>
-            <wp:effectExtent l="0" t="0" r="7620" b="0"/>
-            <wp:docPr id="2" name="Imagen 2"/>
+          <wp:inline distT="0" distB="0" distL="0" distR="0" wp14:anchorId="01E1B23E" wp14:editId="4A7FA2D4">
+            <wp:extent cx="5353050" cy="3790950"/>
+            <wp:effectExtent l="0" t="0" r="0" b="0"/>
+            <wp:docPr id="3" name="Imagen 3"/>
             <wp:cNvGraphicFramePr>
               <a:graphicFrameLocks xmlns:a="http://schemas.openxmlformats.org/drawingml/2006/main" noChangeAspect="1"/>
             </wp:cNvGraphicFramePr>
@@ -41317,7 +41317,7 @@
                   <pic:spPr>
                     <a:xfrm>
                       <a:off x="0" y="0"/>
-                      <a:ext cx="5612130" cy="4161155"/>
+                      <a:ext cx="5353050" cy="3790950"/>
                     </a:xfrm>
                     <a:prstGeom prst="rect">
                       <a:avLst/>
@@ -41349,10 +41349,10 @@
           <w:lang w:val="es-AR"/>
         </w:rPr>
         <w:drawing>
-          <wp:inline distT="0" distB="0" distL="0" distR="0" wp14:anchorId="29CAAE7E" wp14:editId="258F7CC8">
-            <wp:extent cx="5612130" cy="4268470"/>
-            <wp:effectExtent l="0" t="0" r="7620" b="0"/>
-            <wp:docPr id="5" name="Imagen 5"/>
+          <wp:inline distT="0" distB="0" distL="0" distR="0" wp14:anchorId="443B66AC" wp14:editId="72A995FC">
+            <wp:extent cx="5612130" cy="4093845"/>
+            <wp:effectExtent l="0" t="0" r="7620" b="1905"/>
+            <wp:docPr id="9" name="Imagen 9"/>
             <wp:cNvGraphicFramePr>
               <a:graphicFrameLocks xmlns:a="http://schemas.openxmlformats.org/drawingml/2006/main" noChangeAspect="1"/>
             </wp:cNvGraphicFramePr>
@@ -41372,7 +41372,7 @@
                   <pic:spPr>
                     <a:xfrm>
                       <a:off x="0" y="0"/>
-                      <a:ext cx="5612130" cy="4268470"/>
+                      <a:ext cx="5612130" cy="4093845"/>
                     </a:xfrm>
                     <a:prstGeom prst="rect">
                       <a:avLst/>
@@ -41390,7 +41390,6 @@
         <w:pStyle w:val="Ttulo3"/>
       </w:pPr>
       <w:r>
-        <w:lastRenderedPageBreak/>
         <w:t>[CU3] Gestionar Pedido</w:t>
       </w:r>
     </w:p>
@@ -41404,10 +41403,10 @@
           <w:lang w:val="es-AR"/>
         </w:rPr>
         <w:drawing>
-          <wp:inline distT="0" distB="0" distL="0" distR="0" wp14:anchorId="337084C8" wp14:editId="3B21ED3D">
-            <wp:extent cx="5612130" cy="4017645"/>
-            <wp:effectExtent l="0" t="0" r="7620" b="1905"/>
-            <wp:docPr id="6" name="Imagen 6"/>
+          <wp:inline distT="0" distB="0" distL="0" distR="0" wp14:anchorId="7A0D703E" wp14:editId="7097FE2B">
+            <wp:extent cx="5448300" cy="3905250"/>
+            <wp:effectExtent l="0" t="0" r="0" b="0"/>
+            <wp:docPr id="13" name="Imagen 13"/>
             <wp:cNvGraphicFramePr>
               <a:graphicFrameLocks xmlns:a="http://schemas.openxmlformats.org/drawingml/2006/main" noChangeAspect="1"/>
             </wp:cNvGraphicFramePr>
@@ -41427,7 +41426,7 @@
                   <pic:spPr>
                     <a:xfrm>
                       <a:off x="0" y="0"/>
-                      <a:ext cx="5612130" cy="4017645"/>
+                      <a:ext cx="5448300" cy="3905250"/>
                     </a:xfrm>
                     <a:prstGeom prst="rect">
                       <a:avLst/>
@@ -41445,6 +41444,7 @@
         <w:pStyle w:val="Ttulo3"/>
       </w:pPr>
       <w:r>
+        <w:lastRenderedPageBreak/>
         <w:t>[CU4] Gestionar Cliente</w:t>
       </w:r>
     </w:p>
@@ -41458,10 +41458,10 @@
           <w:lang w:val="es-AR"/>
         </w:rPr>
         <w:drawing>
-          <wp:inline distT="0" distB="0" distL="0" distR="0" wp14:anchorId="49A44472" wp14:editId="59E4BC97">
-            <wp:extent cx="5612130" cy="3886835"/>
-            <wp:effectExtent l="0" t="0" r="7620" b="0"/>
-            <wp:docPr id="7" name="Imagen 7"/>
+          <wp:inline distT="0" distB="0" distL="0" distR="0" wp14:anchorId="7902439D" wp14:editId="0DC545F1">
+            <wp:extent cx="5381625" cy="3743325"/>
+            <wp:effectExtent l="0" t="0" r="9525" b="9525"/>
+            <wp:docPr id="17" name="Imagen 17"/>
             <wp:cNvGraphicFramePr>
               <a:graphicFrameLocks xmlns:a="http://schemas.openxmlformats.org/drawingml/2006/main" noChangeAspect="1"/>
             </wp:cNvGraphicFramePr>
@@ -41481,7 +41481,7 @@
                   <pic:spPr>
                     <a:xfrm>
                       <a:off x="0" y="0"/>
-                      <a:ext cx="5612130" cy="3886835"/>
+                      <a:ext cx="5381625" cy="3743325"/>
                     </a:xfrm>
                     <a:prstGeom prst="rect">
                       <a:avLst/>
@@ -41499,7 +41499,6 @@
         <w:pStyle w:val="Ttulo3"/>
       </w:pPr>
       <w:r>
-        <w:lastRenderedPageBreak/>
         <w:t>[CU5] Registrar Materiales comprados</w:t>
       </w:r>
     </w:p>
@@ -41513,10 +41512,10 @@
           <w:lang w:val="es-AR"/>
         </w:rPr>
         <w:drawing>
-          <wp:inline distT="0" distB="0" distL="0" distR="0" wp14:anchorId="32F7B7D4" wp14:editId="2B419CAC">
-            <wp:extent cx="5612130" cy="2460625"/>
-            <wp:effectExtent l="0" t="0" r="7620" b="0"/>
-            <wp:docPr id="8" name="Imagen 8"/>
+          <wp:inline distT="0" distB="0" distL="0" distR="0" wp14:anchorId="771C0E6B" wp14:editId="6D949895">
+            <wp:extent cx="4343400" cy="1800225"/>
+            <wp:effectExtent l="0" t="0" r="0" b="9525"/>
+            <wp:docPr id="18" name="Imagen 18"/>
             <wp:cNvGraphicFramePr>
               <a:graphicFrameLocks xmlns:a="http://schemas.openxmlformats.org/drawingml/2006/main" noChangeAspect="1"/>
             </wp:cNvGraphicFramePr>
@@ -41536,7 +41535,7 @@
                   <pic:spPr>
                     <a:xfrm>
                       <a:off x="0" y="0"/>
-                      <a:ext cx="5612130" cy="2460625"/>
+                      <a:ext cx="4343400" cy="1800225"/>
                     </a:xfrm>
                     <a:prstGeom prst="rect">
                       <a:avLst/>
@@ -41554,9 +41553,6 @@
         <w:pStyle w:val="Ttulo3"/>
       </w:pPr>
       <w:r>
-        <w:t xml:space="preserve"> </w:t>
-      </w:r>
-      <w:r>
         <w:t>[CU7] Modificar estado de pedido</w:t>
       </w:r>
     </w:p>
@@ -41570,10 +41566,10 @@
           <w:lang w:val="es-AR"/>
         </w:rPr>
         <w:drawing>
-          <wp:inline distT="0" distB="0" distL="0" distR="0" wp14:anchorId="1A653D56" wp14:editId="3BB93672">
-            <wp:extent cx="4810125" cy="3552825"/>
-            <wp:effectExtent l="0" t="0" r="9525" b="9525"/>
-            <wp:docPr id="10" name="Imagen 10"/>
+          <wp:inline distT="0" distB="0" distL="0" distR="0" wp14:anchorId="798073AD" wp14:editId="436213AA">
+            <wp:extent cx="4343400" cy="1800225"/>
+            <wp:effectExtent l="0" t="0" r="0" b="9525"/>
+            <wp:docPr id="19" name="Imagen 19"/>
             <wp:cNvGraphicFramePr>
               <a:graphicFrameLocks xmlns:a="http://schemas.openxmlformats.org/drawingml/2006/main" noChangeAspect="1"/>
             </wp:cNvGraphicFramePr>
@@ -41585,7 +41581,7 @@
                     <pic:cNvPicPr/>
                   </pic:nvPicPr>
                   <pic:blipFill>
-                    <a:blip r:embed="rId13"/>
+                    <a:blip r:embed="rId12"/>
                     <a:stretch>
                       <a:fillRect/>
                     </a:stretch>
@@ -41593,7 +41589,7 @@
                   <pic:spPr>
                     <a:xfrm>
                       <a:off x="0" y="0"/>
-                      <a:ext cx="4810125" cy="3552825"/>
+                      <a:ext cx="4343400" cy="1800225"/>
                     </a:xfrm>
                     <a:prstGeom prst="rect">
                       <a:avLst/>
@@ -41625,10 +41621,10 @@
           <w:lang w:val="es-AR"/>
         </w:rPr>
         <w:drawing>
-          <wp:inline distT="0" distB="0" distL="0" distR="0" wp14:anchorId="42F91200" wp14:editId="3AC4D95A">
-            <wp:extent cx="4333875" cy="2733675"/>
-            <wp:effectExtent l="0" t="0" r="9525" b="9525"/>
-            <wp:docPr id="11" name="Imagen 11"/>
+          <wp:inline distT="0" distB="0" distL="0" distR="0" wp14:anchorId="053A1950" wp14:editId="20E9D50D">
+            <wp:extent cx="3524250" cy="1276350"/>
+            <wp:effectExtent l="0" t="0" r="0" b="0"/>
+            <wp:docPr id="20" name="Imagen 20"/>
             <wp:cNvGraphicFramePr>
               <a:graphicFrameLocks xmlns:a="http://schemas.openxmlformats.org/drawingml/2006/main" noChangeAspect="1"/>
             </wp:cNvGraphicFramePr>
@@ -41640,7 +41636,7 @@
                     <pic:cNvPicPr/>
                   </pic:nvPicPr>
                   <pic:blipFill>
-                    <a:blip r:embed="rId14"/>
+                    <a:blip r:embed="rId13"/>
                     <a:stretch>
                       <a:fillRect/>
                     </a:stretch>
@@ -41648,7 +41644,7 @@
                   <pic:spPr>
                     <a:xfrm>
                       <a:off x="0" y="0"/>
-                      <a:ext cx="4333875" cy="2733675"/>
+                      <a:ext cx="3524250" cy="1276350"/>
                     </a:xfrm>
                     <a:prstGeom prst="rect">
                       <a:avLst/>
@@ -41679,10 +41675,64 @@
           <w:lang w:val="es-AR"/>
         </w:rPr>
         <w:drawing>
-          <wp:inline distT="0" distB="0" distL="0" distR="0" wp14:anchorId="066A9ED4" wp14:editId="35E95FA7">
-            <wp:extent cx="4419600" cy="3400425"/>
+          <wp:inline distT="0" distB="0" distL="0" distR="0" wp14:anchorId="4FF73FBF" wp14:editId="75134AFD">
+            <wp:extent cx="3476625" cy="1314450"/>
+            <wp:effectExtent l="0" t="0" r="9525" b="0"/>
+            <wp:docPr id="21" name="Imagen 21"/>
+            <wp:cNvGraphicFramePr>
+              <a:graphicFrameLocks xmlns:a="http://schemas.openxmlformats.org/drawingml/2006/main" noChangeAspect="1"/>
+            </wp:cNvGraphicFramePr>
+            <a:graphic xmlns:a="http://schemas.openxmlformats.org/drawingml/2006/main">
+              <a:graphicData uri="http://schemas.openxmlformats.org/drawingml/2006/picture">
+                <pic:pic xmlns:pic="http://schemas.openxmlformats.org/drawingml/2006/picture">
+                  <pic:nvPicPr>
+                    <pic:cNvPr id="0" name=""/>
+                    <pic:cNvPicPr/>
+                  </pic:nvPicPr>
+                  <pic:blipFill>
+                    <a:blip r:embed="rId14"/>
+                    <a:stretch>
+                      <a:fillRect/>
+                    </a:stretch>
+                  </pic:blipFill>
+                  <pic:spPr>
+                    <a:xfrm>
+                      <a:off x="0" y="0"/>
+                      <a:ext cx="3476625" cy="1314450"/>
+                    </a:xfrm>
+                    <a:prstGeom prst="rect">
+                      <a:avLst/>
+                    </a:prstGeom>
+                  </pic:spPr>
+                </pic:pic>
+              </a:graphicData>
+            </a:graphic>
+          </wp:inline>
+        </w:drawing>
+      </w:r>
+    </w:p>
+    <w:p>
+      <w:pPr>
+        <w:pStyle w:val="Ttulo3"/>
+      </w:pPr>
+      <w:r>
+        <w:t>[CU10] Iniciar Sesión</w:t>
+      </w:r>
+    </w:p>
+    <w:p>
+      <w:pPr>
+        <w:jc w:val="center"/>
+      </w:pPr>
+      <w:r>
+        <w:rPr>
+          <w:noProof/>
+          <w:lang w:val="es-AR"/>
+        </w:rPr>
+        <w:drawing>
+          <wp:inline distT="0" distB="0" distL="0" distR="0" wp14:anchorId="14AB6528" wp14:editId="593E54AE">
+            <wp:extent cx="4457700" cy="1476375"/>
             <wp:effectExtent l="0" t="0" r="0" b="9525"/>
-            <wp:docPr id="12" name="Imagen 12"/>
+            <wp:docPr id="22" name="Imagen 22"/>
             <wp:cNvGraphicFramePr>
               <a:graphicFrameLocks xmlns:a="http://schemas.openxmlformats.org/drawingml/2006/main" noChangeAspect="1"/>
             </wp:cNvGraphicFramePr>
@@ -41702,62 +41752,7 @@
                   <pic:spPr>
                     <a:xfrm>
                       <a:off x="0" y="0"/>
-                      <a:ext cx="4419600" cy="3400425"/>
-                    </a:xfrm>
-                    <a:prstGeom prst="rect">
-                      <a:avLst/>
-                    </a:prstGeom>
-                  </pic:spPr>
-                </pic:pic>
-              </a:graphicData>
-            </a:graphic>
-          </wp:inline>
-        </w:drawing>
-      </w:r>
-    </w:p>
-    <w:p>
-      <w:pPr>
-        <w:pStyle w:val="Ttulo3"/>
-      </w:pPr>
-      <w:r>
-        <w:lastRenderedPageBreak/>
-        <w:t>[CU10] Iniciar Sesión</w:t>
-      </w:r>
-    </w:p>
-    <w:p>
-      <w:pPr>
-        <w:jc w:val="center"/>
-      </w:pPr>
-      <w:r>
-        <w:rPr>
-          <w:noProof/>
-          <w:lang w:val="es-AR"/>
-        </w:rPr>
-        <w:drawing>
-          <wp:inline distT="0" distB="0" distL="0" distR="0" wp14:anchorId="4D1ED748" wp14:editId="3359C6DE">
-            <wp:extent cx="5534025" cy="1924050"/>
-            <wp:effectExtent l="0" t="0" r="9525" b="0"/>
-            <wp:docPr id="14" name="Imagen 14"/>
-            <wp:cNvGraphicFramePr>
-              <a:graphicFrameLocks xmlns:a="http://schemas.openxmlformats.org/drawingml/2006/main" noChangeAspect="1"/>
-            </wp:cNvGraphicFramePr>
-            <a:graphic xmlns:a="http://schemas.openxmlformats.org/drawingml/2006/main">
-              <a:graphicData uri="http://schemas.openxmlformats.org/drawingml/2006/picture">
-                <pic:pic xmlns:pic="http://schemas.openxmlformats.org/drawingml/2006/picture">
-                  <pic:nvPicPr>
-                    <pic:cNvPr id="0" name=""/>
-                    <pic:cNvPicPr/>
-                  </pic:nvPicPr>
-                  <pic:blipFill>
-                    <a:blip r:embed="rId16"/>
-                    <a:stretch>
-                      <a:fillRect/>
-                    </a:stretch>
-                  </pic:blipFill>
-                  <pic:spPr>
-                    <a:xfrm>
-                      <a:off x="0" y="0"/>
-                      <a:ext cx="5534025" cy="1924050"/>
+                      <a:ext cx="4457700" cy="1476375"/>
                     </a:xfrm>
                     <a:prstGeom prst="rect">
                       <a:avLst/>
@@ -41788,10 +41783,70 @@
           <w:lang w:val="es-AR"/>
         </w:rPr>
         <w:drawing>
-          <wp:inline distT="0" distB="0" distL="0" distR="0" wp14:anchorId="1088C18C" wp14:editId="67768EDE">
-            <wp:extent cx="5362575" cy="1885950"/>
+          <wp:inline distT="0" distB="0" distL="0" distR="0" wp14:anchorId="749D352F" wp14:editId="150FB770">
+            <wp:extent cx="4333875" cy="1524000"/>
             <wp:effectExtent l="0" t="0" r="9525" b="0"/>
-            <wp:docPr id="15" name="Imagen 15"/>
+            <wp:docPr id="23" name="Imagen 23"/>
+            <wp:cNvGraphicFramePr>
+              <a:graphicFrameLocks xmlns:a="http://schemas.openxmlformats.org/drawingml/2006/main" noChangeAspect="1"/>
+            </wp:cNvGraphicFramePr>
+            <a:graphic xmlns:a="http://schemas.openxmlformats.org/drawingml/2006/main">
+              <a:graphicData uri="http://schemas.openxmlformats.org/drawingml/2006/picture">
+                <pic:pic xmlns:pic="http://schemas.openxmlformats.org/drawingml/2006/picture">
+                  <pic:nvPicPr>
+                    <pic:cNvPr id="0" name=""/>
+                    <pic:cNvPicPr/>
+                  </pic:nvPicPr>
+                  <pic:blipFill>
+                    <a:blip r:embed="rId16"/>
+                    <a:stretch>
+                      <a:fillRect/>
+                    </a:stretch>
+                  </pic:blipFill>
+                  <pic:spPr>
+                    <a:xfrm>
+                      <a:off x="0" y="0"/>
+                      <a:ext cx="4333875" cy="1524000"/>
+                    </a:xfrm>
+                    <a:prstGeom prst="rect">
+                      <a:avLst/>
+                    </a:prstGeom>
+                  </pic:spPr>
+                </pic:pic>
+              </a:graphicData>
+            </a:graphic>
+          </wp:inline>
+        </w:drawing>
+      </w:r>
+    </w:p>
+    <w:p>
+      <w:pPr>
+        <w:pStyle w:val="Ttulo3"/>
+      </w:pPr>
+      <w:r>
+        <w:t>[CU12] Gestionar Receta</w:t>
+      </w:r>
+    </w:p>
+    <w:p>
+      <w:pPr>
+        <w:jc w:val="center"/>
+      </w:pPr>
+    </w:p>
+    <w:p>
+      <w:pPr>
+        <w:jc w:val="center"/>
+      </w:pPr>
+      <w:r>
+        <w:rPr>
+          <w:noProof/>
+          <w:lang w:val="es-AR"/>
+        </w:rPr>
+        <w:lastRenderedPageBreak/>
+        <w:drawing>
+          <wp:inline distT="0" distB="0" distL="0" distR="0" wp14:anchorId="5326A2AF" wp14:editId="0C3C010C">
+            <wp:extent cx="5334000" cy="3810000"/>
+            <wp:effectExtent l="0" t="0" r="0" b="0"/>
+            <wp:docPr id="24" name="Imagen 24"/>
             <wp:cNvGraphicFramePr>
               <a:graphicFrameLocks xmlns:a="http://schemas.openxmlformats.org/drawingml/2006/main" noChangeAspect="1"/>
             </wp:cNvGraphicFramePr>
@@ -41811,7 +41866,7 @@
                   <pic:spPr>
                     <a:xfrm>
                       <a:off x="0" y="0"/>
-                      <a:ext cx="5362575" cy="1885950"/>
+                      <a:ext cx="5334000" cy="3810000"/>
                     </a:xfrm>
                     <a:prstGeom prst="rect">
                       <a:avLst/>
@@ -41824,62 +41879,6 @@
         </w:drawing>
       </w:r>
     </w:p>
-    <w:p>
-      <w:pPr>
-        <w:pStyle w:val="Ttulo3"/>
-      </w:pPr>
-      <w:r>
-        <w:lastRenderedPageBreak/>
-        <w:t>[CU12] Gestionar Receta</w:t>
-      </w:r>
-    </w:p>
-    <w:p>
-      <w:pPr>
-        <w:jc w:val="center"/>
-      </w:pPr>
-      <w:r>
-        <w:rPr>
-          <w:noProof/>
-          <w:lang w:val="es-AR"/>
-        </w:rPr>
-        <w:drawing>
-          <wp:inline distT="0" distB="0" distL="0" distR="0" wp14:anchorId="12C48CFA" wp14:editId="75BD379F">
-            <wp:extent cx="5612130" cy="4127500"/>
-            <wp:effectExtent l="0" t="0" r="7620" b="6350"/>
-            <wp:docPr id="16" name="Imagen 16"/>
-            <wp:cNvGraphicFramePr>
-              <a:graphicFrameLocks xmlns:a="http://schemas.openxmlformats.org/drawingml/2006/main" noChangeAspect="1"/>
-            </wp:cNvGraphicFramePr>
-            <a:graphic xmlns:a="http://schemas.openxmlformats.org/drawingml/2006/main">
-              <a:graphicData uri="http://schemas.openxmlformats.org/drawingml/2006/picture">
-                <pic:pic xmlns:pic="http://schemas.openxmlformats.org/drawingml/2006/picture">
-                  <pic:nvPicPr>
-                    <pic:cNvPr id="0" name=""/>
-                    <pic:cNvPicPr/>
-                  </pic:nvPicPr>
-                  <pic:blipFill>
-                    <a:blip r:embed="rId18"/>
-                    <a:stretch>
-                      <a:fillRect/>
-                    </a:stretch>
-                  </pic:blipFill>
-                  <pic:spPr>
-                    <a:xfrm>
-                      <a:off x="0" y="0"/>
-                      <a:ext cx="5612130" cy="4127500"/>
-                    </a:xfrm>
-                    <a:prstGeom prst="rect">
-                      <a:avLst/>
-                    </a:prstGeom>
-                  </pic:spPr>
-                </pic:pic>
-              </a:graphicData>
-            </a:graphic>
-          </wp:inline>
-        </w:drawing>
-      </w:r>
-    </w:p>
-    <w:p/>
     <w:sectPr>
       <w:pgSz w:w="11909" w:h="16834"/>
       <w:pgMar w:top="1440" w:right="1440" w:bottom="1440" w:left="1440" w:header="720" w:footer="720" w:gutter="0"/>

</xml_diff>

<commit_message>
Se modificó el modelo de casos de uso
</commit_message>
<xml_diff>
--- a/Planificación, analisis y especificación de requisitos/Analisis y especificación de requisitos.docx
+++ b/Planificación, analisis y especificación de requisitos/Analisis y especificación de requisitos.docx
@@ -3265,8 +3265,8 @@
           <w:lang w:val="es-AR"/>
         </w:rPr>
         <w:drawing>
-          <wp:inline distT="0" distB="0" distL="0" distR="0" wp14:anchorId="5048473E" wp14:editId="47A9D7F6">
-            <wp:extent cx="5612130" cy="3356610"/>
+          <wp:inline distT="0" distB="0" distL="0" distR="0" wp14:anchorId="4584C3CC" wp14:editId="65FE7470">
+            <wp:extent cx="5612130" cy="2979420"/>
             <wp:effectExtent l="0" t="0" r="7620" b="0"/>
             <wp:docPr id="1" name="Imagen 1"/>
             <wp:cNvGraphicFramePr>
@@ -3288,7 +3288,7 @@
                   <pic:spPr>
                     <a:xfrm>
                       <a:off x="0" y="0"/>
-                      <a:ext cx="5612130" cy="3356610"/>
+                      <a:ext cx="5612130" cy="2979420"/>
                     </a:xfrm>
                     <a:prstGeom prst="rect">
                       <a:avLst/>
@@ -3545,6 +3545,8 @@
             </w:r>
           </w:p>
         </w:tc>
+        <w:bookmarkStart w:id="42" w:name="_GoBack"/>
+        <w:bookmarkEnd w:id="42"/>
       </w:tr>
     </w:tbl>
     <w:p>
@@ -3988,10 +3990,10 @@
         </w:rPr>
         <w:t xml:space="preserve"> </w:t>
       </w:r>
-      <w:bookmarkStart w:id="42" w:name="_4mkkrxarr9i6" w:colFirst="0" w:colLast="0"/>
-      <w:bookmarkStart w:id="43" w:name="_Toc17829544"/>
-      <w:bookmarkStart w:id="44" w:name="_Toc17982242"/>
-      <w:bookmarkEnd w:id="42"/>
+      <w:bookmarkStart w:id="43" w:name="_4mkkrxarr9i6" w:colFirst="0" w:colLast="0"/>
+      <w:bookmarkStart w:id="44" w:name="_Toc17829544"/>
+      <w:bookmarkStart w:id="45" w:name="_Toc17982242"/>
+      <w:bookmarkEnd w:id="43"/>
     </w:p>
     <w:p>
       <w:pPr>
@@ -4027,8 +4029,8 @@
         <w:lastRenderedPageBreak/>
         <w:t>Casos de Uso</w:t>
       </w:r>
-      <w:bookmarkEnd w:id="43"/>
       <w:bookmarkEnd w:id="44"/>
+      <w:bookmarkEnd w:id="45"/>
       <w:r>
         <w:rPr>
           <w:b/>
@@ -4048,8 +4050,8 @@
           <w:szCs w:val="24"/>
         </w:rPr>
       </w:pPr>
-      <w:bookmarkStart w:id="45" w:name="_Toc17829545"/>
-      <w:bookmarkStart w:id="46" w:name="_Toc17982243"/>
+      <w:bookmarkStart w:id="46" w:name="_Toc17829545"/>
+      <w:bookmarkStart w:id="47" w:name="_Toc17982243"/>
       <w:r>
         <w:t xml:space="preserve">[CU1] </w:t>
       </w:r>
@@ -4059,8 +4061,8 @@
       <w:r>
         <w:t xml:space="preserve"> Material</w:t>
       </w:r>
-      <w:bookmarkEnd w:id="45"/>
       <w:bookmarkEnd w:id="46"/>
+      <w:bookmarkEnd w:id="47"/>
     </w:p>
     <w:tbl>
       <w:tblPr>
@@ -9006,14 +9008,14 @@
       <w:pPr>
         <w:pStyle w:val="Ttulo3"/>
       </w:pPr>
-      <w:bookmarkStart w:id="47" w:name="_Toc17829546"/>
-      <w:bookmarkStart w:id="48" w:name="_Toc17982244"/>
+      <w:bookmarkStart w:id="48" w:name="_Toc17829546"/>
+      <w:bookmarkStart w:id="49" w:name="_Toc17982244"/>
       <w:r>
         <w:lastRenderedPageBreak/>
         <w:t>[CU2] Gestionar Prenda</w:t>
       </w:r>
-      <w:bookmarkEnd w:id="47"/>
       <w:bookmarkEnd w:id="48"/>
+      <w:bookmarkEnd w:id="49"/>
     </w:p>
     <w:tbl>
       <w:tblPr>
@@ -13994,13 +13996,13 @@
           <w:szCs w:val="24"/>
         </w:rPr>
       </w:pPr>
-      <w:bookmarkStart w:id="49" w:name="_Toc17829547"/>
-      <w:bookmarkStart w:id="50" w:name="_Toc17982245"/>
+      <w:bookmarkStart w:id="50" w:name="_Toc17829547"/>
+      <w:bookmarkStart w:id="51" w:name="_Toc17982245"/>
       <w:r>
         <w:t>[CU3] Gestionar Pedido</w:t>
       </w:r>
-      <w:bookmarkEnd w:id="49"/>
       <w:bookmarkEnd w:id="50"/>
+      <w:bookmarkEnd w:id="51"/>
     </w:p>
     <w:tbl>
       <w:tblPr>
@@ -19017,13 +19019,13 @@
           <w:szCs w:val="24"/>
         </w:rPr>
       </w:pPr>
-      <w:bookmarkStart w:id="51" w:name="_Toc17829548"/>
-      <w:bookmarkStart w:id="52" w:name="_Toc17982246"/>
+      <w:bookmarkStart w:id="52" w:name="_Toc17829548"/>
+      <w:bookmarkStart w:id="53" w:name="_Toc17982246"/>
       <w:r>
         <w:t>[CU4] Gestionar Cliente</w:t>
       </w:r>
-      <w:bookmarkEnd w:id="51"/>
       <w:bookmarkEnd w:id="52"/>
+      <w:bookmarkEnd w:id="53"/>
     </w:p>
     <w:tbl>
       <w:tblPr>
@@ -24021,13 +24023,13 @@
           <w:szCs w:val="24"/>
         </w:rPr>
       </w:pPr>
-      <w:bookmarkStart w:id="53" w:name="_Toc17829549"/>
-      <w:bookmarkStart w:id="54" w:name="_Toc17982247"/>
+      <w:bookmarkStart w:id="54" w:name="_Toc17829549"/>
+      <w:bookmarkStart w:id="55" w:name="_Toc17982247"/>
       <w:r>
         <w:t>[CU5] Registrar Materiales comprados</w:t>
       </w:r>
-      <w:bookmarkEnd w:id="53"/>
       <w:bookmarkEnd w:id="54"/>
+      <w:bookmarkEnd w:id="55"/>
     </w:p>
     <w:tbl>
       <w:tblPr>
@@ -25394,16 +25396,16 @@
           <w:szCs w:val="24"/>
         </w:rPr>
       </w:pPr>
-      <w:bookmarkStart w:id="55" w:name="_Toc17829551"/>
-      <w:bookmarkStart w:id="56" w:name="_Toc17982249"/>
+      <w:bookmarkStart w:id="56" w:name="_Toc17829551"/>
+      <w:bookmarkStart w:id="57" w:name="_Toc17982249"/>
       <w:r>
         <w:t xml:space="preserve"> </w:t>
       </w:r>
       <w:r>
         <w:t>[CU7] Modificar estado de pedido</w:t>
       </w:r>
-      <w:bookmarkEnd w:id="55"/>
       <w:bookmarkEnd w:id="56"/>
+      <w:bookmarkEnd w:id="57"/>
     </w:p>
     <w:tbl>
       <w:tblPr>
@@ -27102,14 +27104,14 @@
           <w:szCs w:val="24"/>
         </w:rPr>
       </w:pPr>
-      <w:bookmarkStart w:id="57" w:name="_Toc17829552"/>
-      <w:bookmarkStart w:id="58" w:name="_Toc17982250"/>
+      <w:bookmarkStart w:id="58" w:name="_Toc17829552"/>
+      <w:bookmarkStart w:id="59" w:name="_Toc17982250"/>
       <w:r>
         <w:lastRenderedPageBreak/>
         <w:t>[CU8] Cancelar pedido</w:t>
       </w:r>
-      <w:bookmarkEnd w:id="57"/>
       <w:bookmarkEnd w:id="58"/>
+      <w:bookmarkEnd w:id="59"/>
     </w:p>
     <w:tbl>
       <w:tblPr>
@@ -28826,13 +28828,13 @@
           <w:szCs w:val="24"/>
         </w:rPr>
       </w:pPr>
-      <w:bookmarkStart w:id="59" w:name="_Toc17829553"/>
-      <w:bookmarkStart w:id="60" w:name="_Toc17982251"/>
+      <w:bookmarkStart w:id="60" w:name="_Toc17829553"/>
+      <w:bookmarkStart w:id="61" w:name="_Toc17982251"/>
       <w:r>
         <w:t>[CU9] Actualizar Seña</w:t>
       </w:r>
-      <w:bookmarkEnd w:id="59"/>
       <w:bookmarkEnd w:id="60"/>
+      <w:bookmarkEnd w:id="61"/>
     </w:p>
     <w:tbl>
       <w:tblPr>
@@ -30445,11 +30447,11 @@
           <w:szCs w:val="24"/>
         </w:rPr>
       </w:pPr>
-      <w:bookmarkStart w:id="61" w:name="_Toc17982252"/>
+      <w:bookmarkStart w:id="62" w:name="_Toc17982252"/>
       <w:r>
         <w:t>[CU10] Iniciar Sesión</w:t>
       </w:r>
-      <w:bookmarkEnd w:id="61"/>
+      <w:bookmarkEnd w:id="62"/>
     </w:p>
     <w:tbl>
       <w:tblPr>
@@ -31875,14 +31877,14 @@
           <w:szCs w:val="24"/>
         </w:rPr>
       </w:pPr>
-      <w:bookmarkStart w:id="62" w:name="_Toc17982253"/>
+      <w:bookmarkStart w:id="63" w:name="_Toc17982253"/>
       <w:r>
         <w:t>[CU11</w:t>
       </w:r>
       <w:r>
         <w:t>] Cerrar Sesión</w:t>
       </w:r>
-      <w:bookmarkEnd w:id="62"/>
+      <w:bookmarkEnd w:id="63"/>
     </w:p>
     <w:tbl>
       <w:tblPr>
@@ -32954,8 +32956,8 @@
           <w:szCs w:val="24"/>
         </w:rPr>
       </w:pPr>
-      <w:bookmarkStart w:id="63" w:name="_Toc17112699"/>
-      <w:bookmarkStart w:id="64" w:name="_Toc17113046"/>
+      <w:bookmarkStart w:id="64" w:name="_Toc17112699"/>
+      <w:bookmarkStart w:id="65" w:name="_Toc17113046"/>
       <w:r>
         <w:t>[CU1</w:t>
       </w:r>
@@ -38203,8 +38205,8 @@
         <w:lastRenderedPageBreak/>
         <w:t>Modelo de dominio</w:t>
       </w:r>
-      <w:bookmarkEnd w:id="63"/>
       <w:bookmarkEnd w:id="64"/>
+      <w:bookmarkEnd w:id="65"/>
       <w:r>
         <w:rPr>
           <w:sz w:val="40"/>
@@ -38224,10 +38226,10 @@
           <w:szCs w:val="32"/>
         </w:rPr>
       </w:pPr>
-      <w:bookmarkStart w:id="65" w:name="_2rctw4hhqx8" w:colFirst="0" w:colLast="0"/>
-      <w:bookmarkStart w:id="66" w:name="_Toc17112700"/>
-      <w:bookmarkStart w:id="67" w:name="_Toc17113047"/>
-      <w:bookmarkEnd w:id="65"/>
+      <w:bookmarkStart w:id="66" w:name="_2rctw4hhqx8" w:colFirst="0" w:colLast="0"/>
+      <w:bookmarkStart w:id="67" w:name="_Toc17112700"/>
+      <w:bookmarkStart w:id="68" w:name="_Toc17113047"/>
+      <w:bookmarkEnd w:id="66"/>
       <w:r>
         <w:rPr>
           <w:sz w:val="32"/>
@@ -38235,8 +38237,8 @@
         </w:rPr>
         <w:t>Identificación de conceptos</w:t>
       </w:r>
-      <w:bookmarkEnd w:id="66"/>
       <w:bookmarkEnd w:id="67"/>
+      <w:bookmarkEnd w:id="68"/>
       <w:r>
         <w:rPr>
           <w:sz w:val="32"/>
@@ -39087,10 +39089,10 @@
           <w:szCs w:val="32"/>
         </w:rPr>
       </w:pPr>
-      <w:bookmarkStart w:id="68" w:name="_wov733kusecu" w:colFirst="0" w:colLast="0"/>
-      <w:bookmarkStart w:id="69" w:name="_Toc17112701"/>
-      <w:bookmarkStart w:id="70" w:name="_Toc17113048"/>
-      <w:bookmarkEnd w:id="68"/>
+      <w:bookmarkStart w:id="69" w:name="_wov733kusecu" w:colFirst="0" w:colLast="0"/>
+      <w:bookmarkStart w:id="70" w:name="_Toc17112701"/>
+      <w:bookmarkStart w:id="71" w:name="_Toc17113048"/>
+      <w:bookmarkEnd w:id="69"/>
       <w:r>
         <w:rPr>
           <w:sz w:val="32"/>
@@ -39116,8 +39118,8 @@
         <w:lastRenderedPageBreak/>
         <w:t>Definición formal de conceptos</w:t>
       </w:r>
-      <w:bookmarkEnd w:id="69"/>
       <w:bookmarkEnd w:id="70"/>
+      <w:bookmarkEnd w:id="71"/>
       <w:r>
         <w:rPr>
           <w:sz w:val="32"/>
@@ -39419,8 +39421,8 @@
       <w:pPr>
         <w:spacing w:line="240" w:lineRule="auto"/>
       </w:pPr>
-      <w:bookmarkStart w:id="71" w:name="_jtpyc7vjyej" w:colFirst="0" w:colLast="0"/>
-      <w:bookmarkEnd w:id="71"/>
+      <w:bookmarkStart w:id="72" w:name="_jtpyc7vjyej" w:colFirst="0" w:colLast="0"/>
+      <w:bookmarkEnd w:id="72"/>
     </w:p>
     <w:tbl>
       <w:tblPr>
@@ -39667,8 +39669,8 @@
       <w:pPr>
         <w:spacing w:line="240" w:lineRule="auto"/>
       </w:pPr>
-      <w:bookmarkStart w:id="72" w:name="_plk8m89prtmh" w:colFirst="0" w:colLast="0"/>
-      <w:bookmarkEnd w:id="72"/>
+      <w:bookmarkStart w:id="73" w:name="_plk8m89prtmh" w:colFirst="0" w:colLast="0"/>
+      <w:bookmarkEnd w:id="73"/>
     </w:p>
     <w:tbl>
       <w:tblPr>
@@ -39915,10 +39917,10 @@
       <w:pPr>
         <w:spacing w:line="240" w:lineRule="auto"/>
       </w:pPr>
-      <w:bookmarkStart w:id="73" w:name="_cbb789dnh6s8" w:colFirst="0" w:colLast="0"/>
-      <w:bookmarkStart w:id="74" w:name="_lq810cszro45" w:colFirst="0" w:colLast="0"/>
-      <w:bookmarkEnd w:id="73"/>
+      <w:bookmarkStart w:id="74" w:name="_cbb789dnh6s8" w:colFirst="0" w:colLast="0"/>
+      <w:bookmarkStart w:id="75" w:name="_lq810cszro45" w:colFirst="0" w:colLast="0"/>
       <w:bookmarkEnd w:id="74"/>
+      <w:bookmarkEnd w:id="75"/>
     </w:p>
     <w:tbl>
       <w:tblPr>
@@ -40165,8 +40167,8 @@
       <w:pPr>
         <w:spacing w:line="240" w:lineRule="auto"/>
       </w:pPr>
-      <w:bookmarkStart w:id="75" w:name="_b968k3s9yfjn" w:colFirst="0" w:colLast="0"/>
-      <w:bookmarkEnd w:id="75"/>
+      <w:bookmarkStart w:id="76" w:name="_b968k3s9yfjn" w:colFirst="0" w:colLast="0"/>
+      <w:bookmarkEnd w:id="76"/>
     </w:p>
     <w:tbl>
       <w:tblPr>
@@ -40413,8 +40415,8 @@
       <w:pPr>
         <w:spacing w:line="240" w:lineRule="auto"/>
       </w:pPr>
-      <w:bookmarkStart w:id="76" w:name="_6uqskb1s6ege" w:colFirst="0" w:colLast="0"/>
-      <w:bookmarkEnd w:id="76"/>
+      <w:bookmarkStart w:id="77" w:name="_6uqskb1s6ege" w:colFirst="0" w:colLast="0"/>
+      <w:bookmarkEnd w:id="77"/>
     </w:p>
     <w:tbl>
       <w:tblPr>
@@ -40675,10 +40677,10 @@
       <w:pPr>
         <w:pStyle w:val="Sinespaciado"/>
       </w:pPr>
-      <w:bookmarkStart w:id="77" w:name="_qw4wzh1r6nzj" w:colFirst="0" w:colLast="0"/>
-      <w:bookmarkStart w:id="78" w:name="_Toc17112702"/>
-      <w:bookmarkStart w:id="79" w:name="_Toc17113049"/>
-      <w:bookmarkEnd w:id="77"/>
+      <w:bookmarkStart w:id="78" w:name="_qw4wzh1r6nzj" w:colFirst="0" w:colLast="0"/>
+      <w:bookmarkStart w:id="79" w:name="_Toc17112702"/>
+      <w:bookmarkStart w:id="80" w:name="_Toc17113049"/>
+      <w:bookmarkEnd w:id="78"/>
     </w:p>
     <w:tbl>
       <w:tblPr>
@@ -41190,8 +41192,8 @@
         <w:lastRenderedPageBreak/>
         <w:t>Gráfico de modelo de dominio</w:t>
       </w:r>
-      <w:bookmarkEnd w:id="78"/>
       <w:bookmarkEnd w:id="79"/>
+      <w:bookmarkEnd w:id="80"/>
     </w:p>
     <w:p/>
     <w:p>
@@ -41562,8 +41564,6 @@
       <w:pPr>
         <w:jc w:val="center"/>
       </w:pPr>
-      <w:bookmarkStart w:id="80" w:name="_GoBack"/>
-      <w:bookmarkEnd w:id="80"/>
       <w:r>
         <w:rPr>
           <w:noProof/>

</xml_diff>

<commit_message>
Se refino el modelo de dominio
</commit_message>
<xml_diff>
--- a/Planificación, analisis y especificación de requisitos/Analisis y especificación de requisitos.docx
+++ b/Planificación, analisis y especificación de requisitos/Analisis y especificación de requisitos.docx
@@ -25397,9 +25397,6 @@
       <w:bookmarkStart w:id="55" w:name="_Toc17829551"/>
       <w:bookmarkStart w:id="56" w:name="_Toc17982249"/>
       <w:r>
-        <w:t xml:space="preserve"> </w:t>
-      </w:r>
-      <w:r>
         <w:t>[CU7] Modificar estado de pedido</w:t>
       </w:r>
       <w:bookmarkEnd w:id="55"/>
@@ -41205,10 +41202,10 @@
           <w:lang w:val="es-AR"/>
         </w:rPr>
         <w:drawing>
-          <wp:inline distT="0" distB="0" distL="0" distR="0" wp14:anchorId="4632C496" wp14:editId="0FB05079">
-            <wp:extent cx="6001513" cy="4267200"/>
-            <wp:effectExtent l="0" t="0" r="0" b="0"/>
-            <wp:docPr id="4" name="Imagen 4"/>
+          <wp:inline distT="0" distB="0" distL="0" distR="0" wp14:anchorId="2EEC4305" wp14:editId="3171807F">
+            <wp:extent cx="5410200" cy="3800475"/>
+            <wp:effectExtent l="0" t="0" r="0" b="9525"/>
+            <wp:docPr id="2" name="Imagen 2"/>
             <wp:cNvGraphicFramePr>
               <a:graphicFrameLocks xmlns:a="http://schemas.openxmlformats.org/drawingml/2006/main" noChangeAspect="1"/>
             </wp:cNvGraphicFramePr>
@@ -41228,7 +41225,7 @@
                   <pic:spPr>
                     <a:xfrm>
                       <a:off x="0" y="0"/>
-                      <a:ext cx="6003551" cy="4268649"/>
+                      <a:ext cx="5410200" cy="3800475"/>
                     </a:xfrm>
                     <a:prstGeom prst="rect">
                       <a:avLst/>
@@ -41240,6 +41237,8 @@
           </wp:inline>
         </w:drawing>
       </w:r>
+      <w:bookmarkStart w:id="80" w:name="_GoBack"/>
+      <w:bookmarkEnd w:id="80"/>
     </w:p>
     <w:p>
       <w:pPr>
@@ -41979,8 +41978,8 @@
                 <w:lang w:val="es-AR"/>
               </w:rPr>
             </w:pPr>
-            <w:bookmarkStart w:id="80" w:name="_5bo0eq3rk0e8" w:colFirst="0" w:colLast="0"/>
-            <w:bookmarkEnd w:id="80"/>
+            <w:bookmarkStart w:id="81" w:name="_5bo0eq3rk0e8" w:colFirst="0" w:colLast="0"/>
+            <w:bookmarkEnd w:id="81"/>
             <w:proofErr w:type="spellStart"/>
             <w:r>
               <w:rPr>
@@ -48652,10 +48651,7 @@
         </w:tc>
       </w:tr>
     </w:tbl>
-    <w:p>
-      <w:bookmarkStart w:id="81" w:name="_GoBack"/>
-      <w:bookmarkEnd w:id="81"/>
-    </w:p>
+    <w:p/>
     <w:sectPr>
       <w:pgSz w:w="11909" w:h="16834"/>
       <w:pgMar w:top="1440" w:right="1440" w:bottom="1440" w:left="1440" w:header="720" w:footer="720" w:gutter="0"/>

</xml_diff>